<commit_message>
Add Error Handling and Accessability
</commit_message>
<xml_diff>
--- a/documents/Software Engineering.docx
+++ b/documents/Software Engineering.docx
@@ -2524,6 +2524,43 @@
       <w:bookmarkStart w:id="38" w:name="_Toc47442345"/>
       <w:bookmarkStart w:id="39" w:name="_Toc47442515"/>
       <w:r>
+        <w:rPr>
+          <w:sz w:val="26"/>
+          <w:szCs w:val="26"/>
+        </w:rPr>
+        <w:t>Accessibility</w:t>
+      </w:r>
+    </w:p>
+    <w:p>
+      <w:pPr>
+        <w:pStyle w:val="NormalWeb"/>
+      </w:pPr>
+      <w:r>
+        <w:rPr>
+          <w:lang w:val="en-GB"/>
+        </w:rPr>
+        <w:t xml:space="preserve">The web application has been deployed and it is available </w:t>
+      </w:r>
+      <w:r>
+        <w:rPr>
+          <w:rFonts w:ascii="TimesNewRomanPSMT" w:hAnsi="TimesNewRomanPSMT"/>
+        </w:rPr>
+        <w:t>to anybody, anywhere, using any interactive device connected to the Internet</w:t>
+      </w:r>
+    </w:p>
+    <w:p>
+      <w:pPr>
+        <w:pStyle w:val="Heading1"/>
+        <w:numPr>
+          <w:ilvl w:val="2"/>
+          <w:numId w:val="3"/>
+        </w:numPr>
+        <w:rPr>
+          <w:sz w:val="26"/>
+          <w:szCs w:val="26"/>
+        </w:rPr>
+      </w:pPr>
+      <w:r>
         <w:t>Performance efficiency</w:t>
       </w:r>
       <w:bookmarkEnd w:id="38"/>
@@ -2814,6 +2851,7 @@
       </w:pPr>
       <w:bookmarkStart w:id="51" w:name="_Toc47438703"/>
       <w:r>
+        <w:lastRenderedPageBreak/>
         <w:t>Development Tools</w:t>
       </w:r>
       <w:bookmarkEnd w:id="51"/>
@@ -2887,7 +2925,6 @@
       <w:bookmarkStart w:id="54" w:name="_Toc47442521"/>
       <w:bookmarkEnd w:id="52"/>
       <w:r>
-        <w:lastRenderedPageBreak/>
         <w:t>Persistence</w:t>
       </w:r>
       <w:bookmarkStart w:id="55" w:name="_heading=h.vrxyraq0w6ht" w:colFirst="0" w:colLast="0"/>
@@ -2908,8 +2945,11 @@
         <w:spacing w:before="200"/>
         <w:jc w:val="both"/>
         <w:rPr>
-          <w:sz w:val="26"/>
-          <w:szCs w:val="26"/>
+          <w:rFonts w:ascii="Calibri" w:eastAsia="Calibri" w:hAnsi="Calibri" w:cs="Calibri"/>
+          <w:b w:val="0"/>
+          <w:color w:val="000000"/>
+          <w:sz w:val="24"/>
+          <w:szCs w:val="24"/>
         </w:rPr>
       </w:pPr>
       <w:bookmarkStart w:id="56" w:name="_Toc47442352"/>
@@ -2940,6 +2980,44 @@
       <w:bookmarkEnd w:id="57"/>
       <w:bookmarkEnd w:id="58"/>
       <w:bookmarkEnd w:id="59"/>
+    </w:p>
+    <w:p>
+      <w:pPr>
+        <w:pStyle w:val="Heading1"/>
+        <w:numPr>
+          <w:ilvl w:val="2"/>
+          <w:numId w:val="3"/>
+        </w:numPr>
+        <w:pBdr>
+          <w:top w:val="nil"/>
+          <w:left w:val="nil"/>
+          <w:bottom w:val="nil"/>
+          <w:right w:val="nil"/>
+          <w:between w:val="nil"/>
+        </w:pBdr>
+        <w:spacing w:before="200"/>
+        <w:jc w:val="both"/>
+      </w:pPr>
+      <w:r>
+        <w:rPr>
+          <w:color w:val="FFFF00"/>
+        </w:rPr>
+        <w:t xml:space="preserve">error handling </w:t>
+      </w:r>
+    </w:p>
+    <w:p>
+      <w:pPr>
+        <w:rPr>
+          <w:lang w:val="en-GB"/>
+        </w:rPr>
+      </w:pPr>
+    </w:p>
+    <w:p>
+      <w:pPr>
+        <w:rPr>
+          <w:lang w:val="en-GB"/>
+        </w:rPr>
+      </w:pPr>
     </w:p>
     <w:p>
       <w:pPr>
@@ -5735,6 +5813,119 @@
     </w:lvl>
   </w:abstractNum>
   <w:abstractNum w:abstractNumId="13" w15:restartNumberingAfterBreak="0">
+    <w:nsid w:val="6DF520BA"/>
+    <w:multiLevelType w:val="multilevel"/>
+    <w:tmpl w:val="8236F768"/>
+    <w:lvl w:ilvl="0">
+      <w:start w:val="1"/>
+      <w:numFmt w:val="decimal"/>
+      <w:lvlText w:val="%1."/>
+      <w:lvlJc w:val="left"/>
+      <w:pPr>
+        <w:tabs>
+          <w:tab w:val="num" w:pos="720"/>
+        </w:tabs>
+        <w:ind w:left="720" w:hanging="360"/>
+      </w:pPr>
+    </w:lvl>
+    <w:lvl w:ilvl="1" w:tentative="1">
+      <w:start w:val="1"/>
+      <w:numFmt w:val="decimal"/>
+      <w:lvlText w:val="%2."/>
+      <w:lvlJc w:val="left"/>
+      <w:pPr>
+        <w:tabs>
+          <w:tab w:val="num" w:pos="1440"/>
+        </w:tabs>
+        <w:ind w:left="1440" w:hanging="360"/>
+      </w:pPr>
+    </w:lvl>
+    <w:lvl w:ilvl="2" w:tentative="1">
+      <w:start w:val="1"/>
+      <w:numFmt w:val="decimal"/>
+      <w:lvlText w:val="%3."/>
+      <w:lvlJc w:val="left"/>
+      <w:pPr>
+        <w:tabs>
+          <w:tab w:val="num" w:pos="2160"/>
+        </w:tabs>
+        <w:ind w:left="2160" w:hanging="360"/>
+      </w:pPr>
+    </w:lvl>
+    <w:lvl w:ilvl="3" w:tentative="1">
+      <w:start w:val="1"/>
+      <w:numFmt w:val="decimal"/>
+      <w:lvlText w:val="%4."/>
+      <w:lvlJc w:val="left"/>
+      <w:pPr>
+        <w:tabs>
+          <w:tab w:val="num" w:pos="2880"/>
+        </w:tabs>
+        <w:ind w:left="2880" w:hanging="360"/>
+      </w:pPr>
+    </w:lvl>
+    <w:lvl w:ilvl="4" w:tentative="1">
+      <w:start w:val="1"/>
+      <w:numFmt w:val="decimal"/>
+      <w:lvlText w:val="%5."/>
+      <w:lvlJc w:val="left"/>
+      <w:pPr>
+        <w:tabs>
+          <w:tab w:val="num" w:pos="3600"/>
+        </w:tabs>
+        <w:ind w:left="3600" w:hanging="360"/>
+      </w:pPr>
+    </w:lvl>
+    <w:lvl w:ilvl="5" w:tentative="1">
+      <w:start w:val="1"/>
+      <w:numFmt w:val="decimal"/>
+      <w:lvlText w:val="%6."/>
+      <w:lvlJc w:val="left"/>
+      <w:pPr>
+        <w:tabs>
+          <w:tab w:val="num" w:pos="4320"/>
+        </w:tabs>
+        <w:ind w:left="4320" w:hanging="360"/>
+      </w:pPr>
+    </w:lvl>
+    <w:lvl w:ilvl="6" w:tentative="1">
+      <w:start w:val="1"/>
+      <w:numFmt w:val="decimal"/>
+      <w:lvlText w:val="%7."/>
+      <w:lvlJc w:val="left"/>
+      <w:pPr>
+        <w:tabs>
+          <w:tab w:val="num" w:pos="5040"/>
+        </w:tabs>
+        <w:ind w:left="5040" w:hanging="360"/>
+      </w:pPr>
+    </w:lvl>
+    <w:lvl w:ilvl="7" w:tentative="1">
+      <w:start w:val="1"/>
+      <w:numFmt w:val="decimal"/>
+      <w:lvlText w:val="%8."/>
+      <w:lvlJc w:val="left"/>
+      <w:pPr>
+        <w:tabs>
+          <w:tab w:val="num" w:pos="5760"/>
+        </w:tabs>
+        <w:ind w:left="5760" w:hanging="360"/>
+      </w:pPr>
+    </w:lvl>
+    <w:lvl w:ilvl="8" w:tentative="1">
+      <w:start w:val="1"/>
+      <w:numFmt w:val="decimal"/>
+      <w:lvlText w:val="%9."/>
+      <w:lvlJc w:val="left"/>
+      <w:pPr>
+        <w:tabs>
+          <w:tab w:val="num" w:pos="6480"/>
+        </w:tabs>
+        <w:ind w:left="6480" w:hanging="360"/>
+      </w:pPr>
+    </w:lvl>
+  </w:abstractNum>
+  <w:abstractNum w:abstractNumId="14" w15:restartNumberingAfterBreak="0">
     <w:nsid w:val="6E713432"/>
     <w:multiLevelType w:val="multilevel"/>
     <w:tmpl w:val="57D01A80"/>
@@ -5847,7 +6038,7 @@
       </w:rPr>
     </w:lvl>
   </w:abstractNum>
-  <w:abstractNum w:abstractNumId="14" w15:restartNumberingAfterBreak="0">
+  <w:abstractNum w:abstractNumId="15" w15:restartNumberingAfterBreak="0">
     <w:nsid w:val="79B01C75"/>
     <w:multiLevelType w:val="multilevel"/>
     <w:tmpl w:val="DE4CC2F6"/>
@@ -5976,7 +6167,7 @@
     <w:abstractNumId w:val="10"/>
   </w:num>
   <w:num w:numId="6">
-    <w:abstractNumId w:val="14"/>
+    <w:abstractNumId w:val="15"/>
   </w:num>
   <w:num w:numId="7">
     <w:abstractNumId w:val="0"/>
@@ -5991,7 +6182,7 @@
     <w:abstractNumId w:val="8"/>
   </w:num>
   <w:num w:numId="11">
-    <w:abstractNumId w:val="13"/>
+    <w:abstractNumId w:val="14"/>
   </w:num>
   <w:num w:numId="12">
     <w:abstractNumId w:val="4"/>
@@ -6004,6 +6195,9 @@
   </w:num>
   <w:num w:numId="15">
     <w:abstractNumId w:val="6"/>
+  </w:num>
+  <w:num w:numId="16">
+    <w:abstractNumId w:val="13"/>
   </w:num>
 </w:numbering>
 </file>
@@ -7541,7 +7735,6 @@
     <w:name w:val="Normal (Web)"/>
     <w:basedOn w:val="Normal"/>
     <w:uiPriority w:val="99"/>
-    <w:semiHidden/>
     <w:unhideWhenUsed/>
     <w:rsid w:val="00D944A7"/>
     <w:pPr>
@@ -7962,28 +8155,28 @@
 </file>
 
 <file path=customXml/item1.xml><?xml version="1.0" encoding="utf-8"?>
-<b:Sources xmlns:b="http://schemas.openxmlformats.org/officeDocument/2006/bibliography" xmlns="http://schemas.openxmlformats.org/officeDocument/2006/bibliography" SelectedStyle="/APASixthEditionOfficeOnline.xsl" StyleName="APA" Version="6"/>
-</file>
-
-<file path=customXml/item2.xml><?xml version="1.0" encoding="utf-8"?>
 <go:gDocsCustomXmlDataStorage xmlns:go="http://customooxmlschemas.google.com/" xmlns:r="http://schemas.openxmlformats.org/officeDocument/2006/relationships">
   <go:docsCustomData xmlns:go="http://customooxmlschemas.google.com/" roundtripDataSignature="AMtx7mgNn7jRvz/9Fg1XkYRggATJAwnZXQ==">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</go:docsCustomData>
 </go:gDocsCustomXmlDataStorage>
 </file>
 
-<file path=customXml/itemProps1.xml><?xml version="1.0" encoding="utf-8"?>
-<ds:datastoreItem xmlns:ds="http://schemas.openxmlformats.org/officeDocument/2006/customXml" ds:itemID="{4B1E79DA-28EE-2548-92AE-B98A3DF7C1F7}">
-  <ds:schemaRefs>
-    <ds:schemaRef ds:uri="http://schemas.openxmlformats.org/officeDocument/2006/bibliography"/>
-  </ds:schemaRefs>
-</ds:datastoreItem>
+<file path=customXml/item2.xml><?xml version="1.0" encoding="utf-8"?>
+<b:Sources xmlns:b="http://schemas.openxmlformats.org/officeDocument/2006/bibliography" xmlns="http://schemas.openxmlformats.org/officeDocument/2006/bibliography" SelectedStyle="/APASixthEditionOfficeOnline.xsl" StyleName="APA" Version="6"/>
 </file>
 
-<file path=customXml/itemProps2.xml><?xml version="1.0" encoding="utf-8"?>
+<file path=customXml/itemProps1.xml><?xml version="1.0" encoding="utf-8"?>
 <ds:datastoreItem xmlns:ds="http://schemas.openxmlformats.org/officeDocument/2006/customXml" ds:itemID="{11111111-1234-1234-1234-123412341234}">
   <ds:schemaRefs>
     <ds:schemaRef ds:uri="http://customooxmlschemas.google.com/"/>
     <ds:schemaRef ds:uri="http://schemas.openxmlformats.org/officeDocument/2006/relationships"/>
   </ds:schemaRefs>
 </ds:datastoreItem>
+</file>
+
+<file path=customXml/itemProps2.xml><?xml version="1.0" encoding="utf-8"?>
+<ds:datastoreItem xmlns:ds="http://schemas.openxmlformats.org/officeDocument/2006/customXml" ds:itemID="{4B1E79DA-28EE-2548-92AE-B98A3DF7C1F7}">
+  <ds:schemaRefs>
+    <ds:schemaRef ds:uri="http://schemas.openxmlformats.org/officeDocument/2006/bibliography"/>
+  </ds:schemaRefs>
+</ds:datastoreItem>
 </file>
</xml_diff>

<commit_message>
finish all data connect, including the skill page data connection
</commit_message>
<xml_diff>
--- a/documents/Software Engineering.docx
+++ b/documents/Software Engineering.docx
@@ -271,37 +271,12 @@
           <w:color w:val="24292E"/>
         </w:rPr>
       </w:pPr>
-      <w:proofErr w:type="spellStart"/>
       <w:r>
         <w:rPr>
           <w:rFonts w:ascii="Helvetica" w:hAnsi="Helvetica"/>
           <w:color w:val="24292E"/>
         </w:rPr>
-        <w:t>Baiyu</w:t>
-      </w:r>
-      <w:proofErr w:type="spellEnd"/>
-      <w:r>
-        <w:rPr>
-          <w:rFonts w:ascii="Helvetica" w:hAnsi="Helvetica"/>
-          <w:color w:val="24292E"/>
-        </w:rPr>
-        <w:t xml:space="preserve"> </w:t>
-      </w:r>
-      <w:proofErr w:type="spellStart"/>
-      <w:r>
-        <w:rPr>
-          <w:rFonts w:ascii="Helvetica" w:hAnsi="Helvetica"/>
-          <w:color w:val="24292E"/>
-        </w:rPr>
-        <w:t>Huo</w:t>
-      </w:r>
-      <w:proofErr w:type="spellEnd"/>
-      <w:r>
-        <w:rPr>
-          <w:rFonts w:ascii="Helvetica" w:hAnsi="Helvetica"/>
-          <w:color w:val="24292E"/>
-        </w:rPr>
-        <w:t> </w:t>
+        <w:t>Baiyu Huo </w:t>
       </w:r>
       <w:r>
         <w:rPr>
@@ -395,23 +370,7 @@
           <w:rFonts w:ascii="Helvetica" w:hAnsi="Helvetica"/>
           <w:color w:val="24292E"/>
         </w:rPr>
-        <w:t xml:space="preserve">Dhruv </w:t>
-      </w:r>
-      <w:proofErr w:type="spellStart"/>
-      <w:r>
-        <w:rPr>
-          <w:rFonts w:ascii="Helvetica" w:hAnsi="Helvetica"/>
-          <w:color w:val="24292E"/>
-        </w:rPr>
-        <w:t>Goyani</w:t>
-      </w:r>
-      <w:proofErr w:type="spellEnd"/>
-      <w:r>
-        <w:rPr>
-          <w:rFonts w:ascii="Helvetica" w:hAnsi="Helvetica"/>
-          <w:color w:val="24292E"/>
-        </w:rPr>
-        <w:t> </w:t>
+        <w:t>Dhruv Goyani </w:t>
       </w:r>
       <w:r>
         <w:rPr>
@@ -446,37 +405,12 @@
           <w:color w:val="24292E"/>
         </w:rPr>
       </w:pPr>
-      <w:proofErr w:type="spellStart"/>
       <w:r>
         <w:rPr>
           <w:rFonts w:ascii="Helvetica" w:hAnsi="Helvetica"/>
           <w:color w:val="24292E"/>
         </w:rPr>
-        <w:t>Mahsa</w:t>
-      </w:r>
-      <w:proofErr w:type="spellEnd"/>
-      <w:r>
-        <w:rPr>
-          <w:rFonts w:ascii="Helvetica" w:hAnsi="Helvetica"/>
-          <w:color w:val="24292E"/>
-        </w:rPr>
-        <w:t xml:space="preserve"> </w:t>
-      </w:r>
-      <w:proofErr w:type="spellStart"/>
-      <w:r>
-        <w:rPr>
-          <w:rFonts w:ascii="Helvetica" w:hAnsi="Helvetica"/>
-          <w:color w:val="24292E"/>
-        </w:rPr>
-        <w:t>Hemati</w:t>
-      </w:r>
-      <w:proofErr w:type="spellEnd"/>
-      <w:r>
-        <w:rPr>
-          <w:rFonts w:ascii="Helvetica" w:hAnsi="Helvetica"/>
-          <w:color w:val="24292E"/>
-        </w:rPr>
-        <w:t> </w:t>
+        <w:t>Mahsa Hemati </w:t>
       </w:r>
       <w:r>
         <w:rPr>
@@ -556,23 +490,7 @@
           <w:rFonts w:ascii="Helvetica" w:hAnsi="Helvetica"/>
           <w:color w:val="24292E"/>
         </w:rPr>
-        <w:t xml:space="preserve">Shahryar </w:t>
-      </w:r>
-      <w:proofErr w:type="spellStart"/>
-      <w:r>
-        <w:rPr>
-          <w:rFonts w:ascii="Helvetica" w:hAnsi="Helvetica"/>
-          <w:color w:val="24292E"/>
-        </w:rPr>
-        <w:t>Haghighifard</w:t>
-      </w:r>
-      <w:proofErr w:type="spellEnd"/>
-      <w:r>
-        <w:rPr>
-          <w:rFonts w:ascii="Helvetica" w:hAnsi="Helvetica"/>
-          <w:color w:val="24292E"/>
-        </w:rPr>
-        <w:t> </w:t>
+        <w:t>Shahryar Haghighifard </w:t>
       </w:r>
       <w:r>
         <w:rPr>
@@ -600,37 +518,12 @@
           <w:color w:val="24292E"/>
         </w:rPr>
       </w:pPr>
-      <w:proofErr w:type="spellStart"/>
       <w:r>
         <w:rPr>
           <w:rFonts w:ascii="Helvetica" w:hAnsi="Helvetica"/>
           <w:color w:val="24292E"/>
         </w:rPr>
-        <w:t>Uchechukwu</w:t>
-      </w:r>
-      <w:proofErr w:type="spellEnd"/>
-      <w:r>
-        <w:rPr>
-          <w:rFonts w:ascii="Helvetica" w:hAnsi="Helvetica"/>
-          <w:color w:val="24292E"/>
-        </w:rPr>
-        <w:t xml:space="preserve"> </w:t>
-      </w:r>
-      <w:proofErr w:type="spellStart"/>
-      <w:r>
-        <w:rPr>
-          <w:rFonts w:ascii="Helvetica" w:hAnsi="Helvetica"/>
-          <w:color w:val="24292E"/>
-        </w:rPr>
-        <w:t>Iroegbu</w:t>
-      </w:r>
-      <w:proofErr w:type="spellEnd"/>
-      <w:r>
-        <w:rPr>
-          <w:rFonts w:ascii="Helvetica" w:hAnsi="Helvetica"/>
-          <w:color w:val="24292E"/>
-        </w:rPr>
-        <w:t> </w:t>
+        <w:t>Uchechukwu Iroegbu </w:t>
       </w:r>
       <w:r>
         <w:rPr>
@@ -651,7 +544,7 @@
     </w:p>
     <w:p>
       <w:pPr>
-        <w:pStyle w:val="Title"/>
+        <w:pStyle w:val="a3"/>
         <w:numPr>
           <w:ilvl w:val="0"/>
           <w:numId w:val="10"/>
@@ -667,7 +560,7 @@
     </w:p>
     <w:p>
       <w:pPr>
-        <w:pStyle w:val="Heading1"/>
+        <w:pStyle w:val="1"/>
         <w:rPr>
           <w:color w:val="FFFF00"/>
         </w:rPr>
@@ -685,7 +578,7 @@
     </w:p>
     <w:p>
       <w:pPr>
-        <w:pStyle w:val="Heading1"/>
+        <w:pStyle w:val="1"/>
         <w:spacing w:before="0" w:line="360" w:lineRule="auto"/>
         <w:jc w:val="both"/>
         <w:rPr>
@@ -705,7 +598,7 @@
     </w:p>
     <w:p>
       <w:pPr>
-        <w:pStyle w:val="Heading1"/>
+        <w:pStyle w:val="1"/>
         <w:spacing w:before="0" w:line="360" w:lineRule="auto"/>
         <w:jc w:val="both"/>
       </w:pPr>
@@ -719,7 +612,7 @@
     </w:p>
     <w:p>
       <w:pPr>
-        <w:pStyle w:val="Heading2"/>
+        <w:pStyle w:val="2"/>
         <w:spacing w:before="0" w:line="360" w:lineRule="auto"/>
         <w:jc w:val="both"/>
         <w:rPr>
@@ -749,7 +642,7 @@
     </w:p>
     <w:p>
       <w:pPr>
-        <w:pStyle w:val="Heading1"/>
+        <w:pStyle w:val="1"/>
         <w:spacing w:before="0" w:line="360" w:lineRule="auto"/>
         <w:jc w:val="both"/>
       </w:pPr>
@@ -924,7 +817,7 @@
     </w:p>
     <w:p>
       <w:pPr>
-        <w:pStyle w:val="Title"/>
+        <w:pStyle w:val="a3"/>
         <w:numPr>
           <w:ilvl w:val="0"/>
           <w:numId w:val="2"/>
@@ -1023,7 +916,7 @@
     </w:p>
     <w:p>
       <w:pPr>
-        <w:pStyle w:val="Heading1"/>
+        <w:pStyle w:val="1"/>
         <w:spacing w:before="0" w:line="360" w:lineRule="auto"/>
         <w:jc w:val="both"/>
       </w:pPr>
@@ -1037,7 +930,7 @@
     </w:p>
     <w:p>
       <w:pPr>
-        <w:pStyle w:val="NormalWeb"/>
+        <w:pStyle w:val="afffc"/>
       </w:pPr>
       <w:r>
         <w:rPr>
@@ -1065,100 +958,82 @@
           <w:b/>
           <w:bCs/>
         </w:rPr>
-        <w:t xml:space="preserve">navigable and </w:t>
-      </w:r>
-      <w:proofErr w:type="gramStart"/>
+        <w:t xml:space="preserve">navigable and searchable </w:t>
+      </w:r>
+      <w:r>
+        <w:t xml:space="preserve">and it is </w:t>
+      </w:r>
+      <w:r>
+        <w:rPr>
+          <w:rFonts w:ascii="TimesNewRomanPSMT" w:hAnsi="TimesNewRomanPSMT"/>
+        </w:rPr>
+        <w:t>accessible to anybody, anywhere</w:t>
+      </w:r>
+      <w:r>
+        <w:rPr>
+          <w:rFonts w:ascii="TimesNewRomanPSMT" w:hAnsi="TimesNewRomanPSMT"/>
+        </w:rPr>
+        <w:t>.</w:t>
+      </w:r>
+    </w:p>
+    <w:p>
+      <w:pPr>
+        <w:spacing w:before="100" w:beforeAutospacing="1" w:after="100" w:afterAutospacing="1"/>
+      </w:pPr>
+      <w:r>
+        <w:rPr>
+          <w:rFonts w:ascii="TimesNewRomanPSMT" w:hAnsi="TimesNewRomanPSMT"/>
+        </w:rPr>
+        <w:t xml:space="preserve">Also, </w:t>
+      </w:r>
+      <w:r>
+        <w:rPr>
+          <w:rFonts w:ascii="TimesNewRomanPSMT" w:hAnsi="TimesNewRomanPSMT"/>
+        </w:rPr>
+        <w:t xml:space="preserve">it </w:t>
+      </w:r>
+      <w:r>
+        <w:rPr>
+          <w:rFonts w:ascii="TimesNewRomanPSMT" w:hAnsi="TimesNewRomanPSMT"/>
+        </w:rPr>
+        <w:t>is</w:t>
+      </w:r>
+      <w:r>
+        <w:rPr>
+          <w:rFonts w:ascii="TimesNewRomanPSMT" w:hAnsi="TimesNewRomanPSMT"/>
+        </w:rPr>
+        <w:t xml:space="preserve"> possible to </w:t>
+      </w:r>
       <w:r>
         <w:rPr>
           <w:rFonts w:ascii="TimesNewRomanPS" w:hAnsi="TimesNewRomanPS"/>
           <w:b/>
           <w:bCs/>
         </w:rPr>
-        <w:t>searchable</w:t>
-      </w:r>
-      <w:proofErr w:type="gramEnd"/>
-      <w:r>
-        <w:rPr>
-          <w:rFonts w:ascii="TimesNewRomanPS" w:hAnsi="TimesNewRomanPS"/>
-          <w:b/>
-          <w:bCs/>
-        </w:rPr>
-        <w:t xml:space="preserve"> </w:t>
-      </w:r>
-      <w:r>
-        <w:t xml:space="preserve">and it is </w:t>
+        <w:t xml:space="preserve">modify </w:t>
       </w:r>
       <w:r>
         <w:rPr>
           <w:rFonts w:ascii="TimesNewRomanPSMT" w:hAnsi="TimesNewRomanPSMT"/>
         </w:rPr>
-        <w:t>accessible to anybody, anywhere</w:t>
+        <w:t>SESTOPIA easily, and requiring small amount of time and effort</w:t>
       </w:r>
       <w:r>
         <w:rPr>
           <w:rFonts w:ascii="TimesNewRomanPSMT" w:hAnsi="TimesNewRomanPSMT"/>
         </w:rPr>
-        <w:t>.</w:t>
-      </w:r>
-    </w:p>
-    <w:p>
-      <w:pPr>
-        <w:spacing w:before="100" w:beforeAutospacing="1" w:after="100" w:afterAutospacing="1"/>
-      </w:pPr>
+        <w:t xml:space="preserve"> by the Administrator</w:t>
+      </w:r>
       <w:r>
         <w:rPr>
           <w:rFonts w:ascii="TimesNewRomanPSMT" w:hAnsi="TimesNewRomanPSMT"/>
         </w:rPr>
-        <w:t xml:space="preserve">Also, </w:t>
-      </w:r>
-      <w:r>
-        <w:rPr>
-          <w:rFonts w:ascii="TimesNewRomanPSMT" w:hAnsi="TimesNewRomanPSMT"/>
-        </w:rPr>
-        <w:t xml:space="preserve">it </w:t>
-      </w:r>
-      <w:r>
-        <w:rPr>
-          <w:rFonts w:ascii="TimesNewRomanPSMT" w:hAnsi="TimesNewRomanPSMT"/>
-        </w:rPr>
-        <w:t>is</w:t>
-      </w:r>
-      <w:r>
-        <w:rPr>
-          <w:rFonts w:ascii="TimesNewRomanPSMT" w:hAnsi="TimesNewRomanPSMT"/>
-        </w:rPr>
-        <w:t xml:space="preserve"> possible to </w:t>
-      </w:r>
-      <w:r>
-        <w:rPr>
-          <w:rFonts w:ascii="TimesNewRomanPS" w:hAnsi="TimesNewRomanPS"/>
-          <w:b/>
-          <w:bCs/>
-        </w:rPr>
-        <w:t xml:space="preserve">modify </w:t>
-      </w:r>
-      <w:r>
-        <w:rPr>
-          <w:rFonts w:ascii="TimesNewRomanPSMT" w:hAnsi="TimesNewRomanPSMT"/>
-        </w:rPr>
-        <w:t>SESTOPIA easily, and requiring small amount of time and effort</w:t>
-      </w:r>
-      <w:r>
-        <w:rPr>
-          <w:rFonts w:ascii="TimesNewRomanPSMT" w:hAnsi="TimesNewRomanPSMT"/>
-        </w:rPr>
-        <w:t xml:space="preserve"> by the Administrator</w:t>
-      </w:r>
-      <w:r>
-        <w:rPr>
-          <w:rFonts w:ascii="TimesNewRomanPSMT" w:hAnsi="TimesNewRomanPSMT"/>
-        </w:rPr>
         <w:t xml:space="preserve">. </w:t>
       </w:r>
     </w:p>
     <w:p>
       <w:pPr>
-        <w:pStyle w:val="Heading1"/>
+        <w:pStyle w:val="1"/>
         <w:spacing w:before="0" w:line="360" w:lineRule="auto"/>
         <w:jc w:val="both"/>
       </w:pPr>
@@ -1228,7 +1103,7 @@
     </w:p>
     <w:p>
       <w:pPr>
-        <w:pStyle w:val="Heading1"/>
+        <w:pStyle w:val="1"/>
         <w:spacing w:before="0" w:line="360" w:lineRule="auto"/>
         <w:jc w:val="both"/>
       </w:pPr>
@@ -1252,7 +1127,7 @@
     </w:p>
     <w:tbl>
       <w:tblPr>
-        <w:tblStyle w:val="a1"/>
+        <w:tblStyle w:val="af5"/>
         <w:tblW w:w="9360" w:type="dxa"/>
         <w:tblBorders>
           <w:top w:val="single" w:sz="8" w:space="0" w:color="000000"/>
@@ -1631,7 +1506,7 @@
     </w:p>
     <w:p>
       <w:pPr>
-        <w:pStyle w:val="Heading1"/>
+        <w:pStyle w:val="1"/>
         <w:spacing w:before="0" w:line="360" w:lineRule="auto"/>
         <w:jc w:val="both"/>
       </w:pPr>
@@ -1701,13 +1576,8 @@
         </w:numPr>
         <w:jc w:val="both"/>
       </w:pPr>
-      <w:proofErr w:type="spellStart"/>
-      <w:r>
-        <w:t>Fron</w:t>
-      </w:r>
-      <w:proofErr w:type="spellEnd"/>
-      <w:r>
-        <w:t>-end must be implemented using HTML, CSS and JS</w:t>
+      <w:r>
+        <w:t>Fron-end must be implemented using HTML, CSS and JS</w:t>
       </w:r>
     </w:p>
     <w:p>
@@ -1718,7 +1588,7 @@
     </w:p>
     <w:p>
       <w:pPr>
-        <w:pStyle w:val="Heading1"/>
+        <w:pStyle w:val="1"/>
         <w:spacing w:before="0" w:line="360" w:lineRule="auto"/>
         <w:jc w:val="both"/>
       </w:pPr>
@@ -1775,7 +1645,7 @@
     </w:p>
     <w:p>
       <w:pPr>
-        <w:pStyle w:val="Heading1"/>
+        <w:pStyle w:val="1"/>
         <w:numPr>
           <w:ilvl w:val="0"/>
           <w:numId w:val="3"/>
@@ -1792,7 +1662,7 @@
     </w:p>
     <w:p>
       <w:pPr>
-        <w:pStyle w:val="Heading2"/>
+        <w:pStyle w:val="2"/>
         <w:numPr>
           <w:ilvl w:val="1"/>
           <w:numId w:val="3"/>
@@ -1808,7 +1678,7 @@
     </w:p>
     <w:tbl>
       <w:tblPr>
-        <w:tblStyle w:val="a2"/>
+        <w:tblStyle w:val="af6"/>
         <w:tblW w:w="9360" w:type="dxa"/>
         <w:tblLayout w:type="fixed"/>
         <w:tblLook w:val="0600" w:firstRow="0" w:lastRow="0" w:firstColumn="0" w:lastColumn="0" w:noHBand="1" w:noVBand="1"/>
@@ -2023,7 +1893,7 @@
     </w:tbl>
     <w:p>
       <w:pPr>
-        <w:pStyle w:val="Heading1"/>
+        <w:pStyle w:val="1"/>
         <w:numPr>
           <w:ilvl w:val="1"/>
           <w:numId w:val="3"/>
@@ -2041,7 +1911,7 @@
     </w:p>
     <w:p>
       <w:pPr>
-        <w:pStyle w:val="Heading2"/>
+        <w:pStyle w:val="2"/>
         <w:numPr>
           <w:ilvl w:val="2"/>
           <w:numId w:val="3"/>
@@ -2058,7 +1928,7 @@
     <w:p/>
     <w:tbl>
       <w:tblPr>
-        <w:tblStyle w:val="a3"/>
+        <w:tblStyle w:val="af7"/>
         <w:tblW w:w="9570" w:type="dxa"/>
         <w:tblBorders>
           <w:top w:val="single" w:sz="4" w:space="0" w:color="000000"/>
@@ -2220,7 +2090,7 @@
     </w:p>
     <w:p>
       <w:pPr>
-        <w:pStyle w:val="Heading2"/>
+        <w:pStyle w:val="2"/>
         <w:numPr>
           <w:ilvl w:val="2"/>
           <w:numId w:val="3"/>
@@ -2347,190 +2217,126 @@
           <w:b/>
         </w:rPr>
         <w:lastRenderedPageBreak/>
-        <w:t xml:space="preserve">Search Content in </w:t>
-      </w:r>
-      <w:proofErr w:type="gramStart"/>
+        <w:t>Search Content in Skill</w:t>
+      </w:r>
       <w:r>
         <w:rPr>
           <w:b/>
         </w:rPr>
-        <w:t>Skill</w:t>
-      </w:r>
-      <w:r>
+        <w:t xml:space="preserve"> : </w:t>
+      </w:r>
+      <w:r>
+        <w:t>User</w:t>
+      </w:r>
+      <w:r>
+        <w:t xml:space="preserve"> shall </w:t>
+      </w:r>
+      <w:r>
+        <w:t>search content in skills</w:t>
+      </w:r>
+      <w:r>
+        <w:t xml:space="preserve"> </w:t>
+      </w:r>
+    </w:p>
+    <w:p>
+      <w:pPr>
+        <w:jc w:val="both"/>
         <w:rPr>
           <w:b/>
         </w:rPr>
+      </w:pPr>
+      <w:r>
+        <w:rPr>
+          <w:b/>
+        </w:rPr>
+        <w:t>Navigate through all skills</w:t>
+      </w:r>
+      <w:r>
+        <w:rPr>
+          <w:b/>
+        </w:rPr>
+        <w:t xml:space="preserve"> : </w:t>
+      </w:r>
+      <w:r>
+        <w:t>user</w:t>
+      </w:r>
+      <w:r>
+        <w:t xml:space="preserve"> shall </w:t>
+      </w:r>
+      <w:r>
+        <w:t>navigate through all skills</w:t>
+      </w:r>
+      <w:r>
+        <w:t>.</w:t>
+      </w:r>
+    </w:p>
+    <w:p>
+      <w:pPr>
+        <w:jc w:val="both"/>
+        <w:rPr>
+          <w:b/>
+        </w:rPr>
+      </w:pPr>
+      <w:r>
+        <w:rPr>
+          <w:b/>
+        </w:rPr>
+        <w:t>Add Skill</w:t>
+      </w:r>
+      <w:r>
+        <w:rPr>
+          <w:b/>
+        </w:rPr>
+        <w:t xml:space="preserve"> : </w:t>
+      </w:r>
+      <w:r>
+        <w:t>Admin shall add skill from the server side</w:t>
+      </w:r>
+      <w:r>
+        <w:t>.</w:t>
+      </w:r>
+    </w:p>
+    <w:p>
+      <w:pPr>
+        <w:jc w:val="both"/>
+      </w:pPr>
+      <w:r>
+        <w:rPr>
+          <w:b/>
+        </w:rPr>
+        <w:t>Modify Skill</w:t>
+      </w:r>
+      <w:r>
+        <w:rPr>
+          <w:b/>
+        </w:rPr>
         <w:t xml:space="preserve"> :</w:t>
       </w:r>
-      <w:proofErr w:type="gramEnd"/>
-      <w:r>
+      <w:r>
+        <w:t xml:space="preserve"> </w:t>
+      </w:r>
+      <w:r>
+        <w:t>Admin shall modify skill from the server side</w:t>
+      </w:r>
+    </w:p>
+    <w:p>
+      <w:pPr>
+        <w:jc w:val="both"/>
         <w:rPr>
           <w:b/>
         </w:rPr>
-        <w:t xml:space="preserve"> </w:t>
-      </w:r>
-      <w:r>
-        <w:t>User</w:t>
-      </w:r>
-      <w:r>
-        <w:t xml:space="preserve"> shall </w:t>
-      </w:r>
-      <w:r>
-        <w:t>search content in skills</w:t>
-      </w:r>
-      <w:r>
-        <w:t xml:space="preserve"> </w:t>
-      </w:r>
-    </w:p>
-    <w:p>
-      <w:pPr>
-        <w:jc w:val="both"/>
+      </w:pPr>
+      <w:r>
         <w:rPr>
           <w:b/>
         </w:rPr>
-      </w:pPr>
+        <w:t>Delete Skill</w:t>
+      </w:r>
       <w:r>
         <w:rPr>
           <w:b/>
         </w:rPr>
-        <w:t xml:space="preserve">Navigate through all </w:t>
-      </w:r>
-      <w:proofErr w:type="gramStart"/>
-      <w:r>
-        <w:rPr>
-          <w:b/>
-        </w:rPr>
-        <w:t>skills</w:t>
-      </w:r>
-      <w:r>
-        <w:rPr>
-          <w:b/>
-        </w:rPr>
-        <w:t xml:space="preserve"> :</w:t>
-      </w:r>
-      <w:proofErr w:type="gramEnd"/>
-      <w:r>
-        <w:rPr>
-          <w:b/>
-        </w:rPr>
-        <w:t xml:space="preserve"> </w:t>
-      </w:r>
-      <w:r>
-        <w:t>user</w:t>
-      </w:r>
-      <w:r>
-        <w:t xml:space="preserve"> shall </w:t>
-      </w:r>
-      <w:r>
-        <w:t>navigate through all skills</w:t>
-      </w:r>
-      <w:r>
-        <w:t>.</w:t>
-      </w:r>
-    </w:p>
-    <w:p>
-      <w:pPr>
-        <w:jc w:val="both"/>
-        <w:rPr>
-          <w:b/>
-        </w:rPr>
-      </w:pPr>
-      <w:r>
-        <w:rPr>
-          <w:b/>
-        </w:rPr>
-        <w:t xml:space="preserve">Add </w:t>
-      </w:r>
-      <w:proofErr w:type="gramStart"/>
-      <w:r>
-        <w:rPr>
-          <w:b/>
-        </w:rPr>
-        <w:t>Skill</w:t>
-      </w:r>
-      <w:r>
-        <w:rPr>
-          <w:b/>
-        </w:rPr>
-        <w:t xml:space="preserve"> :</w:t>
-      </w:r>
-      <w:proofErr w:type="gramEnd"/>
-      <w:r>
-        <w:rPr>
-          <w:b/>
-        </w:rPr>
-        <w:t xml:space="preserve"> </w:t>
-      </w:r>
-      <w:r>
-        <w:t>Admin shall add skill from the server side</w:t>
-      </w:r>
-      <w:r>
-        <w:t>.</w:t>
-      </w:r>
-    </w:p>
-    <w:p>
-      <w:pPr>
-        <w:jc w:val="both"/>
-      </w:pPr>
-      <w:r>
-        <w:rPr>
-          <w:b/>
-        </w:rPr>
-        <w:t xml:space="preserve">Modify </w:t>
-      </w:r>
-      <w:proofErr w:type="gramStart"/>
-      <w:r>
-        <w:rPr>
-          <w:b/>
-        </w:rPr>
-        <w:t>Skill</w:t>
-      </w:r>
-      <w:r>
-        <w:rPr>
-          <w:b/>
-        </w:rPr>
-        <w:t xml:space="preserve"> :</w:t>
-      </w:r>
-      <w:proofErr w:type="gramEnd"/>
-      <w:r>
-        <w:t xml:space="preserve"> </w:t>
-      </w:r>
-      <w:r>
-        <w:t>Admin shall modify skill from the server side</w:t>
-      </w:r>
-    </w:p>
-    <w:p>
-      <w:pPr>
-        <w:jc w:val="both"/>
-        <w:rPr>
-          <w:b/>
-        </w:rPr>
-      </w:pPr>
-      <w:r>
-        <w:rPr>
-          <w:b/>
-        </w:rPr>
-        <w:t xml:space="preserve">Delete </w:t>
-      </w:r>
-      <w:proofErr w:type="gramStart"/>
-      <w:r>
-        <w:rPr>
-          <w:b/>
-        </w:rPr>
-        <w:t>Skill</w:t>
-      </w:r>
-      <w:r>
-        <w:rPr>
-          <w:b/>
-        </w:rPr>
-        <w:t xml:space="preserve"> :</w:t>
-      </w:r>
-      <w:proofErr w:type="gramEnd"/>
-      <w:r>
-        <w:rPr>
-          <w:b/>
-        </w:rPr>
-        <w:t xml:space="preserve"> </w:t>
+        <w:t xml:space="preserve"> : </w:t>
       </w:r>
       <w:r>
         <w:t>Admin shall delete skill from the server side</w:t>
@@ -2538,7 +2344,7 @@
     </w:p>
     <w:p>
       <w:pPr>
-        <w:pStyle w:val="Heading1"/>
+        <w:pStyle w:val="1"/>
         <w:numPr>
           <w:ilvl w:val="1"/>
           <w:numId w:val="3"/>
@@ -2555,7 +2361,7 @@
     </w:p>
     <w:p>
       <w:pPr>
-        <w:pStyle w:val="Heading1"/>
+        <w:pStyle w:val="1"/>
         <w:numPr>
           <w:ilvl w:val="2"/>
           <w:numId w:val="3"/>
@@ -2610,7 +2416,7 @@
       <w:hyperlink r:id="rId11" w:history="1">
         <w:r>
           <w:rPr>
-            <w:rStyle w:val="Hyperlink"/>
+            <w:rStyle w:val="ab"/>
             <w:rFonts w:ascii="Helvetica" w:hAnsi="Helvetica"/>
             <w:color w:val="0366D6"/>
             <w:shd w:val="clear" w:color="auto" w:fill="FFFFFF"/>
@@ -2621,7 +2427,7 @@
     </w:p>
     <w:p>
       <w:pPr>
-        <w:pStyle w:val="Heading1"/>
+        <w:pStyle w:val="1"/>
         <w:numPr>
           <w:ilvl w:val="2"/>
           <w:numId w:val="3"/>
@@ -2647,7 +2453,7 @@
     </w:p>
     <w:p>
       <w:pPr>
-        <w:pStyle w:val="Heading1"/>
+        <w:pStyle w:val="1"/>
         <w:numPr>
           <w:ilvl w:val="2"/>
           <w:numId w:val="3"/>
@@ -2685,7 +2491,7 @@
     </w:p>
     <w:p>
       <w:pPr>
-        <w:pStyle w:val="Heading1"/>
+        <w:pStyle w:val="1"/>
         <w:numPr>
           <w:ilvl w:val="2"/>
           <w:numId w:val="3"/>
@@ -2726,7 +2532,7 @@
     </w:p>
     <w:p>
       <w:pPr>
-        <w:pStyle w:val="Heading1"/>
+        <w:pStyle w:val="1"/>
         <w:numPr>
           <w:ilvl w:val="2"/>
           <w:numId w:val="3"/>
@@ -2771,7 +2577,7 @@
     </w:p>
     <w:p>
       <w:pPr>
-        <w:pStyle w:val="Heading1"/>
+        <w:pStyle w:val="1"/>
         <w:numPr>
           <w:ilvl w:val="2"/>
           <w:numId w:val="3"/>
@@ -2804,23 +2610,15 @@
         <w:jc w:val="both"/>
       </w:pPr>
       <w:r>
-        <w:t xml:space="preserve">The web application can be run on both windows and </w:t>
-      </w:r>
-      <w:proofErr w:type="spellStart"/>
-      <w:r>
-        <w:t>linu</w:t>
-      </w:r>
-      <w:r>
-        <w:t>x</w:t>
-      </w:r>
-      <w:proofErr w:type="spellEnd"/>
-      <w:r>
-        <w:t>; and shall run on all computer web browser</w:t>
-      </w:r>
-    </w:p>
-    <w:p>
-      <w:pPr>
-        <w:pStyle w:val="Heading1"/>
+        <w:t>The web application can be run on both windows and linu</w:t>
+      </w:r>
+      <w:r>
+        <w:t>x; and shall run on all computer web browser</w:t>
+      </w:r>
+    </w:p>
+    <w:p>
+      <w:pPr>
+        <w:pStyle w:val="1"/>
         <w:numPr>
           <w:ilvl w:val="2"/>
           <w:numId w:val="3"/>
@@ -2849,7 +2647,7 @@
     </w:p>
     <w:p>
       <w:pPr>
-        <w:pStyle w:val="Heading5"/>
+        <w:pStyle w:val="5"/>
         <w:jc w:val="both"/>
       </w:pPr>
       <w:bookmarkStart w:id="50" w:name="_Toc47438702"/>
@@ -2866,13 +2664,8 @@
         </w:numPr>
         <w:jc w:val="both"/>
       </w:pPr>
-      <w:proofErr w:type="spellStart"/>
-      <w:r>
-        <w:t>FrontEnd</w:t>
-      </w:r>
-      <w:proofErr w:type="spellEnd"/>
-      <w:r>
-        <w:t>:</w:t>
+      <w:r>
+        <w:t>FrontEnd:</w:t>
       </w:r>
       <w:r>
         <w:t xml:space="preserve"> </w:t>
@@ -2916,7 +2709,7 @@
     </w:p>
     <w:p>
       <w:pPr>
-        <w:pStyle w:val="Heading5"/>
+        <w:pStyle w:val="5"/>
         <w:spacing w:after="0" w:line="360" w:lineRule="auto"/>
         <w:jc w:val="both"/>
       </w:pPr>
@@ -2941,15 +2734,7 @@
         </w:rPr>
       </w:pPr>
       <w:r>
-        <w:t xml:space="preserve">Visual Studio </w:t>
-      </w:r>
-      <w:proofErr w:type="gramStart"/>
-      <w:r>
-        <w:t>Code,…</w:t>
-      </w:r>
-      <w:proofErr w:type="gramEnd"/>
-      <w:r>
-        <w:t>..</w:t>
+        <w:t>Visual Studio Code,…..</w:t>
       </w:r>
       <w:r>
         <w:rPr>
@@ -2972,7 +2757,7 @@
     </w:p>
     <w:p>
       <w:pPr>
-        <w:pStyle w:val="Heading1"/>
+        <w:pStyle w:val="1"/>
         <w:numPr>
           <w:ilvl w:val="2"/>
           <w:numId w:val="3"/>
@@ -3005,7 +2790,7 @@
     </w:p>
     <w:p>
       <w:pPr>
-        <w:pStyle w:val="Heading1"/>
+        <w:pStyle w:val="1"/>
         <w:pBdr>
           <w:top w:val="nil"/>
           <w:left w:val="nil"/>
@@ -3054,7 +2839,7 @@
     </w:p>
     <w:p>
       <w:pPr>
-        <w:pStyle w:val="Heading1"/>
+        <w:pStyle w:val="1"/>
         <w:numPr>
           <w:ilvl w:val="2"/>
           <w:numId w:val="3"/>
@@ -3092,7 +2877,7 @@
     </w:p>
     <w:p>
       <w:pPr>
-        <w:pStyle w:val="Heading1"/>
+        <w:pStyle w:val="1"/>
         <w:numPr>
           <w:ilvl w:val="0"/>
           <w:numId w:val="3"/>
@@ -3111,7 +2896,7 @@
     </w:p>
     <w:p>
       <w:pPr>
-        <w:pStyle w:val="Heading1"/>
+        <w:pStyle w:val="1"/>
         <w:numPr>
           <w:ilvl w:val="1"/>
           <w:numId w:val="3"/>
@@ -3209,7 +2994,7 @@
     </w:p>
     <w:p>
       <w:pPr>
-        <w:pStyle w:val="Heading1"/>
+        <w:pStyle w:val="1"/>
         <w:numPr>
           <w:ilvl w:val="2"/>
           <w:numId w:val="3"/>
@@ -3236,7 +3021,7 @@
     <w:p/>
     <w:p>
       <w:pPr>
-        <w:pStyle w:val="Heading1"/>
+        <w:pStyle w:val="1"/>
         <w:numPr>
           <w:ilvl w:val="2"/>
           <w:numId w:val="3"/>
@@ -3254,7 +3039,7 @@
     </w:p>
     <w:p>
       <w:pPr>
-        <w:pStyle w:val="Heading1"/>
+        <w:pStyle w:val="1"/>
         <w:numPr>
           <w:ilvl w:val="3"/>
           <w:numId w:val="3"/>
@@ -3385,7 +3170,7 @@
     </w:p>
     <w:p>
       <w:pPr>
-        <w:pStyle w:val="ListParagraph"/>
+        <w:pStyle w:val="af"/>
         <w:numPr>
           <w:ilvl w:val="0"/>
           <w:numId w:val="15"/>
@@ -3403,7 +3188,7 @@
     </w:p>
     <w:p>
       <w:pPr>
-        <w:pStyle w:val="ListParagraph"/>
+        <w:pStyle w:val="af"/>
         <w:numPr>
           <w:ilvl w:val="0"/>
           <w:numId w:val="15"/>
@@ -3421,7 +3206,7 @@
     </w:p>
     <w:p>
       <w:pPr>
-        <w:pStyle w:val="ListParagraph"/>
+        <w:pStyle w:val="af"/>
         <w:numPr>
           <w:ilvl w:val="0"/>
           <w:numId w:val="15"/>
@@ -3456,7 +3241,7 @@
     </w:p>
     <w:p>
       <w:pPr>
-        <w:pStyle w:val="Heading1"/>
+        <w:pStyle w:val="1"/>
         <w:numPr>
           <w:ilvl w:val="3"/>
           <w:numId w:val="3"/>
@@ -3473,7 +3258,7 @@
     </w:p>
     <w:p>
       <w:pPr>
-        <w:pStyle w:val="Heading4"/>
+        <w:pStyle w:val="4"/>
         <w:spacing w:line="360" w:lineRule="auto"/>
         <w:jc w:val="both"/>
         <w:rPr>
@@ -3493,7 +3278,7 @@
     </w:p>
     <w:p>
       <w:pPr>
-        <w:pStyle w:val="Heading1"/>
+        <w:pStyle w:val="1"/>
         <w:numPr>
           <w:ilvl w:val="3"/>
           <w:numId w:val="3"/>
@@ -3584,7 +3369,7 @@
     </w:p>
     <w:p>
       <w:pPr>
-        <w:pStyle w:val="Heading1"/>
+        <w:pStyle w:val="1"/>
         <w:numPr>
           <w:ilvl w:val="3"/>
           <w:numId w:val="3"/>
@@ -3658,7 +3443,7 @@
     </w:p>
     <w:p>
       <w:pPr>
-        <w:pStyle w:val="Heading1"/>
+        <w:pStyle w:val="1"/>
         <w:numPr>
           <w:ilvl w:val="2"/>
           <w:numId w:val="3"/>
@@ -3675,7 +3460,7 @@
     </w:p>
     <w:p>
       <w:pPr>
-        <w:pStyle w:val="Heading1"/>
+        <w:pStyle w:val="1"/>
         <w:numPr>
           <w:ilvl w:val="3"/>
           <w:numId w:val="3"/>
@@ -3744,7 +3529,7 @@
     </w:p>
     <w:p>
       <w:pPr>
-        <w:pStyle w:val="Heading1"/>
+        <w:pStyle w:val="1"/>
         <w:numPr>
           <w:ilvl w:val="3"/>
           <w:numId w:val="3"/>
@@ -3835,9 +3620,19 @@
     <w:p>
       <w:pPr>
         <w:ind w:firstLine="720"/>
+        <w:rPr>
+          <w:lang w:eastAsia="zh-CN"/>
+        </w:rPr>
       </w:pPr>
       <w:r>
         <w:t>Node.JS</w:t>
+      </w:r>
+      <w:r>
+        <w:rPr>
+          <w:rFonts w:ascii="宋体" w:eastAsia="宋体" w:hAnsi="宋体" w:cs="宋体"/>
+          <w:lang w:eastAsia="zh-CN"/>
+        </w:rPr>
+        <w:t>, Express</w:t>
       </w:r>
     </w:p>
     <w:p>
@@ -3915,7 +3710,7 @@
     </w:p>
     <w:p>
       <w:pPr>
-        <w:pStyle w:val="Heading1"/>
+        <w:pStyle w:val="1"/>
         <w:numPr>
           <w:ilvl w:val="3"/>
           <w:numId w:val="3"/>
@@ -3942,7 +3737,7 @@
     </w:p>
     <w:p>
       <w:pPr>
-        <w:pStyle w:val="Heading1"/>
+        <w:pStyle w:val="1"/>
         <w:spacing w:line="360" w:lineRule="auto"/>
       </w:pPr>
       <w:bookmarkStart w:id="90" w:name="_Toc47442365"/>
@@ -3964,7 +3759,7 @@
     </w:p>
     <w:p>
       <w:pPr>
-        <w:pStyle w:val="Heading1"/>
+        <w:pStyle w:val="1"/>
         <w:spacing w:line="360" w:lineRule="auto"/>
       </w:pPr>
       <w:bookmarkStart w:id="92" w:name="_Toc47442366"/>
@@ -3986,7 +3781,7 @@
     </w:p>
     <w:p>
       <w:pPr>
-        <w:pStyle w:val="Heading1"/>
+        <w:pStyle w:val="1"/>
         <w:numPr>
           <w:ilvl w:val="2"/>
           <w:numId w:val="3"/>
@@ -4007,7 +3802,7 @@
     </w:p>
     <w:p>
       <w:pPr>
-        <w:pStyle w:val="Heading1"/>
+        <w:pStyle w:val="1"/>
         <w:numPr>
           <w:ilvl w:val="2"/>
           <w:numId w:val="3"/>
@@ -4036,7 +3831,7 @@
     </w:p>
     <w:p>
       <w:pPr>
-        <w:pStyle w:val="Heading1"/>
+        <w:pStyle w:val="1"/>
         <w:numPr>
           <w:ilvl w:val="0"/>
           <w:numId w:val="3"/>
@@ -4075,6 +3870,23 @@
         <w:t>Skills to be added here</w:t>
       </w:r>
     </w:p>
+    <w:p/>
+    <w:p/>
+    <w:p>
+      <w:pPr>
+        <w:pStyle w:val="1"/>
+        <w:numPr>
+          <w:ilvl w:val="0"/>
+          <w:numId w:val="3"/>
+        </w:numPr>
+        <w:spacing w:line="360" w:lineRule="auto"/>
+      </w:pPr>
+      <w:r>
+        <w:t>Reference</w:t>
+      </w:r>
+    </w:p>
+    <w:p/>
+    <w:p/>
     <w:sectPr>
       <w:headerReference w:type="default" r:id="rId15"/>
       <w:footerReference w:type="default" r:id="rId16"/>
@@ -4296,7 +4108,7 @@
   </w:p>
   <w:tbl>
     <w:tblPr>
-      <w:tblStyle w:val="aff7"/>
+      <w:tblStyle w:val="afffb"/>
       <w:tblW w:w="9559" w:type="dxa"/>
       <w:tblBorders>
         <w:top w:val="single" w:sz="6" w:space="0" w:color="000000"/>
@@ -6278,7 +6090,7 @@
   <w:docDefaults>
     <w:rPrDefault>
       <w:rPr>
-        <w:rFonts w:ascii="Calibri" w:eastAsia="Calibri" w:hAnsi="Calibri" w:cs="Calibri"/>
+        <w:rFonts w:ascii="Calibri" w:eastAsiaTheme="minorEastAsia" w:hAnsi="Calibri" w:cs="Calibri"/>
         <w:sz w:val="22"/>
         <w:szCs w:val="22"/>
         <w:lang w:val="en-GB" w:eastAsia="en-US" w:bidi="ar-SA"/>
@@ -6668,7 +6480,7 @@
     <w:lsdException w:name="Unresolved Mention" w:semiHidden="1" w:unhideWhenUsed="1"/>
     <w:lsdException w:name="Smart Link" w:semiHidden="1" w:unhideWhenUsed="1"/>
   </w:latentStyles>
-  <w:style w:type="paragraph" w:default="1" w:styleId="Normal">
+  <w:style w:type="paragraph" w:default="1" w:styleId="a">
     <w:name w:val="Normal"/>
     <w:qFormat/>
     <w:rsid w:val="004C0B7F"/>
@@ -6682,11 +6494,11 @@
       <w:lang w:val="en-CA"/>
     </w:rPr>
   </w:style>
-  <w:style w:type="paragraph" w:styleId="Heading1">
+  <w:style w:type="paragraph" w:styleId="1">
     <w:name w:val="heading 1"/>
-    <w:basedOn w:val="Normal"/>
-    <w:next w:val="Normal"/>
-    <w:link w:val="Heading1Char"/>
+    <w:basedOn w:val="a"/>
+    <w:next w:val="a"/>
+    <w:link w:val="10"/>
     <w:uiPriority w:val="9"/>
     <w:qFormat/>
     <w:rsid w:val="003050DF"/>
@@ -6706,11 +6518,11 @@
       <w:lang w:val="en-GB"/>
     </w:rPr>
   </w:style>
-  <w:style w:type="paragraph" w:styleId="Heading2">
+  <w:style w:type="paragraph" w:styleId="2">
     <w:name w:val="heading 2"/>
-    <w:basedOn w:val="Normal"/>
-    <w:next w:val="Normal"/>
-    <w:link w:val="Heading2Char"/>
+    <w:basedOn w:val="a"/>
+    <w:next w:val="a"/>
+    <w:link w:val="20"/>
     <w:uiPriority w:val="9"/>
     <w:unhideWhenUsed/>
     <w:qFormat/>
@@ -6731,11 +6543,11 @@
       <w:lang w:val="en-GB"/>
     </w:rPr>
   </w:style>
-  <w:style w:type="paragraph" w:styleId="Heading3">
+  <w:style w:type="paragraph" w:styleId="3">
     <w:name w:val="heading 3"/>
-    <w:basedOn w:val="Normal"/>
-    <w:next w:val="Normal"/>
-    <w:link w:val="Heading3Char"/>
+    <w:basedOn w:val="a"/>
+    <w:next w:val="a"/>
+    <w:link w:val="30"/>
     <w:uiPriority w:val="9"/>
     <w:unhideWhenUsed/>
     <w:qFormat/>
@@ -6756,11 +6568,11 @@
       <w:lang w:val="en-GB"/>
     </w:rPr>
   </w:style>
-  <w:style w:type="paragraph" w:styleId="Heading4">
+  <w:style w:type="paragraph" w:styleId="4">
     <w:name w:val="heading 4"/>
-    <w:basedOn w:val="Normal"/>
-    <w:next w:val="Normal"/>
-    <w:link w:val="Heading4Char"/>
+    <w:basedOn w:val="a"/>
+    <w:next w:val="a"/>
+    <w:link w:val="40"/>
     <w:uiPriority w:val="9"/>
     <w:unhideWhenUsed/>
     <w:qFormat/>
@@ -6783,10 +6595,10 @@
       <w:lang w:val="en-GB"/>
     </w:rPr>
   </w:style>
-  <w:style w:type="paragraph" w:styleId="Heading5">
+  <w:style w:type="paragraph" w:styleId="5">
     <w:name w:val="heading 5"/>
-    <w:basedOn w:val="Normal"/>
-    <w:next w:val="Normal"/>
+    <w:basedOn w:val="a"/>
+    <w:next w:val="a"/>
     <w:uiPriority w:val="9"/>
     <w:unhideWhenUsed/>
     <w:qFormat/>
@@ -6804,10 +6616,10 @@
       <w:lang w:val="en-GB"/>
     </w:rPr>
   </w:style>
-  <w:style w:type="paragraph" w:styleId="Heading6">
+  <w:style w:type="paragraph" w:styleId="6">
     <w:name w:val="heading 6"/>
-    <w:basedOn w:val="Normal"/>
-    <w:next w:val="Normal"/>
+    <w:basedOn w:val="a"/>
+    <w:next w:val="a"/>
     <w:uiPriority w:val="9"/>
     <w:semiHidden/>
     <w:unhideWhenUsed/>
@@ -6826,13 +6638,13 @@
       <w:lang w:val="en-GB"/>
     </w:rPr>
   </w:style>
-  <w:style w:type="character" w:default="1" w:styleId="DefaultParagraphFont">
+  <w:style w:type="character" w:default="1" w:styleId="a0">
     <w:name w:val="Default Paragraph Font"/>
     <w:uiPriority w:val="1"/>
     <w:semiHidden/>
     <w:unhideWhenUsed/>
   </w:style>
-  <w:style w:type="table" w:default="1" w:styleId="TableNormal">
+  <w:style w:type="table" w:default="1" w:styleId="a1">
     <w:name w:val="Normal Table"/>
     <w:uiPriority w:val="99"/>
     <w:semiHidden/>
@@ -6847,17 +6659,17 @@
       </w:tblCellMar>
     </w:tblPr>
   </w:style>
-  <w:style w:type="numbering" w:default="1" w:styleId="NoList">
+  <w:style w:type="numbering" w:default="1" w:styleId="a2">
     <w:name w:val="No List"/>
     <w:uiPriority w:val="99"/>
     <w:semiHidden/>
     <w:unhideWhenUsed/>
   </w:style>
-  <w:style w:type="paragraph" w:styleId="Title">
+  <w:style w:type="paragraph" w:styleId="a3">
     <w:name w:val="Title"/>
-    <w:basedOn w:val="Normal"/>
-    <w:next w:val="Normal"/>
-    <w:link w:val="TitleChar"/>
+    <w:basedOn w:val="a"/>
+    <w:next w:val="a"/>
+    <w:link w:val="a4"/>
     <w:uiPriority w:val="10"/>
     <w:qFormat/>
     <w:rsid w:val="001C5D28"/>
@@ -6878,10 +6690,10 @@
       <w:lang w:val="en-GB"/>
     </w:rPr>
   </w:style>
-  <w:style w:type="paragraph" w:styleId="Header">
+  <w:style w:type="paragraph" w:styleId="a5">
     <w:name w:val="header"/>
-    <w:basedOn w:val="Normal"/>
-    <w:link w:val="HeaderChar"/>
+    <w:basedOn w:val="a"/>
+    <w:link w:val="a6"/>
     <w:uiPriority w:val="99"/>
     <w:unhideWhenUsed/>
     <w:rsid w:val="00E449DB"/>
@@ -6898,17 +6710,17 @@
       <w:lang w:val="en-GB"/>
     </w:rPr>
   </w:style>
-  <w:style w:type="character" w:customStyle="1" w:styleId="HeaderChar">
-    <w:name w:val="Header Char"/>
-    <w:basedOn w:val="DefaultParagraphFont"/>
-    <w:link w:val="Header"/>
+  <w:style w:type="character" w:customStyle="1" w:styleId="a6">
+    <w:name w:val="页眉 字符"/>
+    <w:basedOn w:val="a0"/>
+    <w:link w:val="a5"/>
     <w:uiPriority w:val="99"/>
     <w:rsid w:val="00E449DB"/>
   </w:style>
-  <w:style w:type="paragraph" w:styleId="Footer">
+  <w:style w:type="paragraph" w:styleId="a7">
     <w:name w:val="footer"/>
-    <w:basedOn w:val="Normal"/>
-    <w:link w:val="FooterChar"/>
+    <w:basedOn w:val="a"/>
+    <w:link w:val="a8"/>
     <w:uiPriority w:val="99"/>
     <w:unhideWhenUsed/>
     <w:rsid w:val="00E449DB"/>
@@ -6925,17 +6737,17 @@
       <w:lang w:val="en-GB"/>
     </w:rPr>
   </w:style>
-  <w:style w:type="character" w:customStyle="1" w:styleId="FooterChar">
-    <w:name w:val="Footer Char"/>
-    <w:basedOn w:val="DefaultParagraphFont"/>
-    <w:link w:val="Footer"/>
+  <w:style w:type="character" w:customStyle="1" w:styleId="a8">
+    <w:name w:val="页脚 字符"/>
+    <w:basedOn w:val="a0"/>
+    <w:link w:val="a7"/>
     <w:uiPriority w:val="99"/>
     <w:rsid w:val="00E449DB"/>
   </w:style>
-  <w:style w:type="paragraph" w:styleId="BalloonText">
+  <w:style w:type="paragraph" w:styleId="a9">
     <w:name w:val="Balloon Text"/>
-    <w:basedOn w:val="Normal"/>
-    <w:link w:val="BalloonTextChar"/>
+    <w:basedOn w:val="a"/>
+    <w:link w:val="aa"/>
     <w:uiPriority w:val="99"/>
     <w:semiHidden/>
     <w:unhideWhenUsed/>
@@ -6947,10 +6759,10 @@
       <w:lang w:val="en-GB"/>
     </w:rPr>
   </w:style>
-  <w:style w:type="character" w:customStyle="1" w:styleId="BalloonTextChar">
-    <w:name w:val="Balloon Text Char"/>
-    <w:basedOn w:val="DefaultParagraphFont"/>
-    <w:link w:val="BalloonText"/>
+  <w:style w:type="character" w:customStyle="1" w:styleId="aa">
+    <w:name w:val="批注框文本 字符"/>
+    <w:basedOn w:val="a0"/>
+    <w:link w:val="a9"/>
     <w:uiPriority w:val="99"/>
     <w:semiHidden/>
     <w:rsid w:val="00E449DB"/>
@@ -6960,10 +6772,10 @@
       <w:szCs w:val="16"/>
     </w:rPr>
   </w:style>
-  <w:style w:type="character" w:customStyle="1" w:styleId="Heading1Char">
-    <w:name w:val="Heading 1 Char"/>
-    <w:basedOn w:val="DefaultParagraphFont"/>
-    <w:link w:val="Heading1"/>
+  <w:style w:type="character" w:customStyle="1" w:styleId="10">
+    <w:name w:val="标题 1 字符"/>
+    <w:basedOn w:val="a0"/>
+    <w:link w:val="1"/>
     <w:uiPriority w:val="9"/>
     <w:rsid w:val="003050DF"/>
     <w:rPr>
@@ -6975,10 +6787,10 @@
       <w:szCs w:val="28"/>
     </w:rPr>
   </w:style>
-  <w:style w:type="paragraph" w:styleId="TOCHeading">
+  <w:style w:type="paragraph" w:styleId="TOC">
     <w:name w:val="TOC Heading"/>
-    <w:basedOn w:val="Heading1"/>
-    <w:next w:val="Normal"/>
+    <w:basedOn w:val="1"/>
+    <w:next w:val="a"/>
     <w:uiPriority w:val="39"/>
     <w:semiHidden/>
     <w:unhideWhenUsed/>
@@ -6991,10 +6803,10 @@
       <w:lang w:eastAsia="ja-JP"/>
     </w:rPr>
   </w:style>
-  <w:style w:type="character" w:customStyle="1" w:styleId="Heading2Char">
-    <w:name w:val="Heading 2 Char"/>
-    <w:basedOn w:val="DefaultParagraphFont"/>
-    <w:link w:val="Heading2"/>
+  <w:style w:type="character" w:customStyle="1" w:styleId="20">
+    <w:name w:val="标题 2 字符"/>
+    <w:basedOn w:val="a0"/>
+    <w:link w:val="2"/>
     <w:uiPriority w:val="9"/>
     <w:rsid w:val="003050DF"/>
     <w:rPr>
@@ -7008,8 +6820,8 @@
   </w:style>
   <w:style w:type="paragraph" w:styleId="TOC1">
     <w:name w:val="toc 1"/>
-    <w:basedOn w:val="Normal"/>
-    <w:next w:val="Normal"/>
+    <w:basedOn w:val="a"/>
+    <w:next w:val="a"/>
     <w:autoRedefine/>
     <w:uiPriority w:val="39"/>
     <w:unhideWhenUsed/>
@@ -7027,8 +6839,8 @@
   </w:style>
   <w:style w:type="paragraph" w:styleId="TOC2">
     <w:name w:val="toc 2"/>
-    <w:basedOn w:val="Normal"/>
-    <w:next w:val="Normal"/>
+    <w:basedOn w:val="a"/>
+    <w:next w:val="a"/>
     <w:autoRedefine/>
     <w:uiPriority w:val="39"/>
     <w:unhideWhenUsed/>
@@ -7045,9 +6857,9 @@
       <w:lang w:val="en-GB"/>
     </w:rPr>
   </w:style>
-  <w:style w:type="character" w:styleId="Hyperlink">
+  <w:style w:type="character" w:styleId="ab">
     <w:name w:val="Hyperlink"/>
-    <w:basedOn w:val="DefaultParagraphFont"/>
+    <w:basedOn w:val="a0"/>
     <w:uiPriority w:val="99"/>
     <w:unhideWhenUsed/>
     <w:rsid w:val="003050DF"/>
@@ -7056,10 +6868,10 @@
       <w:u w:val="single"/>
     </w:rPr>
   </w:style>
-  <w:style w:type="paragraph" w:styleId="Caption">
+  <w:style w:type="paragraph" w:styleId="ac">
     <w:name w:val="caption"/>
-    <w:basedOn w:val="Normal"/>
-    <w:next w:val="Normal"/>
+    <w:basedOn w:val="a"/>
+    <w:next w:val="a"/>
     <w:uiPriority w:val="35"/>
     <w:unhideWhenUsed/>
     <w:qFormat/>
@@ -7077,10 +6889,10 @@
       <w:lang w:val="en-GB"/>
     </w:rPr>
   </w:style>
-  <w:style w:type="paragraph" w:styleId="TableofFigures">
+  <w:style w:type="paragraph" w:styleId="ad">
     <w:name w:val="table of figures"/>
-    <w:basedOn w:val="Normal"/>
-    <w:next w:val="Normal"/>
+    <w:basedOn w:val="a"/>
+    <w:next w:val="a"/>
     <w:uiPriority w:val="99"/>
     <w:unhideWhenUsed/>
     <w:rsid w:val="00806D89"/>
@@ -7094,9 +6906,9 @@
       <w:lang w:val="en-GB"/>
     </w:rPr>
   </w:style>
-  <w:style w:type="table" w:styleId="TableGrid">
+  <w:style w:type="table" w:styleId="ae">
     <w:name w:val="Table Grid"/>
-    <w:basedOn w:val="TableNormal"/>
+    <w:basedOn w:val="a1"/>
     <w:uiPriority w:val="59"/>
     <w:rsid w:val="009E34B1"/>
     <w:pPr>
@@ -7113,9 +6925,9 @@
       </w:tblBorders>
     </w:tblPr>
   </w:style>
-  <w:style w:type="paragraph" w:styleId="ListParagraph">
+  <w:style w:type="paragraph" w:styleId="af">
     <w:name w:val="List Paragraph"/>
-    <w:basedOn w:val="Normal"/>
+    <w:basedOn w:val="a"/>
     <w:uiPriority w:val="34"/>
     <w:qFormat/>
     <w:rsid w:val="00ED76F0"/>
@@ -7133,7 +6945,7 @@
   </w:style>
   <w:style w:type="paragraph" w:customStyle="1" w:styleId="ByLine">
     <w:name w:val="ByLine"/>
-    <w:basedOn w:val="Title"/>
+    <w:basedOn w:val="a3"/>
     <w:rsid w:val="001C5D28"/>
     <w:pPr>
       <w:pBdr>
@@ -7154,10 +6966,10 @@
       <w:lang w:val="en-CA" w:bidi="he-IL"/>
     </w:rPr>
   </w:style>
-  <w:style w:type="character" w:customStyle="1" w:styleId="TitleChar">
-    <w:name w:val="Title Char"/>
-    <w:basedOn w:val="DefaultParagraphFont"/>
-    <w:link w:val="Title"/>
+  <w:style w:type="character" w:customStyle="1" w:styleId="a4">
+    <w:name w:val="标题 字符"/>
+    <w:basedOn w:val="a0"/>
+    <w:link w:val="a3"/>
     <w:uiPriority w:val="10"/>
     <w:rsid w:val="001C5D28"/>
     <w:rPr>
@@ -7169,9 +6981,9 @@
       <w:szCs w:val="52"/>
     </w:rPr>
   </w:style>
-  <w:style w:type="paragraph" w:styleId="NoSpacing">
+  <w:style w:type="paragraph" w:styleId="af0">
     <w:name w:val="No Spacing"/>
-    <w:link w:val="NoSpacingChar"/>
+    <w:link w:val="af1"/>
     <w:uiPriority w:val="1"/>
     <w:qFormat/>
     <w:rsid w:val="00F41DC0"/>
@@ -7179,14 +6991,13 @@
       <w:spacing w:after="0" w:line="240" w:lineRule="auto"/>
     </w:pPr>
     <w:rPr>
-      <w:rFonts w:eastAsiaTheme="minorEastAsia"/>
       <w:lang w:eastAsia="ja-JP"/>
     </w:rPr>
   </w:style>
-  <w:style w:type="character" w:customStyle="1" w:styleId="NoSpacingChar">
-    <w:name w:val="No Spacing Char"/>
-    <w:basedOn w:val="DefaultParagraphFont"/>
-    <w:link w:val="NoSpacing"/>
+  <w:style w:type="character" w:customStyle="1" w:styleId="af1">
+    <w:name w:val="无间隔 字符"/>
+    <w:basedOn w:val="a0"/>
+    <w:link w:val="af0"/>
     <w:uiPriority w:val="1"/>
     <w:rsid w:val="00F41DC0"/>
     <w:rPr>
@@ -7194,10 +7005,10 @@
       <w:lang w:eastAsia="ja-JP"/>
     </w:rPr>
   </w:style>
-  <w:style w:type="character" w:customStyle="1" w:styleId="Heading3Char">
-    <w:name w:val="Heading 3 Char"/>
-    <w:basedOn w:val="DefaultParagraphFont"/>
-    <w:link w:val="Heading3"/>
+  <w:style w:type="character" w:customStyle="1" w:styleId="30">
+    <w:name w:val="标题 3 字符"/>
+    <w:basedOn w:val="a0"/>
+    <w:link w:val="3"/>
     <w:uiPriority w:val="9"/>
     <w:rsid w:val="008E3EC5"/>
     <w:rPr>
@@ -7209,8 +7020,8 @@
   </w:style>
   <w:style w:type="paragraph" w:styleId="TOC3">
     <w:name w:val="toc 3"/>
-    <w:basedOn w:val="Normal"/>
-    <w:next w:val="Normal"/>
+    <w:basedOn w:val="a"/>
+    <w:next w:val="a"/>
     <w:autoRedefine/>
     <w:uiPriority w:val="39"/>
     <w:unhideWhenUsed/>
@@ -7226,10 +7037,10 @@
       <w:lang w:val="en-GB"/>
     </w:rPr>
   </w:style>
-  <w:style w:type="character" w:customStyle="1" w:styleId="Heading4Char">
-    <w:name w:val="Heading 4 Char"/>
-    <w:basedOn w:val="DefaultParagraphFont"/>
-    <w:link w:val="Heading4"/>
+  <w:style w:type="character" w:customStyle="1" w:styleId="40">
+    <w:name w:val="标题 4 字符"/>
+    <w:basedOn w:val="a0"/>
+    <w:link w:val="4"/>
     <w:uiPriority w:val="9"/>
     <w:rsid w:val="002F6BAF"/>
     <w:rPr>
@@ -7241,10 +7052,10 @@
       <w:color w:val="4F81BD" w:themeColor="accent1"/>
     </w:rPr>
   </w:style>
-  <w:style w:type="paragraph" w:styleId="Subtitle">
+  <w:style w:type="paragraph" w:styleId="af2">
     <w:name w:val="Subtitle"/>
-    <w:basedOn w:val="Normal"/>
-    <w:next w:val="Normal"/>
+    <w:basedOn w:val="a"/>
+    <w:next w:val="a"/>
     <w:uiPriority w:val="11"/>
     <w:qFormat/>
     <w:pPr>
@@ -7261,8 +7072,8 @@
       <w:lang w:val="en-GB"/>
     </w:rPr>
   </w:style>
-  <w:style w:type="table" w:customStyle="1" w:styleId="a">
-    <w:basedOn w:val="TableNormal"/>
+  <w:style w:type="table" w:customStyle="1" w:styleId="af3">
+    <w:basedOn w:val="a1"/>
     <w:tblPr>
       <w:tblStyleRowBandSize w:val="1"/>
       <w:tblStyleColBandSize w:val="1"/>
@@ -7272,8 +7083,8 @@
       </w:tblCellMar>
     </w:tblPr>
   </w:style>
-  <w:style w:type="table" w:customStyle="1" w:styleId="a0">
-    <w:basedOn w:val="TableNormal"/>
+  <w:style w:type="table" w:customStyle="1" w:styleId="af4">
+    <w:basedOn w:val="a1"/>
     <w:tblPr>
       <w:tblStyleRowBandSize w:val="1"/>
       <w:tblStyleColBandSize w:val="1"/>
@@ -7283,8 +7094,8 @@
       </w:tblCellMar>
     </w:tblPr>
   </w:style>
-  <w:style w:type="table" w:customStyle="1" w:styleId="a1">
-    <w:basedOn w:val="TableNormal"/>
+  <w:style w:type="table" w:customStyle="1" w:styleId="af5">
+    <w:basedOn w:val="a1"/>
     <w:tblPr>
       <w:tblStyleRowBandSize w:val="1"/>
       <w:tblStyleColBandSize w:val="1"/>
@@ -7296,8 +7107,8 @@
       </w:tblCellMar>
     </w:tblPr>
   </w:style>
-  <w:style w:type="table" w:customStyle="1" w:styleId="a2">
-    <w:basedOn w:val="TableNormal"/>
+  <w:style w:type="table" w:customStyle="1" w:styleId="af6">
+    <w:basedOn w:val="a1"/>
     <w:tblPr>
       <w:tblStyleRowBandSize w:val="1"/>
       <w:tblStyleColBandSize w:val="1"/>
@@ -7309,8 +7120,8 @@
       </w:tblCellMar>
     </w:tblPr>
   </w:style>
-  <w:style w:type="table" w:customStyle="1" w:styleId="a3">
-    <w:basedOn w:val="TableNormal"/>
+  <w:style w:type="table" w:customStyle="1" w:styleId="af7">
+    <w:basedOn w:val="a1"/>
     <w:pPr>
       <w:spacing w:after="0" w:line="240" w:lineRule="auto"/>
     </w:pPr>
@@ -7319,8 +7130,8 @@
       <w:tblStyleColBandSize w:val="1"/>
     </w:tblPr>
   </w:style>
-  <w:style w:type="table" w:customStyle="1" w:styleId="a4">
-    <w:basedOn w:val="TableNormal"/>
+  <w:style w:type="table" w:customStyle="1" w:styleId="af8">
+    <w:basedOn w:val="a1"/>
     <w:tblPr>
       <w:tblStyleRowBandSize w:val="1"/>
       <w:tblStyleColBandSize w:val="1"/>
@@ -7332,8 +7143,8 @@
       </w:tblCellMar>
     </w:tblPr>
   </w:style>
-  <w:style w:type="table" w:customStyle="1" w:styleId="a5">
-    <w:basedOn w:val="TableNormal"/>
+  <w:style w:type="table" w:customStyle="1" w:styleId="af9">
+    <w:basedOn w:val="a1"/>
     <w:tblPr>
       <w:tblStyleRowBandSize w:val="1"/>
       <w:tblStyleColBandSize w:val="1"/>
@@ -7345,8 +7156,8 @@
       </w:tblCellMar>
     </w:tblPr>
   </w:style>
-  <w:style w:type="table" w:customStyle="1" w:styleId="a6">
-    <w:basedOn w:val="TableNormal"/>
+  <w:style w:type="table" w:customStyle="1" w:styleId="afa">
+    <w:basedOn w:val="a1"/>
     <w:tblPr>
       <w:tblStyleRowBandSize w:val="1"/>
       <w:tblStyleColBandSize w:val="1"/>
@@ -7358,8 +7169,8 @@
       </w:tblCellMar>
     </w:tblPr>
   </w:style>
-  <w:style w:type="table" w:customStyle="1" w:styleId="a7">
-    <w:basedOn w:val="TableNormal"/>
+  <w:style w:type="table" w:customStyle="1" w:styleId="afb">
+    <w:basedOn w:val="a1"/>
     <w:tblPr>
       <w:tblStyleRowBandSize w:val="1"/>
       <w:tblStyleColBandSize w:val="1"/>
@@ -7371,8 +7182,8 @@
       </w:tblCellMar>
     </w:tblPr>
   </w:style>
-  <w:style w:type="table" w:customStyle="1" w:styleId="a8">
-    <w:basedOn w:val="TableNormal"/>
+  <w:style w:type="table" w:customStyle="1" w:styleId="afc">
+    <w:basedOn w:val="a1"/>
     <w:tblPr>
       <w:tblStyleRowBandSize w:val="1"/>
       <w:tblStyleColBandSize w:val="1"/>
@@ -7384,8 +7195,8 @@
       </w:tblCellMar>
     </w:tblPr>
   </w:style>
-  <w:style w:type="table" w:customStyle="1" w:styleId="a9">
-    <w:basedOn w:val="TableNormal"/>
+  <w:style w:type="table" w:customStyle="1" w:styleId="afd">
+    <w:basedOn w:val="a1"/>
     <w:tblPr>
       <w:tblStyleRowBandSize w:val="1"/>
       <w:tblStyleColBandSize w:val="1"/>
@@ -7397,8 +7208,8 @@
       </w:tblCellMar>
     </w:tblPr>
   </w:style>
-  <w:style w:type="table" w:customStyle="1" w:styleId="aa">
-    <w:basedOn w:val="TableNormal"/>
+  <w:style w:type="table" w:customStyle="1" w:styleId="afe">
+    <w:basedOn w:val="a1"/>
     <w:tblPr>
       <w:tblStyleRowBandSize w:val="1"/>
       <w:tblStyleColBandSize w:val="1"/>
@@ -7410,8 +7221,8 @@
       </w:tblCellMar>
     </w:tblPr>
   </w:style>
-  <w:style w:type="table" w:customStyle="1" w:styleId="ab">
-    <w:basedOn w:val="TableNormal"/>
+  <w:style w:type="table" w:customStyle="1" w:styleId="aff">
+    <w:basedOn w:val="a1"/>
     <w:tblPr>
       <w:tblStyleRowBandSize w:val="1"/>
       <w:tblStyleColBandSize w:val="1"/>
@@ -7423,8 +7234,8 @@
       </w:tblCellMar>
     </w:tblPr>
   </w:style>
-  <w:style w:type="table" w:customStyle="1" w:styleId="ac">
-    <w:basedOn w:val="TableNormal"/>
+  <w:style w:type="table" w:customStyle="1" w:styleId="aff0">
+    <w:basedOn w:val="a1"/>
     <w:tblPr>
       <w:tblStyleRowBandSize w:val="1"/>
       <w:tblStyleColBandSize w:val="1"/>
@@ -7436,8 +7247,8 @@
       </w:tblCellMar>
     </w:tblPr>
   </w:style>
-  <w:style w:type="table" w:customStyle="1" w:styleId="ad">
-    <w:basedOn w:val="TableNormal"/>
+  <w:style w:type="table" w:customStyle="1" w:styleId="aff1">
+    <w:basedOn w:val="a1"/>
     <w:tblPr>
       <w:tblStyleRowBandSize w:val="1"/>
       <w:tblStyleColBandSize w:val="1"/>
@@ -7449,8 +7260,8 @@
       </w:tblCellMar>
     </w:tblPr>
   </w:style>
-  <w:style w:type="table" w:customStyle="1" w:styleId="ae">
-    <w:basedOn w:val="TableNormal"/>
+  <w:style w:type="table" w:customStyle="1" w:styleId="aff2">
+    <w:basedOn w:val="a1"/>
     <w:tblPr>
       <w:tblStyleRowBandSize w:val="1"/>
       <w:tblStyleColBandSize w:val="1"/>
@@ -7462,8 +7273,8 @@
       </w:tblCellMar>
     </w:tblPr>
   </w:style>
-  <w:style w:type="table" w:customStyle="1" w:styleId="af">
-    <w:basedOn w:val="TableNormal"/>
+  <w:style w:type="table" w:customStyle="1" w:styleId="aff3">
+    <w:basedOn w:val="a1"/>
     <w:tblPr>
       <w:tblStyleRowBandSize w:val="1"/>
       <w:tblStyleColBandSize w:val="1"/>
@@ -7475,8 +7286,8 @@
       </w:tblCellMar>
     </w:tblPr>
   </w:style>
-  <w:style w:type="table" w:customStyle="1" w:styleId="af0">
-    <w:basedOn w:val="TableNormal"/>
+  <w:style w:type="table" w:customStyle="1" w:styleId="aff4">
+    <w:basedOn w:val="a1"/>
     <w:tblPr>
       <w:tblStyleRowBandSize w:val="1"/>
       <w:tblStyleColBandSize w:val="1"/>
@@ -7488,8 +7299,8 @@
       </w:tblCellMar>
     </w:tblPr>
   </w:style>
-  <w:style w:type="table" w:customStyle="1" w:styleId="af1">
-    <w:basedOn w:val="TableNormal"/>
+  <w:style w:type="table" w:customStyle="1" w:styleId="aff5">
+    <w:basedOn w:val="a1"/>
     <w:tblPr>
       <w:tblStyleRowBandSize w:val="1"/>
       <w:tblStyleColBandSize w:val="1"/>
@@ -7501,8 +7312,8 @@
       </w:tblCellMar>
     </w:tblPr>
   </w:style>
-  <w:style w:type="table" w:customStyle="1" w:styleId="af2">
-    <w:basedOn w:val="TableNormal"/>
+  <w:style w:type="table" w:customStyle="1" w:styleId="aff6">
+    <w:basedOn w:val="a1"/>
     <w:tblPr>
       <w:tblStyleRowBandSize w:val="1"/>
       <w:tblStyleColBandSize w:val="1"/>
@@ -7514,8 +7325,8 @@
       </w:tblCellMar>
     </w:tblPr>
   </w:style>
-  <w:style w:type="table" w:customStyle="1" w:styleId="af3">
-    <w:basedOn w:val="TableNormal"/>
+  <w:style w:type="table" w:customStyle="1" w:styleId="aff7">
+    <w:basedOn w:val="a1"/>
     <w:tblPr>
       <w:tblStyleRowBandSize w:val="1"/>
       <w:tblStyleColBandSize w:val="1"/>
@@ -7527,8 +7338,8 @@
       </w:tblCellMar>
     </w:tblPr>
   </w:style>
-  <w:style w:type="table" w:customStyle="1" w:styleId="af4">
-    <w:basedOn w:val="TableNormal"/>
+  <w:style w:type="table" w:customStyle="1" w:styleId="aff8">
+    <w:basedOn w:val="a1"/>
     <w:tblPr>
       <w:tblStyleRowBandSize w:val="1"/>
       <w:tblStyleColBandSize w:val="1"/>
@@ -7540,8 +7351,8 @@
       </w:tblCellMar>
     </w:tblPr>
   </w:style>
-  <w:style w:type="table" w:customStyle="1" w:styleId="af5">
-    <w:basedOn w:val="TableNormal"/>
+  <w:style w:type="table" w:customStyle="1" w:styleId="aff9">
+    <w:basedOn w:val="a1"/>
     <w:tblPr>
       <w:tblStyleRowBandSize w:val="1"/>
       <w:tblStyleColBandSize w:val="1"/>
@@ -7553,8 +7364,8 @@
       </w:tblCellMar>
     </w:tblPr>
   </w:style>
-  <w:style w:type="table" w:customStyle="1" w:styleId="af6">
-    <w:basedOn w:val="TableNormal"/>
+  <w:style w:type="table" w:customStyle="1" w:styleId="affa">
+    <w:basedOn w:val="a1"/>
     <w:pPr>
       <w:spacing w:after="0" w:line="240" w:lineRule="auto"/>
     </w:pPr>
@@ -7567,8 +7378,8 @@
       </w:tblCellMar>
     </w:tblPr>
   </w:style>
-  <w:style w:type="table" w:customStyle="1" w:styleId="af7">
-    <w:basedOn w:val="TableNormal"/>
+  <w:style w:type="table" w:customStyle="1" w:styleId="affb">
+    <w:basedOn w:val="a1"/>
     <w:pPr>
       <w:spacing w:after="0" w:line="240" w:lineRule="auto"/>
     </w:pPr>
@@ -7581,8 +7392,8 @@
       </w:tblCellMar>
     </w:tblPr>
   </w:style>
-  <w:style w:type="table" w:customStyle="1" w:styleId="af8">
-    <w:basedOn w:val="TableNormal"/>
+  <w:style w:type="table" w:customStyle="1" w:styleId="affc">
+    <w:basedOn w:val="a1"/>
     <w:pPr>
       <w:spacing w:after="0" w:line="240" w:lineRule="auto"/>
     </w:pPr>
@@ -7595,8 +7406,8 @@
       </w:tblCellMar>
     </w:tblPr>
   </w:style>
-  <w:style w:type="table" w:customStyle="1" w:styleId="af9">
-    <w:basedOn w:val="TableNormal"/>
+  <w:style w:type="table" w:customStyle="1" w:styleId="affd">
+    <w:basedOn w:val="a1"/>
     <w:pPr>
       <w:spacing w:after="0" w:line="240" w:lineRule="auto"/>
     </w:pPr>
@@ -7609,8 +7420,8 @@
       </w:tblCellMar>
     </w:tblPr>
   </w:style>
-  <w:style w:type="table" w:customStyle="1" w:styleId="afa">
-    <w:basedOn w:val="TableNormal"/>
+  <w:style w:type="table" w:customStyle="1" w:styleId="affe">
+    <w:basedOn w:val="a1"/>
     <w:pPr>
       <w:spacing w:after="0" w:line="240" w:lineRule="auto"/>
     </w:pPr>
@@ -7623,8 +7434,8 @@
       </w:tblCellMar>
     </w:tblPr>
   </w:style>
-  <w:style w:type="table" w:customStyle="1" w:styleId="afb">
-    <w:basedOn w:val="TableNormal"/>
+  <w:style w:type="table" w:customStyle="1" w:styleId="afff">
+    <w:basedOn w:val="a1"/>
     <w:pPr>
       <w:spacing w:after="0" w:line="240" w:lineRule="auto"/>
     </w:pPr>
@@ -7637,8 +7448,8 @@
       </w:tblCellMar>
     </w:tblPr>
   </w:style>
-  <w:style w:type="table" w:customStyle="1" w:styleId="afc">
-    <w:basedOn w:val="TableNormal"/>
+  <w:style w:type="table" w:customStyle="1" w:styleId="afff0">
+    <w:basedOn w:val="a1"/>
     <w:pPr>
       <w:spacing w:after="0" w:line="240" w:lineRule="auto"/>
     </w:pPr>
@@ -7651,8 +7462,8 @@
       </w:tblCellMar>
     </w:tblPr>
   </w:style>
-  <w:style w:type="table" w:customStyle="1" w:styleId="afd">
-    <w:basedOn w:val="TableNormal"/>
+  <w:style w:type="table" w:customStyle="1" w:styleId="afff1">
+    <w:basedOn w:val="a1"/>
     <w:pPr>
       <w:spacing w:after="0" w:line="240" w:lineRule="auto"/>
     </w:pPr>
@@ -7665,8 +7476,8 @@
       </w:tblCellMar>
     </w:tblPr>
   </w:style>
-  <w:style w:type="table" w:customStyle="1" w:styleId="afe">
-    <w:basedOn w:val="TableNormal"/>
+  <w:style w:type="table" w:customStyle="1" w:styleId="afff2">
+    <w:basedOn w:val="a1"/>
     <w:pPr>
       <w:spacing w:after="0" w:line="240" w:lineRule="auto"/>
     </w:pPr>
@@ -7679,8 +7490,8 @@
       </w:tblCellMar>
     </w:tblPr>
   </w:style>
-  <w:style w:type="table" w:customStyle="1" w:styleId="aff">
-    <w:basedOn w:val="TableNormal"/>
+  <w:style w:type="table" w:customStyle="1" w:styleId="afff3">
+    <w:basedOn w:val="a1"/>
     <w:pPr>
       <w:spacing w:after="0" w:line="240" w:lineRule="auto"/>
     </w:pPr>
@@ -7693,8 +7504,8 @@
       </w:tblCellMar>
     </w:tblPr>
   </w:style>
-  <w:style w:type="table" w:customStyle="1" w:styleId="aff0">
-    <w:basedOn w:val="TableNormal"/>
+  <w:style w:type="table" w:customStyle="1" w:styleId="afff4">
+    <w:basedOn w:val="a1"/>
     <w:pPr>
       <w:spacing w:after="0" w:line="240" w:lineRule="auto"/>
     </w:pPr>
@@ -7707,8 +7518,8 @@
       </w:tblCellMar>
     </w:tblPr>
   </w:style>
-  <w:style w:type="table" w:customStyle="1" w:styleId="aff1">
-    <w:basedOn w:val="TableNormal"/>
+  <w:style w:type="table" w:customStyle="1" w:styleId="afff5">
+    <w:basedOn w:val="a1"/>
     <w:pPr>
       <w:spacing w:after="0" w:line="240" w:lineRule="auto"/>
     </w:pPr>
@@ -7721,8 +7532,8 @@
       </w:tblCellMar>
     </w:tblPr>
   </w:style>
-  <w:style w:type="table" w:customStyle="1" w:styleId="aff2">
-    <w:basedOn w:val="TableNormal"/>
+  <w:style w:type="table" w:customStyle="1" w:styleId="afff6">
+    <w:basedOn w:val="a1"/>
     <w:pPr>
       <w:spacing w:after="0" w:line="240" w:lineRule="auto"/>
     </w:pPr>
@@ -7735,8 +7546,8 @@
       </w:tblCellMar>
     </w:tblPr>
   </w:style>
-  <w:style w:type="table" w:customStyle="1" w:styleId="aff3">
-    <w:basedOn w:val="TableNormal"/>
+  <w:style w:type="table" w:customStyle="1" w:styleId="afff7">
+    <w:basedOn w:val="a1"/>
     <w:pPr>
       <w:spacing w:after="0" w:line="240" w:lineRule="auto"/>
     </w:pPr>
@@ -7749,8 +7560,8 @@
       </w:tblCellMar>
     </w:tblPr>
   </w:style>
-  <w:style w:type="table" w:customStyle="1" w:styleId="aff4">
-    <w:basedOn w:val="TableNormal"/>
+  <w:style w:type="table" w:customStyle="1" w:styleId="afff8">
+    <w:basedOn w:val="a1"/>
     <w:pPr>
       <w:spacing w:after="0" w:line="240" w:lineRule="auto"/>
     </w:pPr>
@@ -7763,8 +7574,8 @@
       </w:tblCellMar>
     </w:tblPr>
   </w:style>
-  <w:style w:type="table" w:customStyle="1" w:styleId="aff5">
-    <w:basedOn w:val="TableNormal"/>
+  <w:style w:type="table" w:customStyle="1" w:styleId="afff9">
+    <w:basedOn w:val="a1"/>
     <w:pPr>
       <w:spacing w:after="0" w:line="240" w:lineRule="auto"/>
     </w:pPr>
@@ -7777,8 +7588,8 @@
       </w:tblCellMar>
     </w:tblPr>
   </w:style>
-  <w:style w:type="table" w:customStyle="1" w:styleId="aff6">
-    <w:basedOn w:val="TableNormal"/>
+  <w:style w:type="table" w:customStyle="1" w:styleId="afffa">
+    <w:basedOn w:val="a1"/>
     <w:pPr>
       <w:spacing w:after="0" w:line="240" w:lineRule="auto"/>
     </w:pPr>
@@ -7791,8 +7602,8 @@
       </w:tblCellMar>
     </w:tblPr>
   </w:style>
-  <w:style w:type="table" w:customStyle="1" w:styleId="aff7">
-    <w:basedOn w:val="TableNormal"/>
+  <w:style w:type="table" w:customStyle="1" w:styleId="afffb">
+    <w:basedOn w:val="a1"/>
     <w:tblPr>
       <w:tblStyleRowBandSize w:val="1"/>
       <w:tblStyleColBandSize w:val="1"/>
@@ -7802,9 +7613,9 @@
       </w:tblCellMar>
     </w:tblPr>
   </w:style>
-  <w:style w:type="paragraph" w:styleId="NormalWeb">
+  <w:style w:type="paragraph" w:styleId="afffc">
     <w:name w:val="Normal (Web)"/>
-    <w:basedOn w:val="Normal"/>
+    <w:basedOn w:val="a"/>
     <w:uiPriority w:val="99"/>
     <w:unhideWhenUsed/>
     <w:rsid w:val="00D944A7"/>
@@ -7814,8 +7625,8 @@
   </w:style>
   <w:style w:type="paragraph" w:styleId="TOC5">
     <w:name w:val="toc 5"/>
-    <w:basedOn w:val="Normal"/>
-    <w:next w:val="Normal"/>
+    <w:basedOn w:val="a"/>
+    <w:next w:val="a"/>
     <w:autoRedefine/>
     <w:uiPriority w:val="39"/>
     <w:unhideWhenUsed/>
@@ -7833,8 +7644,8 @@
   </w:style>
   <w:style w:type="paragraph" w:styleId="TOC4">
     <w:name w:val="toc 4"/>
-    <w:basedOn w:val="Normal"/>
-    <w:next w:val="Normal"/>
+    <w:basedOn w:val="a"/>
+    <w:next w:val="a"/>
     <w:autoRedefine/>
     <w:uiPriority w:val="39"/>
     <w:unhideWhenUsed/>
@@ -7852,8 +7663,8 @@
   </w:style>
   <w:style w:type="paragraph" w:styleId="TOC6">
     <w:name w:val="toc 6"/>
-    <w:basedOn w:val="Normal"/>
-    <w:next w:val="Normal"/>
+    <w:basedOn w:val="a"/>
+    <w:next w:val="a"/>
     <w:autoRedefine/>
     <w:uiPriority w:val="39"/>
     <w:unhideWhenUsed/>
@@ -7871,8 +7682,8 @@
   </w:style>
   <w:style w:type="paragraph" w:styleId="TOC7">
     <w:name w:val="toc 7"/>
-    <w:basedOn w:val="Normal"/>
-    <w:next w:val="Normal"/>
+    <w:basedOn w:val="a"/>
+    <w:next w:val="a"/>
     <w:autoRedefine/>
     <w:uiPriority w:val="39"/>
     <w:unhideWhenUsed/>
@@ -7890,8 +7701,8 @@
   </w:style>
   <w:style w:type="paragraph" w:styleId="TOC8">
     <w:name w:val="toc 8"/>
-    <w:basedOn w:val="Normal"/>
-    <w:next w:val="Normal"/>
+    <w:basedOn w:val="a"/>
+    <w:next w:val="a"/>
     <w:autoRedefine/>
     <w:uiPriority w:val="39"/>
     <w:unhideWhenUsed/>
@@ -7909,8 +7720,8 @@
   </w:style>
   <w:style w:type="paragraph" w:styleId="TOC9">
     <w:name w:val="toc 9"/>
-    <w:basedOn w:val="Normal"/>
-    <w:next w:val="Normal"/>
+    <w:basedOn w:val="a"/>
+    <w:next w:val="a"/>
     <w:autoRedefine/>
     <w:uiPriority w:val="39"/>
     <w:unhideWhenUsed/>
@@ -7926,9 +7737,9 @@
       <w:lang w:val="en-GB"/>
     </w:rPr>
   </w:style>
-  <w:style w:type="character" w:styleId="Emphasis">
+  <w:style w:type="character" w:styleId="afffd">
     <w:name w:val="Emphasis"/>
-    <w:basedOn w:val="DefaultParagraphFont"/>
+    <w:basedOn w:val="a0"/>
     <w:uiPriority w:val="20"/>
     <w:qFormat/>
     <w:rsid w:val="004C0B7F"/>
@@ -7937,9 +7748,9 @@
       <w:iCs/>
     </w:rPr>
   </w:style>
-  <w:style w:type="character" w:styleId="FollowedHyperlink">
+  <w:style w:type="character" w:styleId="afffe">
     <w:name w:val="FollowedHyperlink"/>
-    <w:basedOn w:val="DefaultParagraphFont"/>
+    <w:basedOn w:val="a0"/>
     <w:uiPriority w:val="99"/>
     <w:semiHidden/>
     <w:unhideWhenUsed/>
@@ -8238,28 +8049,28 @@
 </file>
 
 <file path=customXml/item1.xml><?xml version="1.0" encoding="utf-8"?>
+<b:Sources xmlns:b="http://schemas.openxmlformats.org/officeDocument/2006/bibliography" xmlns="http://schemas.openxmlformats.org/officeDocument/2006/bibliography" SelectedStyle="/APASixthEditionOfficeOnline.xsl" StyleName="APA" Version="6"/>
+</file>
+
+<file path=customXml/item2.xml><?xml version="1.0" encoding="utf-8"?>
 <go:gDocsCustomXmlDataStorage xmlns:go="http://customooxmlschemas.google.com/" xmlns:r="http://schemas.openxmlformats.org/officeDocument/2006/relationships">
   <go:docsCustomData xmlns:go="http://customooxmlschemas.google.com/" roundtripDataSignature="AMtx7mgNn7jRvz/9Fg1XkYRggATJAwnZXQ==">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</go:docsCustomData>
 </go:gDocsCustomXmlDataStorage>
 </file>
 
-<file path=customXml/item2.xml><?xml version="1.0" encoding="utf-8"?>
-<b:Sources xmlns:b="http://schemas.openxmlformats.org/officeDocument/2006/bibliography" xmlns="http://schemas.openxmlformats.org/officeDocument/2006/bibliography" SelectedStyle="/APASixthEditionOfficeOnline.xsl" StyleName="APA" Version="6"/>
+<file path=customXml/itemProps1.xml><?xml version="1.0" encoding="utf-8"?>
+<ds:datastoreItem xmlns:ds="http://schemas.openxmlformats.org/officeDocument/2006/customXml" ds:itemID="{4B1E79DA-28EE-2548-92AE-B98A3DF7C1F7}">
+  <ds:schemaRefs>
+    <ds:schemaRef ds:uri="http://schemas.openxmlformats.org/officeDocument/2006/bibliography"/>
+  </ds:schemaRefs>
+</ds:datastoreItem>
 </file>
 
-<file path=customXml/itemProps1.xml><?xml version="1.0" encoding="utf-8"?>
+<file path=customXml/itemProps2.xml><?xml version="1.0" encoding="utf-8"?>
 <ds:datastoreItem xmlns:ds="http://schemas.openxmlformats.org/officeDocument/2006/customXml" ds:itemID="{11111111-1234-1234-1234-123412341234}">
   <ds:schemaRefs>
     <ds:schemaRef ds:uri="http://customooxmlschemas.google.com/"/>
     <ds:schemaRef ds:uri="http://schemas.openxmlformats.org/officeDocument/2006/relationships"/>
   </ds:schemaRefs>
 </ds:datastoreItem>
-</file>
-
-<file path=customXml/itemProps2.xml><?xml version="1.0" encoding="utf-8"?>
-<ds:datastoreItem xmlns:ds="http://schemas.openxmlformats.org/officeDocument/2006/customXml" ds:itemID="{4B1E79DA-28EE-2548-92AE-B98A3DF7C1F7}">
-  <ds:schemaRefs>
-    <ds:schemaRef ds:uri="http://schemas.openxmlformats.org/officeDocument/2006/bibliography"/>
-  </ds:schemaRefs>
-</ds:datastoreItem>
 </file>
</xml_diff>

<commit_message>
Minor changes to documentation
</commit_message>
<xml_diff>
--- a/documents/Software Engineering.docx
+++ b/documents/Software Engineering.docx
@@ -271,37 +271,12 @@
           <w:color w:val="24292E"/>
         </w:rPr>
       </w:pPr>
-      <w:proofErr w:type="spellStart"/>
       <w:r>
         <w:rPr>
           <w:rFonts w:ascii="Helvetica" w:hAnsi="Helvetica"/>
           <w:color w:val="24292E"/>
         </w:rPr>
-        <w:t>Baiyu</w:t>
-      </w:r>
-      <w:proofErr w:type="spellEnd"/>
-      <w:r>
-        <w:rPr>
-          <w:rFonts w:ascii="Helvetica" w:hAnsi="Helvetica"/>
-          <w:color w:val="24292E"/>
-        </w:rPr>
-        <w:t xml:space="preserve"> </w:t>
-      </w:r>
-      <w:proofErr w:type="spellStart"/>
-      <w:r>
-        <w:rPr>
-          <w:rFonts w:ascii="Helvetica" w:hAnsi="Helvetica"/>
-          <w:color w:val="24292E"/>
-        </w:rPr>
-        <w:t>Huo</w:t>
-      </w:r>
-      <w:proofErr w:type="spellEnd"/>
-      <w:r>
-        <w:rPr>
-          <w:rFonts w:ascii="Helvetica" w:hAnsi="Helvetica"/>
-          <w:color w:val="24292E"/>
-        </w:rPr>
-        <w:t> </w:t>
+        <w:t>Baiyu Huo </w:t>
       </w:r>
       <w:r>
         <w:rPr>
@@ -395,23 +370,7 @@
           <w:rFonts w:ascii="Helvetica" w:hAnsi="Helvetica"/>
           <w:color w:val="24292E"/>
         </w:rPr>
-        <w:t xml:space="preserve">Dhruv </w:t>
-      </w:r>
-      <w:proofErr w:type="spellStart"/>
-      <w:r>
-        <w:rPr>
-          <w:rFonts w:ascii="Helvetica" w:hAnsi="Helvetica"/>
-          <w:color w:val="24292E"/>
-        </w:rPr>
-        <w:t>Goyani</w:t>
-      </w:r>
-      <w:proofErr w:type="spellEnd"/>
-      <w:r>
-        <w:rPr>
-          <w:rFonts w:ascii="Helvetica" w:hAnsi="Helvetica"/>
-          <w:color w:val="24292E"/>
-        </w:rPr>
-        <w:t> </w:t>
+        <w:t>Dhruv Goyani </w:t>
       </w:r>
       <w:r>
         <w:rPr>
@@ -434,7 +393,7 @@
           <w:iCs/>
           <w:color w:val="24292E"/>
         </w:rPr>
-        <w:t>...</w:t>
+        <w:t>40121588</w:t>
       </w:r>
     </w:p>
     <w:p>
@@ -446,37 +405,12 @@
           <w:color w:val="24292E"/>
         </w:rPr>
       </w:pPr>
-      <w:proofErr w:type="spellStart"/>
       <w:r>
         <w:rPr>
           <w:rFonts w:ascii="Helvetica" w:hAnsi="Helvetica"/>
           <w:color w:val="24292E"/>
         </w:rPr>
-        <w:t>Mahsa</w:t>
-      </w:r>
-      <w:proofErr w:type="spellEnd"/>
-      <w:r>
-        <w:rPr>
-          <w:rFonts w:ascii="Helvetica" w:hAnsi="Helvetica"/>
-          <w:color w:val="24292E"/>
-        </w:rPr>
-        <w:t xml:space="preserve"> </w:t>
-      </w:r>
-      <w:proofErr w:type="spellStart"/>
-      <w:r>
-        <w:rPr>
-          <w:rFonts w:ascii="Helvetica" w:hAnsi="Helvetica"/>
-          <w:color w:val="24292E"/>
-        </w:rPr>
-        <w:t>Hemati</w:t>
-      </w:r>
-      <w:proofErr w:type="spellEnd"/>
-      <w:r>
-        <w:rPr>
-          <w:rFonts w:ascii="Helvetica" w:hAnsi="Helvetica"/>
-          <w:color w:val="24292E"/>
-        </w:rPr>
-        <w:t> </w:t>
+        <w:t>Mahsa Hemati </w:t>
       </w:r>
       <w:r>
         <w:rPr>
@@ -556,23 +490,7 @@
           <w:rFonts w:ascii="Helvetica" w:hAnsi="Helvetica"/>
           <w:color w:val="24292E"/>
         </w:rPr>
-        <w:t xml:space="preserve">Shahryar </w:t>
-      </w:r>
-      <w:proofErr w:type="spellStart"/>
-      <w:r>
-        <w:rPr>
-          <w:rFonts w:ascii="Helvetica" w:hAnsi="Helvetica"/>
-          <w:color w:val="24292E"/>
-        </w:rPr>
-        <w:t>Haghighifard</w:t>
-      </w:r>
-      <w:proofErr w:type="spellEnd"/>
-      <w:r>
-        <w:rPr>
-          <w:rFonts w:ascii="Helvetica" w:hAnsi="Helvetica"/>
-          <w:color w:val="24292E"/>
-        </w:rPr>
-        <w:t> </w:t>
+        <w:t>Shahryar Haghighifard </w:t>
       </w:r>
       <w:r>
         <w:rPr>
@@ -600,37 +518,12 @@
           <w:color w:val="24292E"/>
         </w:rPr>
       </w:pPr>
-      <w:proofErr w:type="spellStart"/>
       <w:r>
         <w:rPr>
           <w:rFonts w:ascii="Helvetica" w:hAnsi="Helvetica"/>
           <w:color w:val="24292E"/>
         </w:rPr>
-        <w:t>Uchechukwu</w:t>
-      </w:r>
-      <w:proofErr w:type="spellEnd"/>
-      <w:r>
-        <w:rPr>
-          <w:rFonts w:ascii="Helvetica" w:hAnsi="Helvetica"/>
-          <w:color w:val="24292E"/>
-        </w:rPr>
-        <w:t xml:space="preserve"> </w:t>
-      </w:r>
-      <w:proofErr w:type="spellStart"/>
-      <w:r>
-        <w:rPr>
-          <w:rFonts w:ascii="Helvetica" w:hAnsi="Helvetica"/>
-          <w:color w:val="24292E"/>
-        </w:rPr>
-        <w:t>Iroegbu</w:t>
-      </w:r>
-      <w:proofErr w:type="spellEnd"/>
-      <w:r>
-        <w:rPr>
-          <w:rFonts w:ascii="Helvetica" w:hAnsi="Helvetica"/>
-          <w:color w:val="24292E"/>
-        </w:rPr>
-        <w:t> </w:t>
+        <w:t>Uchechukwu Iroegbu </w:t>
       </w:r>
       <w:r>
         <w:rPr>
@@ -1067,16 +960,14 @@
         </w:rPr>
         <w:t xml:space="preserve">navigable and </w:t>
       </w:r>
-      <w:proofErr w:type="gramStart"/>
       <w:r>
         <w:rPr>
           <w:rFonts w:ascii="TimesNewRomanPS" w:hAnsi="TimesNewRomanPS"/>
           <w:b/>
           <w:bCs/>
         </w:rPr>
-        <w:t>searchable</w:t>
-      </w:r>
-      <w:proofErr w:type="gramEnd"/>
+        <w:t>searchable,</w:t>
+      </w:r>
       <w:r>
         <w:rPr>
           <w:rFonts w:ascii="TimesNewRomanPS" w:hAnsi="TimesNewRomanPS"/>
@@ -1701,11 +1592,12 @@
         </w:numPr>
         <w:jc w:val="both"/>
       </w:pPr>
-      <w:proofErr w:type="spellStart"/>
       <w:r>
         <w:t>Fron</w:t>
       </w:r>
-      <w:proofErr w:type="spellEnd"/>
+      <w:r>
+        <w:t>t</w:t>
+      </w:r>
       <w:r>
         <w:t>-end must be implemented using HTML, CSS and JS</w:t>
       </w:r>
@@ -2347,190 +2239,126 @@
           <w:b/>
         </w:rPr>
         <w:lastRenderedPageBreak/>
-        <w:t xml:space="preserve">Search Content in </w:t>
-      </w:r>
-      <w:proofErr w:type="gramStart"/>
+        <w:t>Search Content in Skill</w:t>
+      </w:r>
       <w:r>
         <w:rPr>
           <w:b/>
         </w:rPr>
-        <w:t>Skill</w:t>
-      </w:r>
-      <w:r>
+        <w:t xml:space="preserve"> : </w:t>
+      </w:r>
+      <w:r>
+        <w:t>User</w:t>
+      </w:r>
+      <w:r>
+        <w:t xml:space="preserve"> shall </w:t>
+      </w:r>
+      <w:r>
+        <w:t>search content in skills</w:t>
+      </w:r>
+      <w:r>
+        <w:t xml:space="preserve"> </w:t>
+      </w:r>
+    </w:p>
+    <w:p>
+      <w:pPr>
+        <w:jc w:val="both"/>
         <w:rPr>
           <w:b/>
         </w:rPr>
+      </w:pPr>
+      <w:r>
+        <w:rPr>
+          <w:b/>
+        </w:rPr>
+        <w:t>Navigate through all skills</w:t>
+      </w:r>
+      <w:r>
+        <w:rPr>
+          <w:b/>
+        </w:rPr>
+        <w:t xml:space="preserve"> : </w:t>
+      </w:r>
+      <w:r>
+        <w:t>user</w:t>
+      </w:r>
+      <w:r>
+        <w:t xml:space="preserve"> shall </w:t>
+      </w:r>
+      <w:r>
+        <w:t>navigate through all skills</w:t>
+      </w:r>
+      <w:r>
+        <w:t>.</w:t>
+      </w:r>
+    </w:p>
+    <w:p>
+      <w:pPr>
+        <w:jc w:val="both"/>
+        <w:rPr>
+          <w:b/>
+        </w:rPr>
+      </w:pPr>
+      <w:r>
+        <w:rPr>
+          <w:b/>
+        </w:rPr>
+        <w:t>Add Skill</w:t>
+      </w:r>
+      <w:r>
+        <w:rPr>
+          <w:b/>
+        </w:rPr>
+        <w:t xml:space="preserve"> : </w:t>
+      </w:r>
+      <w:r>
+        <w:t>Admin shall add skill from the server side</w:t>
+      </w:r>
+      <w:r>
+        <w:t>.</w:t>
+      </w:r>
+    </w:p>
+    <w:p>
+      <w:pPr>
+        <w:jc w:val="both"/>
+      </w:pPr>
+      <w:r>
+        <w:rPr>
+          <w:b/>
+        </w:rPr>
+        <w:t>Modify Skill</w:t>
+      </w:r>
+      <w:r>
+        <w:rPr>
+          <w:b/>
+        </w:rPr>
         <w:t xml:space="preserve"> :</w:t>
       </w:r>
-      <w:proofErr w:type="gramEnd"/>
-      <w:r>
+      <w:r>
+        <w:t xml:space="preserve"> </w:t>
+      </w:r>
+      <w:r>
+        <w:t>Admin shall modify skill from the server side</w:t>
+      </w:r>
+    </w:p>
+    <w:p>
+      <w:pPr>
+        <w:jc w:val="both"/>
         <w:rPr>
           <w:b/>
         </w:rPr>
-        <w:t xml:space="preserve"> </w:t>
-      </w:r>
-      <w:r>
-        <w:t>User</w:t>
-      </w:r>
-      <w:r>
-        <w:t xml:space="preserve"> shall </w:t>
-      </w:r>
-      <w:r>
-        <w:t>search content in skills</w:t>
-      </w:r>
-      <w:r>
-        <w:t xml:space="preserve"> </w:t>
-      </w:r>
-    </w:p>
-    <w:p>
-      <w:pPr>
-        <w:jc w:val="both"/>
+      </w:pPr>
+      <w:r>
         <w:rPr>
           <w:b/>
         </w:rPr>
-      </w:pPr>
+        <w:t>Delete Skill</w:t>
+      </w:r>
       <w:r>
         <w:rPr>
           <w:b/>
         </w:rPr>
-        <w:t xml:space="preserve">Navigate through all </w:t>
-      </w:r>
-      <w:proofErr w:type="gramStart"/>
-      <w:r>
-        <w:rPr>
-          <w:b/>
-        </w:rPr>
-        <w:t>skills</w:t>
-      </w:r>
-      <w:r>
-        <w:rPr>
-          <w:b/>
-        </w:rPr>
-        <w:t xml:space="preserve"> :</w:t>
-      </w:r>
-      <w:proofErr w:type="gramEnd"/>
-      <w:r>
-        <w:rPr>
-          <w:b/>
-        </w:rPr>
-        <w:t xml:space="preserve"> </w:t>
-      </w:r>
-      <w:r>
-        <w:t>user</w:t>
-      </w:r>
-      <w:r>
-        <w:t xml:space="preserve"> shall </w:t>
-      </w:r>
-      <w:r>
-        <w:t>navigate through all skills</w:t>
-      </w:r>
-      <w:r>
-        <w:t>.</w:t>
-      </w:r>
-    </w:p>
-    <w:p>
-      <w:pPr>
-        <w:jc w:val="both"/>
-        <w:rPr>
-          <w:b/>
-        </w:rPr>
-      </w:pPr>
-      <w:r>
-        <w:rPr>
-          <w:b/>
-        </w:rPr>
-        <w:t xml:space="preserve">Add </w:t>
-      </w:r>
-      <w:proofErr w:type="gramStart"/>
-      <w:r>
-        <w:rPr>
-          <w:b/>
-        </w:rPr>
-        <w:t>Skill</w:t>
-      </w:r>
-      <w:r>
-        <w:rPr>
-          <w:b/>
-        </w:rPr>
-        <w:t xml:space="preserve"> :</w:t>
-      </w:r>
-      <w:proofErr w:type="gramEnd"/>
-      <w:r>
-        <w:rPr>
-          <w:b/>
-        </w:rPr>
-        <w:t xml:space="preserve"> </w:t>
-      </w:r>
-      <w:r>
-        <w:t>Admin shall add skill from the server side</w:t>
-      </w:r>
-      <w:r>
-        <w:t>.</w:t>
-      </w:r>
-    </w:p>
-    <w:p>
-      <w:pPr>
-        <w:jc w:val="both"/>
-      </w:pPr>
-      <w:r>
-        <w:rPr>
-          <w:b/>
-        </w:rPr>
-        <w:t xml:space="preserve">Modify </w:t>
-      </w:r>
-      <w:proofErr w:type="gramStart"/>
-      <w:r>
-        <w:rPr>
-          <w:b/>
-        </w:rPr>
-        <w:t>Skill</w:t>
-      </w:r>
-      <w:r>
-        <w:rPr>
-          <w:b/>
-        </w:rPr>
-        <w:t xml:space="preserve"> :</w:t>
-      </w:r>
-      <w:proofErr w:type="gramEnd"/>
-      <w:r>
-        <w:t xml:space="preserve"> </w:t>
-      </w:r>
-      <w:r>
-        <w:t>Admin shall modify skill from the server side</w:t>
-      </w:r>
-    </w:p>
-    <w:p>
-      <w:pPr>
-        <w:jc w:val="both"/>
-        <w:rPr>
-          <w:b/>
-        </w:rPr>
-      </w:pPr>
-      <w:r>
-        <w:rPr>
-          <w:b/>
-        </w:rPr>
-        <w:t xml:space="preserve">Delete </w:t>
-      </w:r>
-      <w:proofErr w:type="gramStart"/>
-      <w:r>
-        <w:rPr>
-          <w:b/>
-        </w:rPr>
-        <w:t>Skill</w:t>
-      </w:r>
-      <w:r>
-        <w:rPr>
-          <w:b/>
-        </w:rPr>
-        <w:t xml:space="preserve"> :</w:t>
-      </w:r>
-      <w:proofErr w:type="gramEnd"/>
-      <w:r>
-        <w:rPr>
-          <w:b/>
-        </w:rPr>
-        <w:t xml:space="preserve"> </w:t>
+        <w:t xml:space="preserve"> : </w:t>
       </w:r>
       <w:r>
         <w:t>Admin shall delete skill from the server side</w:t>
@@ -2642,7 +2470,10 @@
         <w:jc w:val="both"/>
       </w:pPr>
       <w:r>
-        <w:t>appropriate architectural style that support quality characteristics like separation of concerns, modularity, reusability and adaptability.</w:t>
+        <w:t>A</w:t>
+      </w:r>
+      <w:r>
+        <w:t>ppropriate architectural style that support quality characteristics like separation of concerns, modularity, reusability and adaptability.</w:t>
       </w:r>
     </w:p>
     <w:p>
@@ -2804,18 +2635,10 @@
         <w:jc w:val="both"/>
       </w:pPr>
       <w:r>
-        <w:t xml:space="preserve">The web application can be run on both windows and </w:t>
-      </w:r>
-      <w:proofErr w:type="spellStart"/>
-      <w:r>
-        <w:t>linu</w:t>
-      </w:r>
-      <w:r>
-        <w:t>x</w:t>
-      </w:r>
-      <w:proofErr w:type="spellEnd"/>
-      <w:r>
-        <w:t>; and shall run on all computer web browser</w:t>
+        <w:t>The web application can be run on both windows and linu</w:t>
+      </w:r>
+      <w:r>
+        <w:t>x; and shall run on all computer web browser</w:t>
       </w:r>
     </w:p>
     <w:p>
@@ -2866,11 +2689,9 @@
         </w:numPr>
         <w:jc w:val="both"/>
       </w:pPr>
-      <w:proofErr w:type="spellStart"/>
-      <w:r>
-        <w:t>FrontEnd</w:t>
-      </w:r>
-      <w:proofErr w:type="spellEnd"/>
+      <w:r>
+        <w:t>Frontend</w:t>
+      </w:r>
       <w:r>
         <w:t>:</w:t>
       </w:r>
@@ -2941,15 +2762,7 @@
         </w:rPr>
       </w:pPr>
       <w:r>
-        <w:t xml:space="preserve">Visual Studio </w:t>
-      </w:r>
-      <w:proofErr w:type="gramStart"/>
-      <w:r>
-        <w:t>Code,…</w:t>
-      </w:r>
-      <w:proofErr w:type="gramEnd"/>
-      <w:r>
-        <w:t>..</w:t>
+        <w:t>Visual Studio Code,…..</w:t>
       </w:r>
       <w:r>
         <w:rPr>
@@ -3068,12 +2881,13 @@
         </w:pBdr>
         <w:spacing w:before="200"/>
         <w:jc w:val="both"/>
-      </w:pPr>
-      <w:r>
-        <w:rPr>
-          <w:color w:val="FFFF00"/>
-        </w:rPr>
-        <w:t xml:space="preserve">error handling </w:t>
+        <w:rPr>
+          <w:sz w:val="26"/>
+          <w:szCs w:val="26"/>
+        </w:rPr>
+      </w:pPr>
+      <w:r>
+        <w:t>Error Handling</w:t>
       </w:r>
     </w:p>
     <w:p>
@@ -3416,7 +3230,13 @@
         <w:rPr>
           <w:lang w:val="en-US"/>
         </w:rPr>
-        <w:t>views displaying information to the user, and</w:t>
+        <w:t>V</w:t>
+      </w:r>
+      <w:r>
+        <w:rPr>
+          <w:lang w:val="en-US"/>
+        </w:rPr>
+        <w:t>iews displaying information to the user, and</w:t>
       </w:r>
     </w:p>
     <w:p>
@@ -3434,7 +3254,13 @@
         <w:rPr>
           <w:lang w:val="en-US"/>
         </w:rPr>
-        <w:t>controllers that handle user input</w:t>
+        <w:t>C</w:t>
+      </w:r>
+      <w:r>
+        <w:rPr>
+          <w:lang w:val="en-US"/>
+        </w:rPr>
+        <w:t>ontrollers that handle user input</w:t>
       </w:r>
       <w:r>
         <w:rPr>
@@ -8238,28 +8064,28 @@
 </file>
 
 <file path=customXml/item1.xml><?xml version="1.0" encoding="utf-8"?>
+<b:Sources xmlns:b="http://schemas.openxmlformats.org/officeDocument/2006/bibliography" xmlns="http://schemas.openxmlformats.org/officeDocument/2006/bibliography" SelectedStyle="/APASixthEditionOfficeOnline.xsl" StyleName="APA" Version="6"/>
+</file>
+
+<file path=customXml/item2.xml><?xml version="1.0" encoding="utf-8"?>
 <go:gDocsCustomXmlDataStorage xmlns:go="http://customooxmlschemas.google.com/" xmlns:r="http://schemas.openxmlformats.org/officeDocument/2006/relationships">
   <go:docsCustomData xmlns:go="http://customooxmlschemas.google.com/" roundtripDataSignature="AMtx7mgNn7jRvz/9Fg1XkYRggATJAwnZXQ==">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</go:docsCustomData>
 </go:gDocsCustomXmlDataStorage>
 </file>
 
-<file path=customXml/item2.xml><?xml version="1.0" encoding="utf-8"?>
-<b:Sources xmlns:b="http://schemas.openxmlformats.org/officeDocument/2006/bibliography" xmlns="http://schemas.openxmlformats.org/officeDocument/2006/bibliography" SelectedStyle="/APASixthEditionOfficeOnline.xsl" StyleName="APA" Version="6"/>
+<file path=customXml/itemProps1.xml><?xml version="1.0" encoding="utf-8"?>
+<ds:datastoreItem xmlns:ds="http://schemas.openxmlformats.org/officeDocument/2006/customXml" ds:itemID="{4B1E79DA-28EE-2548-92AE-B98A3DF7C1F7}">
+  <ds:schemaRefs>
+    <ds:schemaRef ds:uri="http://schemas.openxmlformats.org/officeDocument/2006/bibliography"/>
+  </ds:schemaRefs>
+</ds:datastoreItem>
 </file>
 
-<file path=customXml/itemProps1.xml><?xml version="1.0" encoding="utf-8"?>
+<file path=customXml/itemProps2.xml><?xml version="1.0" encoding="utf-8"?>
 <ds:datastoreItem xmlns:ds="http://schemas.openxmlformats.org/officeDocument/2006/customXml" ds:itemID="{11111111-1234-1234-1234-123412341234}">
   <ds:schemaRefs>
     <ds:schemaRef ds:uri="http://customooxmlschemas.google.com/"/>
     <ds:schemaRef ds:uri="http://schemas.openxmlformats.org/officeDocument/2006/relationships"/>
   </ds:schemaRefs>
 </ds:datastoreItem>
-</file>
-
-<file path=customXml/itemProps2.xml><?xml version="1.0" encoding="utf-8"?>
-<ds:datastoreItem xmlns:ds="http://schemas.openxmlformats.org/officeDocument/2006/customXml" ds:itemID="{4B1E79DA-28EE-2548-92AE-B98A3DF7C1F7}">
-  <ds:schemaRefs>
-    <ds:schemaRef ds:uri="http://schemas.openxmlformats.org/officeDocument/2006/bibliography"/>
-  </ds:schemaRefs>
-</ds:datastoreItem>
 </file>
</xml_diff>

<commit_message>
provided documentation about frontend implementation
</commit_message>
<xml_diff>
--- a/documents/Software Engineering.docx
+++ b/documents/Software Engineering.docx
@@ -271,12 +271,37 @@
           <w:color w:val="24292E"/>
         </w:rPr>
       </w:pPr>
+      <w:proofErr w:type="spellStart"/>
       <w:r>
         <w:rPr>
           <w:rFonts w:ascii="Helvetica" w:hAnsi="Helvetica"/>
           <w:color w:val="24292E"/>
         </w:rPr>
-        <w:t>Baiyu Huo </w:t>
+        <w:t>Baiyu</w:t>
+      </w:r>
+      <w:proofErr w:type="spellEnd"/>
+      <w:r>
+        <w:rPr>
+          <w:rFonts w:ascii="Helvetica" w:hAnsi="Helvetica"/>
+          <w:color w:val="24292E"/>
+        </w:rPr>
+        <w:t xml:space="preserve"> </w:t>
+      </w:r>
+      <w:proofErr w:type="spellStart"/>
+      <w:r>
+        <w:rPr>
+          <w:rFonts w:ascii="Helvetica" w:hAnsi="Helvetica"/>
+          <w:color w:val="24292E"/>
+        </w:rPr>
+        <w:t>Huo</w:t>
+      </w:r>
+      <w:proofErr w:type="spellEnd"/>
+      <w:r>
+        <w:rPr>
+          <w:rFonts w:ascii="Helvetica" w:hAnsi="Helvetica"/>
+          <w:color w:val="24292E"/>
+        </w:rPr>
+        <w:t> </w:t>
       </w:r>
       <w:r>
         <w:rPr>
@@ -370,7 +395,23 @@
           <w:rFonts w:ascii="Helvetica" w:hAnsi="Helvetica"/>
           <w:color w:val="24292E"/>
         </w:rPr>
-        <w:t>Dhruv Goyani </w:t>
+        <w:t xml:space="preserve">Dhruv </w:t>
+      </w:r>
+      <w:proofErr w:type="spellStart"/>
+      <w:r>
+        <w:rPr>
+          <w:rFonts w:ascii="Helvetica" w:hAnsi="Helvetica"/>
+          <w:color w:val="24292E"/>
+        </w:rPr>
+        <w:t>Goyani</w:t>
+      </w:r>
+      <w:proofErr w:type="spellEnd"/>
+      <w:r>
+        <w:rPr>
+          <w:rFonts w:ascii="Helvetica" w:hAnsi="Helvetica"/>
+          <w:color w:val="24292E"/>
+        </w:rPr>
+        <w:t> </w:t>
       </w:r>
       <w:r>
         <w:rPr>
@@ -405,12 +446,37 @@
           <w:color w:val="24292E"/>
         </w:rPr>
       </w:pPr>
+      <w:proofErr w:type="spellStart"/>
       <w:r>
         <w:rPr>
           <w:rFonts w:ascii="Helvetica" w:hAnsi="Helvetica"/>
           <w:color w:val="24292E"/>
         </w:rPr>
-        <w:t>Mahsa Hemati </w:t>
+        <w:t>Mahsa</w:t>
+      </w:r>
+      <w:proofErr w:type="spellEnd"/>
+      <w:r>
+        <w:rPr>
+          <w:rFonts w:ascii="Helvetica" w:hAnsi="Helvetica"/>
+          <w:color w:val="24292E"/>
+        </w:rPr>
+        <w:t xml:space="preserve"> </w:t>
+      </w:r>
+      <w:proofErr w:type="spellStart"/>
+      <w:r>
+        <w:rPr>
+          <w:rFonts w:ascii="Helvetica" w:hAnsi="Helvetica"/>
+          <w:color w:val="24292E"/>
+        </w:rPr>
+        <w:t>Hemati</w:t>
+      </w:r>
+      <w:proofErr w:type="spellEnd"/>
+      <w:r>
+        <w:rPr>
+          <w:rFonts w:ascii="Helvetica" w:hAnsi="Helvetica"/>
+          <w:color w:val="24292E"/>
+        </w:rPr>
+        <w:t> </w:t>
       </w:r>
       <w:r>
         <w:rPr>
@@ -490,7 +556,23 @@
           <w:rFonts w:ascii="Helvetica" w:hAnsi="Helvetica"/>
           <w:color w:val="24292E"/>
         </w:rPr>
-        <w:t>Shahryar Haghighifard </w:t>
+        <w:t xml:space="preserve">Shahryar </w:t>
+      </w:r>
+      <w:proofErr w:type="spellStart"/>
+      <w:r>
+        <w:rPr>
+          <w:rFonts w:ascii="Helvetica" w:hAnsi="Helvetica"/>
+          <w:color w:val="24292E"/>
+        </w:rPr>
+        <w:t>Haghighifard</w:t>
+      </w:r>
+      <w:proofErr w:type="spellEnd"/>
+      <w:r>
+        <w:rPr>
+          <w:rFonts w:ascii="Helvetica" w:hAnsi="Helvetica"/>
+          <w:color w:val="24292E"/>
+        </w:rPr>
+        <w:t> </w:t>
       </w:r>
       <w:r>
         <w:rPr>
@@ -518,12 +600,37 @@
           <w:color w:val="24292E"/>
         </w:rPr>
       </w:pPr>
+      <w:proofErr w:type="spellStart"/>
       <w:r>
         <w:rPr>
           <w:rFonts w:ascii="Helvetica" w:hAnsi="Helvetica"/>
           <w:color w:val="24292E"/>
         </w:rPr>
-        <w:t>Uchechukwu Iroegbu </w:t>
+        <w:t>Uchechukwu</w:t>
+      </w:r>
+      <w:proofErr w:type="spellEnd"/>
+      <w:r>
+        <w:rPr>
+          <w:rFonts w:ascii="Helvetica" w:hAnsi="Helvetica"/>
+          <w:color w:val="24292E"/>
+        </w:rPr>
+        <w:t xml:space="preserve"> </w:t>
+      </w:r>
+      <w:proofErr w:type="spellStart"/>
+      <w:r>
+        <w:rPr>
+          <w:rFonts w:ascii="Helvetica" w:hAnsi="Helvetica"/>
+          <w:color w:val="24292E"/>
+        </w:rPr>
+        <w:t>Iroegbu</w:t>
+      </w:r>
+      <w:proofErr w:type="spellEnd"/>
+      <w:r>
+        <w:rPr>
+          <w:rFonts w:ascii="Helvetica" w:hAnsi="Helvetica"/>
+          <w:color w:val="24292E"/>
+        </w:rPr>
+        <w:t> </w:t>
       </w:r>
       <w:r>
         <w:rPr>
@@ -544,7 +651,7 @@
     </w:p>
     <w:p>
       <w:pPr>
-        <w:pStyle w:val="a3"/>
+        <w:pStyle w:val="Title"/>
         <w:numPr>
           <w:ilvl w:val="0"/>
           <w:numId w:val="10"/>
@@ -560,7 +667,7 @@
     </w:p>
     <w:p>
       <w:pPr>
-        <w:pStyle w:val="1"/>
+        <w:pStyle w:val="Heading1"/>
         <w:rPr>
           <w:color w:val="FFFF00"/>
         </w:rPr>
@@ -578,7 +685,7 @@
     </w:p>
     <w:p>
       <w:pPr>
-        <w:pStyle w:val="1"/>
+        <w:pStyle w:val="Heading1"/>
         <w:spacing w:before="0" w:line="360" w:lineRule="auto"/>
         <w:jc w:val="both"/>
         <w:rPr>
@@ -598,7 +705,7 @@
     </w:p>
     <w:p>
       <w:pPr>
-        <w:pStyle w:val="1"/>
+        <w:pStyle w:val="Heading1"/>
         <w:spacing w:before="0" w:line="360" w:lineRule="auto"/>
         <w:jc w:val="both"/>
       </w:pPr>
@@ -612,7 +719,7 @@
     </w:p>
     <w:p>
       <w:pPr>
-        <w:pStyle w:val="2"/>
+        <w:pStyle w:val="Heading2"/>
         <w:spacing w:before="0" w:line="360" w:lineRule="auto"/>
         <w:jc w:val="both"/>
         <w:rPr>
@@ -642,7 +749,7 @@
     </w:p>
     <w:p>
       <w:pPr>
-        <w:pStyle w:val="1"/>
+        <w:pStyle w:val="Heading1"/>
         <w:spacing w:before="0" w:line="360" w:lineRule="auto"/>
         <w:jc w:val="both"/>
       </w:pPr>
@@ -817,7 +924,7 @@
     </w:p>
     <w:p>
       <w:pPr>
-        <w:pStyle w:val="a3"/>
+        <w:pStyle w:val="Title"/>
         <w:numPr>
           <w:ilvl w:val="0"/>
           <w:numId w:val="2"/>
@@ -916,7 +1023,7 @@
     </w:p>
     <w:p>
       <w:pPr>
-        <w:pStyle w:val="1"/>
+        <w:pStyle w:val="Heading1"/>
         <w:spacing w:before="0" w:line="360" w:lineRule="auto"/>
         <w:jc w:val="both"/>
       </w:pPr>
@@ -930,7 +1037,7 @@
     </w:p>
     <w:p>
       <w:pPr>
-        <w:pStyle w:val="afffc"/>
+        <w:pStyle w:val="NormalWeb"/>
       </w:pPr>
       <w:r>
         <w:rPr>
@@ -1033,7 +1140,7 @@
     </w:p>
     <w:p>
       <w:pPr>
-        <w:pStyle w:val="1"/>
+        <w:pStyle w:val="Heading1"/>
         <w:spacing w:before="0" w:line="360" w:lineRule="auto"/>
         <w:jc w:val="both"/>
       </w:pPr>
@@ -1103,7 +1210,7 @@
     </w:p>
     <w:p>
       <w:pPr>
-        <w:pStyle w:val="1"/>
+        <w:pStyle w:val="Heading1"/>
         <w:spacing w:before="0" w:line="360" w:lineRule="auto"/>
         <w:jc w:val="both"/>
       </w:pPr>
@@ -1127,7 +1234,7 @@
     </w:p>
     <w:tbl>
       <w:tblPr>
-        <w:tblStyle w:val="af5"/>
+        <w:tblStyle w:val="a1"/>
         <w:tblW w:w="9360" w:type="dxa"/>
         <w:tblBorders>
           <w:top w:val="single" w:sz="8" w:space="0" w:color="000000"/>
@@ -1506,7 +1613,7 @@
     </w:p>
     <w:p>
       <w:pPr>
-        <w:pStyle w:val="1"/>
+        <w:pStyle w:val="Heading1"/>
         <w:spacing w:before="0" w:line="360" w:lineRule="auto"/>
         <w:jc w:val="both"/>
       </w:pPr>
@@ -1576,8 +1683,13 @@
         </w:numPr>
         <w:jc w:val="both"/>
       </w:pPr>
-      <w:r>
-        <w:t>Fron-end must be implemented using HTML, CSS and JS</w:t>
+      <w:proofErr w:type="spellStart"/>
+      <w:r>
+        <w:t>Fron</w:t>
+      </w:r>
+      <w:proofErr w:type="spellEnd"/>
+      <w:r>
+        <w:t>-end must be implemented using HTML, CSS and JS</w:t>
       </w:r>
     </w:p>
     <w:p>
@@ -1588,7 +1700,7 @@
     </w:p>
     <w:p>
       <w:pPr>
-        <w:pStyle w:val="1"/>
+        <w:pStyle w:val="Heading1"/>
         <w:spacing w:before="0" w:line="360" w:lineRule="auto"/>
         <w:jc w:val="both"/>
       </w:pPr>
@@ -1645,7 +1757,7 @@
     </w:p>
     <w:p>
       <w:pPr>
-        <w:pStyle w:val="1"/>
+        <w:pStyle w:val="Heading1"/>
         <w:numPr>
           <w:ilvl w:val="0"/>
           <w:numId w:val="3"/>
@@ -1662,7 +1774,7 @@
     </w:p>
     <w:p>
       <w:pPr>
-        <w:pStyle w:val="2"/>
+        <w:pStyle w:val="Heading2"/>
         <w:numPr>
           <w:ilvl w:val="1"/>
           <w:numId w:val="3"/>
@@ -1678,7 +1790,7 @@
     </w:p>
     <w:tbl>
       <w:tblPr>
-        <w:tblStyle w:val="af6"/>
+        <w:tblStyle w:val="a2"/>
         <w:tblW w:w="9360" w:type="dxa"/>
         <w:tblLayout w:type="fixed"/>
         <w:tblLook w:val="0600" w:firstRow="0" w:lastRow="0" w:firstColumn="0" w:lastColumn="0" w:noHBand="1" w:noVBand="1"/>
@@ -1893,7 +2005,7 @@
     </w:tbl>
     <w:p>
       <w:pPr>
-        <w:pStyle w:val="1"/>
+        <w:pStyle w:val="Heading1"/>
         <w:numPr>
           <w:ilvl w:val="1"/>
           <w:numId w:val="3"/>
@@ -1911,7 +2023,7 @@
     </w:p>
     <w:p>
       <w:pPr>
-        <w:pStyle w:val="2"/>
+        <w:pStyle w:val="Heading2"/>
         <w:numPr>
           <w:ilvl w:val="2"/>
           <w:numId w:val="3"/>
@@ -1928,7 +2040,7 @@
     <w:p/>
     <w:tbl>
       <w:tblPr>
-        <w:tblStyle w:val="af7"/>
+        <w:tblStyle w:val="a3"/>
         <w:tblW w:w="9570" w:type="dxa"/>
         <w:tblBorders>
           <w:top w:val="single" w:sz="4" w:space="0" w:color="000000"/>
@@ -2090,7 +2202,7 @@
     </w:p>
     <w:p>
       <w:pPr>
-        <w:pStyle w:val="2"/>
+        <w:pStyle w:val="Heading2"/>
         <w:numPr>
           <w:ilvl w:val="2"/>
           <w:numId w:val="3"/>
@@ -2217,13 +2329,27 @@
           <w:b/>
         </w:rPr>
         <w:lastRenderedPageBreak/>
-        <w:t>Search Content in Skill</w:t>
-      </w:r>
+        <w:t xml:space="preserve">Search Content in </w:t>
+      </w:r>
+      <w:proofErr w:type="gramStart"/>
       <w:r>
         <w:rPr>
           <w:b/>
         </w:rPr>
-        <w:t xml:space="preserve"> : </w:t>
+        <w:t>Skill</w:t>
+      </w:r>
+      <w:r>
+        <w:rPr>
+          <w:b/>
+        </w:rPr>
+        <w:t xml:space="preserve"> :</w:t>
+      </w:r>
+      <w:proofErr w:type="gramEnd"/>
+      <w:r>
+        <w:rPr>
+          <w:b/>
+        </w:rPr>
+        <w:t xml:space="preserve"> </w:t>
       </w:r>
       <w:r>
         <w:t>User</w:t>
@@ -2249,13 +2375,27 @@
         <w:rPr>
           <w:b/>
         </w:rPr>
-        <w:t>Navigate through all skills</w:t>
-      </w:r>
+        <w:t xml:space="preserve">Navigate through all </w:t>
+      </w:r>
+      <w:proofErr w:type="gramStart"/>
       <w:r>
         <w:rPr>
           <w:b/>
         </w:rPr>
-        <w:t xml:space="preserve"> : </w:t>
+        <w:t>skills</w:t>
+      </w:r>
+      <w:r>
+        <w:rPr>
+          <w:b/>
+        </w:rPr>
+        <w:t xml:space="preserve"> :</w:t>
+      </w:r>
+      <w:proofErr w:type="gramEnd"/>
+      <w:r>
+        <w:rPr>
+          <w:b/>
+        </w:rPr>
+        <w:t xml:space="preserve"> </w:t>
       </w:r>
       <w:r>
         <w:t>user</w:t>
@@ -2281,13 +2421,27 @@
         <w:rPr>
           <w:b/>
         </w:rPr>
-        <w:t>Add Skill</w:t>
-      </w:r>
+        <w:t xml:space="preserve">Add </w:t>
+      </w:r>
+      <w:proofErr w:type="gramStart"/>
       <w:r>
         <w:rPr>
           <w:b/>
         </w:rPr>
-        <w:t xml:space="preserve"> : </w:t>
+        <w:t>Skill</w:t>
+      </w:r>
+      <w:r>
+        <w:rPr>
+          <w:b/>
+        </w:rPr>
+        <w:t xml:space="preserve"> :</w:t>
+      </w:r>
+      <w:proofErr w:type="gramEnd"/>
+      <w:r>
+        <w:rPr>
+          <w:b/>
+        </w:rPr>
+        <w:t xml:space="preserve"> </w:t>
       </w:r>
       <w:r>
         <w:t>Admin shall add skill from the server side</w:t>
@@ -2304,14 +2458,22 @@
         <w:rPr>
           <w:b/>
         </w:rPr>
-        <w:t>Modify Skill</w:t>
-      </w:r>
+        <w:t xml:space="preserve">Modify </w:t>
+      </w:r>
+      <w:proofErr w:type="gramStart"/>
       <w:r>
         <w:rPr>
           <w:b/>
         </w:rPr>
+        <w:t>Skill</w:t>
+      </w:r>
+      <w:r>
+        <w:rPr>
+          <w:b/>
+        </w:rPr>
         <w:t xml:space="preserve"> :</w:t>
       </w:r>
+      <w:proofErr w:type="gramEnd"/>
       <w:r>
         <w:t xml:space="preserve"> </w:t>
       </w:r>
@@ -2330,13 +2492,27 @@
         <w:rPr>
           <w:b/>
         </w:rPr>
-        <w:t>Delete Skill</w:t>
-      </w:r>
+        <w:t xml:space="preserve">Delete </w:t>
+      </w:r>
+      <w:proofErr w:type="gramStart"/>
       <w:r>
         <w:rPr>
           <w:b/>
         </w:rPr>
-        <w:t xml:space="preserve"> : </w:t>
+        <w:t>Skill</w:t>
+      </w:r>
+      <w:r>
+        <w:rPr>
+          <w:b/>
+        </w:rPr>
+        <w:t xml:space="preserve"> :</w:t>
+      </w:r>
+      <w:proofErr w:type="gramEnd"/>
+      <w:r>
+        <w:rPr>
+          <w:b/>
+        </w:rPr>
+        <w:t xml:space="preserve"> </w:t>
       </w:r>
       <w:r>
         <w:t>Admin shall delete skill from the server side</w:t>
@@ -2344,7 +2520,7 @@
     </w:p>
     <w:p>
       <w:pPr>
-        <w:pStyle w:val="1"/>
+        <w:pStyle w:val="Heading1"/>
         <w:numPr>
           <w:ilvl w:val="1"/>
           <w:numId w:val="3"/>
@@ -2361,7 +2537,7 @@
     </w:p>
     <w:p>
       <w:pPr>
-        <w:pStyle w:val="1"/>
+        <w:pStyle w:val="Heading1"/>
         <w:numPr>
           <w:ilvl w:val="2"/>
           <w:numId w:val="3"/>
@@ -2416,7 +2592,7 @@
       <w:hyperlink r:id="rId11" w:history="1">
         <w:r>
           <w:rPr>
-            <w:rStyle w:val="ab"/>
+            <w:rStyle w:val="Hyperlink"/>
             <w:rFonts w:ascii="Helvetica" w:hAnsi="Helvetica"/>
             <w:color w:val="0366D6"/>
             <w:shd w:val="clear" w:color="auto" w:fill="FFFFFF"/>
@@ -2427,7 +2603,7 @@
     </w:p>
     <w:p>
       <w:pPr>
-        <w:pStyle w:val="1"/>
+        <w:pStyle w:val="Heading1"/>
         <w:numPr>
           <w:ilvl w:val="2"/>
           <w:numId w:val="3"/>
@@ -2453,7 +2629,7 @@
     </w:p>
     <w:p>
       <w:pPr>
-        <w:pStyle w:val="1"/>
+        <w:pStyle w:val="Heading1"/>
         <w:numPr>
           <w:ilvl w:val="2"/>
           <w:numId w:val="3"/>
@@ -2491,7 +2667,7 @@
     </w:p>
     <w:p>
       <w:pPr>
-        <w:pStyle w:val="1"/>
+        <w:pStyle w:val="Heading1"/>
         <w:numPr>
           <w:ilvl w:val="2"/>
           <w:numId w:val="3"/>
@@ -2532,7 +2708,7 @@
     </w:p>
     <w:p>
       <w:pPr>
-        <w:pStyle w:val="1"/>
+        <w:pStyle w:val="Heading1"/>
         <w:numPr>
           <w:ilvl w:val="2"/>
           <w:numId w:val="3"/>
@@ -2577,7 +2753,7 @@
     </w:p>
     <w:p>
       <w:pPr>
-        <w:pStyle w:val="1"/>
+        <w:pStyle w:val="Heading1"/>
         <w:numPr>
           <w:ilvl w:val="2"/>
           <w:numId w:val="3"/>
@@ -2610,15 +2786,23 @@
         <w:jc w:val="both"/>
       </w:pPr>
       <w:r>
-        <w:t>The web application can be run on both windows and linu</w:t>
-      </w:r>
-      <w:r>
-        <w:t>x; and shall run on all computer web browser</w:t>
-      </w:r>
-    </w:p>
-    <w:p>
-      <w:pPr>
-        <w:pStyle w:val="1"/>
+        <w:t xml:space="preserve">The web application can be run on both windows and </w:t>
+      </w:r>
+      <w:proofErr w:type="spellStart"/>
+      <w:r>
+        <w:t>linu</w:t>
+      </w:r>
+      <w:r>
+        <w:t>x</w:t>
+      </w:r>
+      <w:proofErr w:type="spellEnd"/>
+      <w:r>
+        <w:t>; and shall run on all computer web browser</w:t>
+      </w:r>
+    </w:p>
+    <w:p>
+      <w:pPr>
+        <w:pStyle w:val="Heading1"/>
         <w:numPr>
           <w:ilvl w:val="2"/>
           <w:numId w:val="3"/>
@@ -2647,7 +2831,7 @@
     </w:p>
     <w:p>
       <w:pPr>
-        <w:pStyle w:val="5"/>
+        <w:pStyle w:val="Heading5"/>
         <w:jc w:val="both"/>
       </w:pPr>
       <w:bookmarkStart w:id="50" w:name="_Toc47438702"/>
@@ -2664,8 +2848,13 @@
         </w:numPr>
         <w:jc w:val="both"/>
       </w:pPr>
-      <w:r>
-        <w:t>FrontEnd:</w:t>
+      <w:proofErr w:type="spellStart"/>
+      <w:r>
+        <w:t>FrontEnd</w:t>
+      </w:r>
+      <w:proofErr w:type="spellEnd"/>
+      <w:r>
+        <w:t>:</w:t>
       </w:r>
       <w:r>
         <w:t xml:space="preserve"> </w:t>
@@ -2709,7 +2898,7 @@
     </w:p>
     <w:p>
       <w:pPr>
-        <w:pStyle w:val="5"/>
+        <w:pStyle w:val="Heading5"/>
         <w:spacing w:after="0" w:line="360" w:lineRule="auto"/>
         <w:jc w:val="both"/>
       </w:pPr>
@@ -2734,7 +2923,15 @@
         </w:rPr>
       </w:pPr>
       <w:r>
-        <w:t>Visual Studio Code,…..</w:t>
+        <w:t xml:space="preserve">Visual Studio </w:t>
+      </w:r>
+      <w:proofErr w:type="gramStart"/>
+      <w:r>
+        <w:t>Code,…</w:t>
+      </w:r>
+      <w:proofErr w:type="gramEnd"/>
+      <w:r>
+        <w:t>..</w:t>
       </w:r>
       <w:r>
         <w:rPr>
@@ -2757,7 +2954,7 @@
     </w:p>
     <w:p>
       <w:pPr>
-        <w:pStyle w:val="1"/>
+        <w:pStyle w:val="Heading1"/>
         <w:numPr>
           <w:ilvl w:val="2"/>
           <w:numId w:val="3"/>
@@ -2790,7 +2987,7 @@
     </w:p>
     <w:p>
       <w:pPr>
-        <w:pStyle w:val="1"/>
+        <w:pStyle w:val="Heading1"/>
         <w:pBdr>
           <w:top w:val="nil"/>
           <w:left w:val="nil"/>
@@ -2839,7 +3036,7 @@
     </w:p>
     <w:p>
       <w:pPr>
-        <w:pStyle w:val="1"/>
+        <w:pStyle w:val="Heading1"/>
         <w:numPr>
           <w:ilvl w:val="2"/>
           <w:numId w:val="3"/>
@@ -2877,7 +3074,7 @@
     </w:p>
     <w:p>
       <w:pPr>
-        <w:pStyle w:val="1"/>
+        <w:pStyle w:val="Heading1"/>
         <w:numPr>
           <w:ilvl w:val="0"/>
           <w:numId w:val="3"/>
@@ -2896,7 +3093,7 @@
     </w:p>
     <w:p>
       <w:pPr>
-        <w:pStyle w:val="1"/>
+        <w:pStyle w:val="Heading1"/>
         <w:numPr>
           <w:ilvl w:val="1"/>
           <w:numId w:val="3"/>
@@ -2994,7 +3191,7 @@
     </w:p>
     <w:p>
       <w:pPr>
-        <w:pStyle w:val="1"/>
+        <w:pStyle w:val="Heading1"/>
         <w:numPr>
           <w:ilvl w:val="2"/>
           <w:numId w:val="3"/>
@@ -3021,7 +3218,7 @@
     <w:p/>
     <w:p>
       <w:pPr>
-        <w:pStyle w:val="1"/>
+        <w:pStyle w:val="Heading1"/>
         <w:numPr>
           <w:ilvl w:val="2"/>
           <w:numId w:val="3"/>
@@ -3039,7 +3236,7 @@
     </w:p>
     <w:p>
       <w:pPr>
-        <w:pStyle w:val="1"/>
+        <w:pStyle w:val="Heading1"/>
         <w:numPr>
           <w:ilvl w:val="3"/>
           <w:numId w:val="3"/>
@@ -3170,7 +3367,7 @@
     </w:p>
     <w:p>
       <w:pPr>
-        <w:pStyle w:val="af"/>
+        <w:pStyle w:val="ListParagraph"/>
         <w:numPr>
           <w:ilvl w:val="0"/>
           <w:numId w:val="15"/>
@@ -3188,7 +3385,7 @@
     </w:p>
     <w:p>
       <w:pPr>
-        <w:pStyle w:val="af"/>
+        <w:pStyle w:val="ListParagraph"/>
         <w:numPr>
           <w:ilvl w:val="0"/>
           <w:numId w:val="15"/>
@@ -3206,7 +3403,7 @@
     </w:p>
     <w:p>
       <w:pPr>
-        <w:pStyle w:val="af"/>
+        <w:pStyle w:val="ListParagraph"/>
         <w:numPr>
           <w:ilvl w:val="0"/>
           <w:numId w:val="15"/>
@@ -3241,7 +3438,7 @@
     </w:p>
     <w:p>
       <w:pPr>
-        <w:pStyle w:val="1"/>
+        <w:pStyle w:val="Heading1"/>
         <w:numPr>
           <w:ilvl w:val="3"/>
           <w:numId w:val="3"/>
@@ -3258,7 +3455,7 @@
     </w:p>
     <w:p>
       <w:pPr>
-        <w:pStyle w:val="4"/>
+        <w:pStyle w:val="Heading4"/>
         <w:spacing w:line="360" w:lineRule="auto"/>
         <w:jc w:val="both"/>
         <w:rPr>
@@ -3278,7 +3475,7 @@
     </w:p>
     <w:p>
       <w:pPr>
-        <w:pStyle w:val="1"/>
+        <w:pStyle w:val="Heading1"/>
         <w:numPr>
           <w:ilvl w:val="3"/>
           <w:numId w:val="3"/>
@@ -3369,7 +3566,7 @@
     </w:p>
     <w:p>
       <w:pPr>
-        <w:pStyle w:val="1"/>
+        <w:pStyle w:val="Heading1"/>
         <w:numPr>
           <w:ilvl w:val="3"/>
           <w:numId w:val="3"/>
@@ -3443,7 +3640,7 @@
     </w:p>
     <w:p>
       <w:pPr>
-        <w:pStyle w:val="1"/>
+        <w:pStyle w:val="Heading1"/>
         <w:numPr>
           <w:ilvl w:val="2"/>
           <w:numId w:val="3"/>
@@ -3460,7 +3657,7 @@
     </w:p>
     <w:p>
       <w:pPr>
-        <w:pStyle w:val="1"/>
+        <w:pStyle w:val="Heading1"/>
         <w:numPr>
           <w:ilvl w:val="3"/>
           <w:numId w:val="3"/>
@@ -3482,54 +3679,197 @@
     <w:p>
       <w:pPr>
         <w:rPr>
-          <w:highlight w:val="yellow"/>
-        </w:rPr>
-      </w:pPr>
-      <w:r>
-        <w:rPr>
-          <w:highlight w:val="yellow"/>
+          <w:b/>
+          <w:bCs/>
+        </w:rPr>
+      </w:pPr>
+      <w:r>
+        <w:rPr>
+          <w:b/>
+          <w:bCs/>
         </w:rPr>
         <w:t>Available Technologies in the market</w:t>
       </w:r>
     </w:p>
     <w:p>
-      <w:pPr>
-        <w:rPr>
-          <w:highlight w:val="yellow"/>
-        </w:rPr>
-      </w:pPr>
-    </w:p>
-    <w:p>
-      <w:pPr>
-        <w:rPr>
-          <w:highlight w:val="yellow"/>
-        </w:rPr>
-      </w:pPr>
-      <w:r>
-        <w:rPr>
-          <w:highlight w:val="yellow"/>
+      <w:r>
+        <w:tab/>
+        <w:t xml:space="preserve">Coffee script, html, cs, sass, jQuery, Js libraries, Java </w:t>
+      </w:r>
+      <w:proofErr w:type="spellStart"/>
+      <w:proofErr w:type="gramStart"/>
+      <w:r>
+        <w:t>Script</w:t>
+      </w:r>
+      <w:r>
+        <w:t>,Pug</w:t>
+      </w:r>
+      <w:proofErr w:type="spellEnd"/>
+      <w:proofErr w:type="gramEnd"/>
+      <w:r>
+        <w:t xml:space="preserve">, </w:t>
+      </w:r>
+      <w:proofErr w:type="spellStart"/>
+      <w:r>
+        <w:t>reactJs</w:t>
+      </w:r>
+      <w:proofErr w:type="spellEnd"/>
+      <w:r>
+        <w:t xml:space="preserve">, </w:t>
+      </w:r>
+      <w:proofErr w:type="spellStart"/>
+      <w:r>
+        <w:t>AngularJs</w:t>
+      </w:r>
+      <w:proofErr w:type="spellEnd"/>
+      <w:r>
+        <w:t xml:space="preserve">, </w:t>
+      </w:r>
+      <w:proofErr w:type="spellStart"/>
+      <w:r>
+        <w:t>vue</w:t>
+      </w:r>
+      <w:proofErr w:type="spellEnd"/>
+    </w:p>
+    <w:p/>
+    <w:p>
+      <w:pPr>
+        <w:rPr>
+          <w:b/>
+          <w:bCs/>
+        </w:rPr>
+      </w:pPr>
+      <w:r>
+        <w:rPr>
+          <w:b/>
+          <w:bCs/>
         </w:rPr>
         <w:t>Technologies used</w:t>
       </w:r>
     </w:p>
     <w:p>
-      <w:pPr>
-        <w:rPr>
-          <w:highlight w:val="yellow"/>
-        </w:rPr>
-      </w:pPr>
-    </w:p>
-    <w:p>
-      <w:r>
-        <w:rPr>
-          <w:highlight w:val="yellow"/>
+      <w:r>
+        <w:tab/>
+        <w:t xml:space="preserve">Java Script, jQuery, </w:t>
+      </w:r>
+      <w:proofErr w:type="spellStart"/>
+      <w:proofErr w:type="gramStart"/>
+      <w:r>
+        <w:t>html,css</w:t>
+      </w:r>
+      <w:proofErr w:type="spellEnd"/>
+      <w:proofErr w:type="gramEnd"/>
+      <w:r>
+        <w:t xml:space="preserve">, </w:t>
+      </w:r>
+      <w:proofErr w:type="spellStart"/>
+      <w:r>
+        <w:t>Splide</w:t>
+      </w:r>
+      <w:proofErr w:type="spellEnd"/>
+      <w:r>
+        <w:t xml:space="preserve"> library</w:t>
+      </w:r>
+    </w:p>
+    <w:p/>
+    <w:p>
+      <w:pPr>
+        <w:rPr>
+          <w:b/>
+          <w:bCs/>
+        </w:rPr>
+      </w:pPr>
+      <w:r>
+        <w:rPr>
+          <w:b/>
+          <w:bCs/>
         </w:rPr>
         <w:t>Reason to use that Technology</w:t>
       </w:r>
     </w:p>
     <w:p>
-      <w:pPr>
-        <w:pStyle w:val="1"/>
+      <w:r>
+        <w:rPr>
+          <w:b/>
+          <w:bCs/>
+        </w:rPr>
+        <w:t>Html:</w:t>
+      </w:r>
+      <w:r>
+        <w:t xml:space="preserve"> to structuring web pages(required)</w:t>
+      </w:r>
+    </w:p>
+    <w:p>
+      <w:proofErr w:type="spellStart"/>
+      <w:r>
+        <w:rPr>
+          <w:b/>
+          <w:bCs/>
+        </w:rPr>
+        <w:t>Css</w:t>
+      </w:r>
+      <w:proofErr w:type="spellEnd"/>
+      <w:r>
+        <w:rPr>
+          <w:b/>
+          <w:bCs/>
+        </w:rPr>
+        <w:t>:</w:t>
+      </w:r>
+      <w:r>
+        <w:t xml:space="preserve"> to style the web pages</w:t>
+      </w:r>
+    </w:p>
+    <w:p>
+      <w:r>
+        <w:rPr>
+          <w:b/>
+          <w:bCs/>
+        </w:rPr>
+        <w:t xml:space="preserve">Java </w:t>
+      </w:r>
+      <w:r>
+        <w:rPr>
+          <w:b/>
+          <w:bCs/>
+        </w:rPr>
+        <w:t>S</w:t>
+      </w:r>
+      <w:r>
+        <w:rPr>
+          <w:b/>
+          <w:bCs/>
+        </w:rPr>
+        <w:t>cript and jQuery:</w:t>
+      </w:r>
+      <w:r>
+        <w:t xml:space="preserve"> help manage the page functionality, including creating dynamic pages.</w:t>
+      </w:r>
+    </w:p>
+    <w:p>
+      <w:proofErr w:type="spellStart"/>
+      <w:r>
+        <w:rPr>
+          <w:b/>
+          <w:bCs/>
+        </w:rPr>
+        <w:t>Splide</w:t>
+      </w:r>
+      <w:proofErr w:type="spellEnd"/>
+      <w:r>
+        <w:rPr>
+          <w:b/>
+          <w:bCs/>
+        </w:rPr>
+        <w:t xml:space="preserve"> library:</w:t>
+      </w:r>
+      <w:r>
+        <w:t xml:space="preserve"> a light weight library(14kb) to manage sliders.</w:t>
+      </w:r>
+    </w:p>
+    <w:p>
+      <w:pPr>
+        <w:pStyle w:val="Heading1"/>
         <w:numPr>
           <w:ilvl w:val="3"/>
           <w:numId w:val="3"/>
@@ -3629,7 +3969,7 @@
       </w:r>
       <w:r>
         <w:rPr>
-          <w:rFonts w:ascii="宋体" w:eastAsia="宋体" w:hAnsi="宋体" w:cs="宋体"/>
+          <w:rFonts w:ascii="SimSun" w:eastAsia="SimSun" w:hAnsi="SimSun" w:cs="SimSun"/>
           <w:lang w:eastAsia="zh-CN"/>
         </w:rPr>
         <w:t>, Express</w:t>
@@ -3710,7 +4050,7 @@
     </w:p>
     <w:p>
       <w:pPr>
-        <w:pStyle w:val="1"/>
+        <w:pStyle w:val="Heading1"/>
         <w:numPr>
           <w:ilvl w:val="3"/>
           <w:numId w:val="3"/>
@@ -3737,7 +4077,7 @@
     </w:p>
     <w:p>
       <w:pPr>
-        <w:pStyle w:val="1"/>
+        <w:pStyle w:val="Heading1"/>
         <w:spacing w:line="360" w:lineRule="auto"/>
       </w:pPr>
       <w:bookmarkStart w:id="90" w:name="_Toc47442365"/>
@@ -3759,7 +4099,7 @@
     </w:p>
     <w:p>
       <w:pPr>
-        <w:pStyle w:val="1"/>
+        <w:pStyle w:val="Heading1"/>
         <w:spacing w:line="360" w:lineRule="auto"/>
       </w:pPr>
       <w:bookmarkStart w:id="92" w:name="_Toc47442366"/>
@@ -3781,7 +4121,7 @@
     </w:p>
     <w:p>
       <w:pPr>
-        <w:pStyle w:val="1"/>
+        <w:pStyle w:val="Heading1"/>
         <w:numPr>
           <w:ilvl w:val="2"/>
           <w:numId w:val="3"/>
@@ -3802,7 +4142,7 @@
     </w:p>
     <w:p>
       <w:pPr>
-        <w:pStyle w:val="1"/>
+        <w:pStyle w:val="Heading1"/>
         <w:numPr>
           <w:ilvl w:val="2"/>
           <w:numId w:val="3"/>
@@ -3831,7 +4171,7 @@
     </w:p>
     <w:p>
       <w:pPr>
-        <w:pStyle w:val="1"/>
+        <w:pStyle w:val="Heading1"/>
         <w:numPr>
           <w:ilvl w:val="0"/>
           <w:numId w:val="3"/>
@@ -3874,7 +4214,7 @@
     <w:p/>
     <w:p>
       <w:pPr>
-        <w:pStyle w:val="1"/>
+        <w:pStyle w:val="Heading1"/>
         <w:numPr>
           <w:ilvl w:val="0"/>
           <w:numId w:val="3"/>
@@ -4108,7 +4448,7 @@
   </w:p>
   <w:tbl>
     <w:tblPr>
-      <w:tblStyle w:val="afffb"/>
+      <w:tblStyle w:val="aff7"/>
       <w:tblW w:w="9559" w:type="dxa"/>
       <w:tblBorders>
         <w:top w:val="single" w:sz="6" w:space="0" w:color="000000"/>
@@ -6480,7 +6820,7 @@
     <w:lsdException w:name="Unresolved Mention" w:semiHidden="1" w:unhideWhenUsed="1"/>
     <w:lsdException w:name="Smart Link" w:semiHidden="1" w:unhideWhenUsed="1"/>
   </w:latentStyles>
-  <w:style w:type="paragraph" w:default="1" w:styleId="a">
+  <w:style w:type="paragraph" w:default="1" w:styleId="Normal">
     <w:name w:val="Normal"/>
     <w:qFormat/>
     <w:rsid w:val="004C0B7F"/>
@@ -6494,11 +6834,11 @@
       <w:lang w:val="en-CA"/>
     </w:rPr>
   </w:style>
-  <w:style w:type="paragraph" w:styleId="1">
+  <w:style w:type="paragraph" w:styleId="Heading1">
     <w:name w:val="heading 1"/>
-    <w:basedOn w:val="a"/>
-    <w:next w:val="a"/>
-    <w:link w:val="10"/>
+    <w:basedOn w:val="Normal"/>
+    <w:next w:val="Normal"/>
+    <w:link w:val="Heading1Char"/>
     <w:uiPriority w:val="9"/>
     <w:qFormat/>
     <w:rsid w:val="003050DF"/>
@@ -6518,11 +6858,11 @@
       <w:lang w:val="en-GB"/>
     </w:rPr>
   </w:style>
-  <w:style w:type="paragraph" w:styleId="2">
+  <w:style w:type="paragraph" w:styleId="Heading2">
     <w:name w:val="heading 2"/>
-    <w:basedOn w:val="a"/>
-    <w:next w:val="a"/>
-    <w:link w:val="20"/>
+    <w:basedOn w:val="Normal"/>
+    <w:next w:val="Normal"/>
+    <w:link w:val="Heading2Char"/>
     <w:uiPriority w:val="9"/>
     <w:unhideWhenUsed/>
     <w:qFormat/>
@@ -6543,11 +6883,11 @@
       <w:lang w:val="en-GB"/>
     </w:rPr>
   </w:style>
-  <w:style w:type="paragraph" w:styleId="3">
+  <w:style w:type="paragraph" w:styleId="Heading3">
     <w:name w:val="heading 3"/>
-    <w:basedOn w:val="a"/>
-    <w:next w:val="a"/>
-    <w:link w:val="30"/>
+    <w:basedOn w:val="Normal"/>
+    <w:next w:val="Normal"/>
+    <w:link w:val="Heading3Char"/>
     <w:uiPriority w:val="9"/>
     <w:unhideWhenUsed/>
     <w:qFormat/>
@@ -6568,11 +6908,11 @@
       <w:lang w:val="en-GB"/>
     </w:rPr>
   </w:style>
-  <w:style w:type="paragraph" w:styleId="4">
+  <w:style w:type="paragraph" w:styleId="Heading4">
     <w:name w:val="heading 4"/>
-    <w:basedOn w:val="a"/>
-    <w:next w:val="a"/>
-    <w:link w:val="40"/>
+    <w:basedOn w:val="Normal"/>
+    <w:next w:val="Normal"/>
+    <w:link w:val="Heading4Char"/>
     <w:uiPriority w:val="9"/>
     <w:unhideWhenUsed/>
     <w:qFormat/>
@@ -6595,10 +6935,10 @@
       <w:lang w:val="en-GB"/>
     </w:rPr>
   </w:style>
-  <w:style w:type="paragraph" w:styleId="5">
+  <w:style w:type="paragraph" w:styleId="Heading5">
     <w:name w:val="heading 5"/>
-    <w:basedOn w:val="a"/>
-    <w:next w:val="a"/>
+    <w:basedOn w:val="Normal"/>
+    <w:next w:val="Normal"/>
     <w:uiPriority w:val="9"/>
     <w:unhideWhenUsed/>
     <w:qFormat/>
@@ -6616,10 +6956,10 @@
       <w:lang w:val="en-GB"/>
     </w:rPr>
   </w:style>
-  <w:style w:type="paragraph" w:styleId="6">
+  <w:style w:type="paragraph" w:styleId="Heading6">
     <w:name w:val="heading 6"/>
-    <w:basedOn w:val="a"/>
-    <w:next w:val="a"/>
+    <w:basedOn w:val="Normal"/>
+    <w:next w:val="Normal"/>
     <w:uiPriority w:val="9"/>
     <w:semiHidden/>
     <w:unhideWhenUsed/>
@@ -6638,13 +6978,13 @@
       <w:lang w:val="en-GB"/>
     </w:rPr>
   </w:style>
-  <w:style w:type="character" w:default="1" w:styleId="a0">
+  <w:style w:type="character" w:default="1" w:styleId="DefaultParagraphFont">
     <w:name w:val="Default Paragraph Font"/>
     <w:uiPriority w:val="1"/>
     <w:semiHidden/>
     <w:unhideWhenUsed/>
   </w:style>
-  <w:style w:type="table" w:default="1" w:styleId="a1">
+  <w:style w:type="table" w:default="1" w:styleId="TableNormal">
     <w:name w:val="Normal Table"/>
     <w:uiPriority w:val="99"/>
     <w:semiHidden/>
@@ -6659,17 +6999,17 @@
       </w:tblCellMar>
     </w:tblPr>
   </w:style>
-  <w:style w:type="numbering" w:default="1" w:styleId="a2">
+  <w:style w:type="numbering" w:default="1" w:styleId="NoList">
     <w:name w:val="No List"/>
     <w:uiPriority w:val="99"/>
     <w:semiHidden/>
     <w:unhideWhenUsed/>
   </w:style>
-  <w:style w:type="paragraph" w:styleId="a3">
+  <w:style w:type="paragraph" w:styleId="Title">
     <w:name w:val="Title"/>
-    <w:basedOn w:val="a"/>
-    <w:next w:val="a"/>
-    <w:link w:val="a4"/>
+    <w:basedOn w:val="Normal"/>
+    <w:next w:val="Normal"/>
+    <w:link w:val="TitleChar"/>
     <w:uiPriority w:val="10"/>
     <w:qFormat/>
     <w:rsid w:val="001C5D28"/>
@@ -6690,10 +7030,10 @@
       <w:lang w:val="en-GB"/>
     </w:rPr>
   </w:style>
-  <w:style w:type="paragraph" w:styleId="a5">
+  <w:style w:type="paragraph" w:styleId="Header">
     <w:name w:val="header"/>
-    <w:basedOn w:val="a"/>
-    <w:link w:val="a6"/>
+    <w:basedOn w:val="Normal"/>
+    <w:link w:val="HeaderChar"/>
     <w:uiPriority w:val="99"/>
     <w:unhideWhenUsed/>
     <w:rsid w:val="00E449DB"/>
@@ -6710,17 +7050,17 @@
       <w:lang w:val="en-GB"/>
     </w:rPr>
   </w:style>
-  <w:style w:type="character" w:customStyle="1" w:styleId="a6">
-    <w:name w:val="页眉 字符"/>
-    <w:basedOn w:val="a0"/>
-    <w:link w:val="a5"/>
+  <w:style w:type="character" w:customStyle="1" w:styleId="HeaderChar">
+    <w:name w:val="Header Char"/>
+    <w:basedOn w:val="DefaultParagraphFont"/>
+    <w:link w:val="Header"/>
     <w:uiPriority w:val="99"/>
     <w:rsid w:val="00E449DB"/>
   </w:style>
-  <w:style w:type="paragraph" w:styleId="a7">
+  <w:style w:type="paragraph" w:styleId="Footer">
     <w:name w:val="footer"/>
-    <w:basedOn w:val="a"/>
-    <w:link w:val="a8"/>
+    <w:basedOn w:val="Normal"/>
+    <w:link w:val="FooterChar"/>
     <w:uiPriority w:val="99"/>
     <w:unhideWhenUsed/>
     <w:rsid w:val="00E449DB"/>
@@ -6737,17 +7077,17 @@
       <w:lang w:val="en-GB"/>
     </w:rPr>
   </w:style>
-  <w:style w:type="character" w:customStyle="1" w:styleId="a8">
-    <w:name w:val="页脚 字符"/>
-    <w:basedOn w:val="a0"/>
-    <w:link w:val="a7"/>
+  <w:style w:type="character" w:customStyle="1" w:styleId="FooterChar">
+    <w:name w:val="Footer Char"/>
+    <w:basedOn w:val="DefaultParagraphFont"/>
+    <w:link w:val="Footer"/>
     <w:uiPriority w:val="99"/>
     <w:rsid w:val="00E449DB"/>
   </w:style>
-  <w:style w:type="paragraph" w:styleId="a9">
+  <w:style w:type="paragraph" w:styleId="BalloonText">
     <w:name w:val="Balloon Text"/>
-    <w:basedOn w:val="a"/>
-    <w:link w:val="aa"/>
+    <w:basedOn w:val="Normal"/>
+    <w:link w:val="BalloonTextChar"/>
     <w:uiPriority w:val="99"/>
     <w:semiHidden/>
     <w:unhideWhenUsed/>
@@ -6759,10 +7099,10 @@
       <w:lang w:val="en-GB"/>
     </w:rPr>
   </w:style>
-  <w:style w:type="character" w:customStyle="1" w:styleId="aa">
-    <w:name w:val="批注框文本 字符"/>
-    <w:basedOn w:val="a0"/>
-    <w:link w:val="a9"/>
+  <w:style w:type="character" w:customStyle="1" w:styleId="BalloonTextChar">
+    <w:name w:val="Balloon Text Char"/>
+    <w:basedOn w:val="DefaultParagraphFont"/>
+    <w:link w:val="BalloonText"/>
     <w:uiPriority w:val="99"/>
     <w:semiHidden/>
     <w:rsid w:val="00E449DB"/>
@@ -6772,10 +7112,10 @@
       <w:szCs w:val="16"/>
     </w:rPr>
   </w:style>
-  <w:style w:type="character" w:customStyle="1" w:styleId="10">
-    <w:name w:val="标题 1 字符"/>
-    <w:basedOn w:val="a0"/>
-    <w:link w:val="1"/>
+  <w:style w:type="character" w:customStyle="1" w:styleId="Heading1Char">
+    <w:name w:val="Heading 1 Char"/>
+    <w:basedOn w:val="DefaultParagraphFont"/>
+    <w:link w:val="Heading1"/>
     <w:uiPriority w:val="9"/>
     <w:rsid w:val="003050DF"/>
     <w:rPr>
@@ -6787,10 +7127,10 @@
       <w:szCs w:val="28"/>
     </w:rPr>
   </w:style>
-  <w:style w:type="paragraph" w:styleId="TOC">
+  <w:style w:type="paragraph" w:styleId="TOCHeading">
     <w:name w:val="TOC Heading"/>
-    <w:basedOn w:val="1"/>
-    <w:next w:val="a"/>
+    <w:basedOn w:val="Heading1"/>
+    <w:next w:val="Normal"/>
     <w:uiPriority w:val="39"/>
     <w:semiHidden/>
     <w:unhideWhenUsed/>
@@ -6803,10 +7143,10 @@
       <w:lang w:eastAsia="ja-JP"/>
     </w:rPr>
   </w:style>
-  <w:style w:type="character" w:customStyle="1" w:styleId="20">
-    <w:name w:val="标题 2 字符"/>
-    <w:basedOn w:val="a0"/>
-    <w:link w:val="2"/>
+  <w:style w:type="character" w:customStyle="1" w:styleId="Heading2Char">
+    <w:name w:val="Heading 2 Char"/>
+    <w:basedOn w:val="DefaultParagraphFont"/>
+    <w:link w:val="Heading2"/>
     <w:uiPriority w:val="9"/>
     <w:rsid w:val="003050DF"/>
     <w:rPr>
@@ -6820,8 +7160,8 @@
   </w:style>
   <w:style w:type="paragraph" w:styleId="TOC1">
     <w:name w:val="toc 1"/>
-    <w:basedOn w:val="a"/>
-    <w:next w:val="a"/>
+    <w:basedOn w:val="Normal"/>
+    <w:next w:val="Normal"/>
     <w:autoRedefine/>
     <w:uiPriority w:val="39"/>
     <w:unhideWhenUsed/>
@@ -6839,8 +7179,8 @@
   </w:style>
   <w:style w:type="paragraph" w:styleId="TOC2">
     <w:name w:val="toc 2"/>
-    <w:basedOn w:val="a"/>
-    <w:next w:val="a"/>
+    <w:basedOn w:val="Normal"/>
+    <w:next w:val="Normal"/>
     <w:autoRedefine/>
     <w:uiPriority w:val="39"/>
     <w:unhideWhenUsed/>
@@ -6857,9 +7197,9 @@
       <w:lang w:val="en-GB"/>
     </w:rPr>
   </w:style>
-  <w:style w:type="character" w:styleId="ab">
+  <w:style w:type="character" w:styleId="Hyperlink">
     <w:name w:val="Hyperlink"/>
-    <w:basedOn w:val="a0"/>
+    <w:basedOn w:val="DefaultParagraphFont"/>
     <w:uiPriority w:val="99"/>
     <w:unhideWhenUsed/>
     <w:rsid w:val="003050DF"/>
@@ -6868,10 +7208,10 @@
       <w:u w:val="single"/>
     </w:rPr>
   </w:style>
-  <w:style w:type="paragraph" w:styleId="ac">
+  <w:style w:type="paragraph" w:styleId="Caption">
     <w:name w:val="caption"/>
-    <w:basedOn w:val="a"/>
-    <w:next w:val="a"/>
+    <w:basedOn w:val="Normal"/>
+    <w:next w:val="Normal"/>
     <w:uiPriority w:val="35"/>
     <w:unhideWhenUsed/>
     <w:qFormat/>
@@ -6889,10 +7229,10 @@
       <w:lang w:val="en-GB"/>
     </w:rPr>
   </w:style>
-  <w:style w:type="paragraph" w:styleId="ad">
+  <w:style w:type="paragraph" w:styleId="TableofFigures">
     <w:name w:val="table of figures"/>
-    <w:basedOn w:val="a"/>
-    <w:next w:val="a"/>
+    <w:basedOn w:val="Normal"/>
+    <w:next w:val="Normal"/>
     <w:uiPriority w:val="99"/>
     <w:unhideWhenUsed/>
     <w:rsid w:val="00806D89"/>
@@ -6906,9 +7246,9 @@
       <w:lang w:val="en-GB"/>
     </w:rPr>
   </w:style>
-  <w:style w:type="table" w:styleId="ae">
+  <w:style w:type="table" w:styleId="TableGrid">
     <w:name w:val="Table Grid"/>
-    <w:basedOn w:val="a1"/>
+    <w:basedOn w:val="TableNormal"/>
     <w:uiPriority w:val="59"/>
     <w:rsid w:val="009E34B1"/>
     <w:pPr>
@@ -6925,9 +7265,9 @@
       </w:tblBorders>
     </w:tblPr>
   </w:style>
-  <w:style w:type="paragraph" w:styleId="af">
+  <w:style w:type="paragraph" w:styleId="ListParagraph">
     <w:name w:val="List Paragraph"/>
-    <w:basedOn w:val="a"/>
+    <w:basedOn w:val="Normal"/>
     <w:uiPriority w:val="34"/>
     <w:qFormat/>
     <w:rsid w:val="00ED76F0"/>
@@ -6945,7 +7285,7 @@
   </w:style>
   <w:style w:type="paragraph" w:customStyle="1" w:styleId="ByLine">
     <w:name w:val="ByLine"/>
-    <w:basedOn w:val="a3"/>
+    <w:basedOn w:val="Title"/>
     <w:rsid w:val="001C5D28"/>
     <w:pPr>
       <w:pBdr>
@@ -6966,10 +7306,10 @@
       <w:lang w:val="en-CA" w:bidi="he-IL"/>
     </w:rPr>
   </w:style>
-  <w:style w:type="character" w:customStyle="1" w:styleId="a4">
-    <w:name w:val="标题 字符"/>
-    <w:basedOn w:val="a0"/>
-    <w:link w:val="a3"/>
+  <w:style w:type="character" w:customStyle="1" w:styleId="TitleChar">
+    <w:name w:val="Title Char"/>
+    <w:basedOn w:val="DefaultParagraphFont"/>
+    <w:link w:val="Title"/>
     <w:uiPriority w:val="10"/>
     <w:rsid w:val="001C5D28"/>
     <w:rPr>
@@ -6981,9 +7321,9 @@
       <w:szCs w:val="52"/>
     </w:rPr>
   </w:style>
-  <w:style w:type="paragraph" w:styleId="af0">
+  <w:style w:type="paragraph" w:styleId="NoSpacing">
     <w:name w:val="No Spacing"/>
-    <w:link w:val="af1"/>
+    <w:link w:val="NoSpacingChar"/>
     <w:uiPriority w:val="1"/>
     <w:qFormat/>
     <w:rsid w:val="00F41DC0"/>
@@ -6994,10 +7334,10 @@
       <w:lang w:eastAsia="ja-JP"/>
     </w:rPr>
   </w:style>
-  <w:style w:type="character" w:customStyle="1" w:styleId="af1">
-    <w:name w:val="无间隔 字符"/>
-    <w:basedOn w:val="a0"/>
-    <w:link w:val="af0"/>
+  <w:style w:type="character" w:customStyle="1" w:styleId="NoSpacingChar">
+    <w:name w:val="No Spacing Char"/>
+    <w:basedOn w:val="DefaultParagraphFont"/>
+    <w:link w:val="NoSpacing"/>
     <w:uiPriority w:val="1"/>
     <w:rsid w:val="00F41DC0"/>
     <w:rPr>
@@ -7005,10 +7345,10 @@
       <w:lang w:eastAsia="ja-JP"/>
     </w:rPr>
   </w:style>
-  <w:style w:type="character" w:customStyle="1" w:styleId="30">
-    <w:name w:val="标题 3 字符"/>
-    <w:basedOn w:val="a0"/>
-    <w:link w:val="3"/>
+  <w:style w:type="character" w:customStyle="1" w:styleId="Heading3Char">
+    <w:name w:val="Heading 3 Char"/>
+    <w:basedOn w:val="DefaultParagraphFont"/>
+    <w:link w:val="Heading3"/>
     <w:uiPriority w:val="9"/>
     <w:rsid w:val="008E3EC5"/>
     <w:rPr>
@@ -7020,8 +7360,8 @@
   </w:style>
   <w:style w:type="paragraph" w:styleId="TOC3">
     <w:name w:val="toc 3"/>
-    <w:basedOn w:val="a"/>
-    <w:next w:val="a"/>
+    <w:basedOn w:val="Normal"/>
+    <w:next w:val="Normal"/>
     <w:autoRedefine/>
     <w:uiPriority w:val="39"/>
     <w:unhideWhenUsed/>
@@ -7037,10 +7377,10 @@
       <w:lang w:val="en-GB"/>
     </w:rPr>
   </w:style>
-  <w:style w:type="character" w:customStyle="1" w:styleId="40">
-    <w:name w:val="标题 4 字符"/>
-    <w:basedOn w:val="a0"/>
-    <w:link w:val="4"/>
+  <w:style w:type="character" w:customStyle="1" w:styleId="Heading4Char">
+    <w:name w:val="Heading 4 Char"/>
+    <w:basedOn w:val="DefaultParagraphFont"/>
+    <w:link w:val="Heading4"/>
     <w:uiPriority w:val="9"/>
     <w:rsid w:val="002F6BAF"/>
     <w:rPr>
@@ -7052,10 +7392,10 @@
       <w:color w:val="4F81BD" w:themeColor="accent1"/>
     </w:rPr>
   </w:style>
-  <w:style w:type="paragraph" w:styleId="af2">
+  <w:style w:type="paragraph" w:styleId="Subtitle">
     <w:name w:val="Subtitle"/>
-    <w:basedOn w:val="a"/>
-    <w:next w:val="a"/>
+    <w:basedOn w:val="Normal"/>
+    <w:next w:val="Normal"/>
     <w:uiPriority w:val="11"/>
     <w:qFormat/>
     <w:pPr>
@@ -7072,8 +7412,8 @@
       <w:lang w:val="en-GB"/>
     </w:rPr>
   </w:style>
-  <w:style w:type="table" w:customStyle="1" w:styleId="af3">
-    <w:basedOn w:val="a1"/>
+  <w:style w:type="table" w:customStyle="1" w:styleId="a">
+    <w:basedOn w:val="TableNormal"/>
     <w:tblPr>
       <w:tblStyleRowBandSize w:val="1"/>
       <w:tblStyleColBandSize w:val="1"/>
@@ -7083,8 +7423,8 @@
       </w:tblCellMar>
     </w:tblPr>
   </w:style>
-  <w:style w:type="table" w:customStyle="1" w:styleId="af4">
-    <w:basedOn w:val="a1"/>
+  <w:style w:type="table" w:customStyle="1" w:styleId="a0">
+    <w:basedOn w:val="TableNormal"/>
     <w:tblPr>
       <w:tblStyleRowBandSize w:val="1"/>
       <w:tblStyleColBandSize w:val="1"/>
@@ -7094,8 +7434,265 @@
       </w:tblCellMar>
     </w:tblPr>
   </w:style>
+  <w:style w:type="table" w:customStyle="1" w:styleId="a1">
+    <w:basedOn w:val="TableNormal"/>
+    <w:tblPr>
+      <w:tblStyleRowBandSize w:val="1"/>
+      <w:tblStyleColBandSize w:val="1"/>
+      <w:tblCellMar>
+        <w:top w:w="100" w:type="dxa"/>
+        <w:left w:w="100" w:type="dxa"/>
+        <w:bottom w:w="100" w:type="dxa"/>
+        <w:right w:w="100" w:type="dxa"/>
+      </w:tblCellMar>
+    </w:tblPr>
+  </w:style>
+  <w:style w:type="table" w:customStyle="1" w:styleId="a2">
+    <w:basedOn w:val="TableNormal"/>
+    <w:tblPr>
+      <w:tblStyleRowBandSize w:val="1"/>
+      <w:tblStyleColBandSize w:val="1"/>
+      <w:tblCellMar>
+        <w:top w:w="100" w:type="dxa"/>
+        <w:left w:w="100" w:type="dxa"/>
+        <w:bottom w:w="100" w:type="dxa"/>
+        <w:right w:w="100" w:type="dxa"/>
+      </w:tblCellMar>
+    </w:tblPr>
+  </w:style>
+  <w:style w:type="table" w:customStyle="1" w:styleId="a3">
+    <w:basedOn w:val="TableNormal"/>
+    <w:pPr>
+      <w:spacing w:after="0" w:line="240" w:lineRule="auto"/>
+    </w:pPr>
+    <w:tblPr>
+      <w:tblStyleRowBandSize w:val="1"/>
+      <w:tblStyleColBandSize w:val="1"/>
+    </w:tblPr>
+  </w:style>
+  <w:style w:type="table" w:customStyle="1" w:styleId="a4">
+    <w:basedOn w:val="TableNormal"/>
+    <w:tblPr>
+      <w:tblStyleRowBandSize w:val="1"/>
+      <w:tblStyleColBandSize w:val="1"/>
+      <w:tblCellMar>
+        <w:top w:w="100" w:type="dxa"/>
+        <w:left w:w="100" w:type="dxa"/>
+        <w:bottom w:w="100" w:type="dxa"/>
+        <w:right w:w="100" w:type="dxa"/>
+      </w:tblCellMar>
+    </w:tblPr>
+  </w:style>
+  <w:style w:type="table" w:customStyle="1" w:styleId="a5">
+    <w:basedOn w:val="TableNormal"/>
+    <w:tblPr>
+      <w:tblStyleRowBandSize w:val="1"/>
+      <w:tblStyleColBandSize w:val="1"/>
+      <w:tblCellMar>
+        <w:top w:w="100" w:type="dxa"/>
+        <w:left w:w="100" w:type="dxa"/>
+        <w:bottom w:w="100" w:type="dxa"/>
+        <w:right w:w="100" w:type="dxa"/>
+      </w:tblCellMar>
+    </w:tblPr>
+  </w:style>
+  <w:style w:type="table" w:customStyle="1" w:styleId="a6">
+    <w:basedOn w:val="TableNormal"/>
+    <w:tblPr>
+      <w:tblStyleRowBandSize w:val="1"/>
+      <w:tblStyleColBandSize w:val="1"/>
+      <w:tblCellMar>
+        <w:top w:w="100" w:type="dxa"/>
+        <w:left w:w="100" w:type="dxa"/>
+        <w:bottom w:w="100" w:type="dxa"/>
+        <w:right w:w="100" w:type="dxa"/>
+      </w:tblCellMar>
+    </w:tblPr>
+  </w:style>
+  <w:style w:type="table" w:customStyle="1" w:styleId="a7">
+    <w:basedOn w:val="TableNormal"/>
+    <w:tblPr>
+      <w:tblStyleRowBandSize w:val="1"/>
+      <w:tblStyleColBandSize w:val="1"/>
+      <w:tblCellMar>
+        <w:top w:w="100" w:type="dxa"/>
+        <w:left w:w="100" w:type="dxa"/>
+        <w:bottom w:w="100" w:type="dxa"/>
+        <w:right w:w="100" w:type="dxa"/>
+      </w:tblCellMar>
+    </w:tblPr>
+  </w:style>
+  <w:style w:type="table" w:customStyle="1" w:styleId="a8">
+    <w:basedOn w:val="TableNormal"/>
+    <w:tblPr>
+      <w:tblStyleRowBandSize w:val="1"/>
+      <w:tblStyleColBandSize w:val="1"/>
+      <w:tblCellMar>
+        <w:top w:w="100" w:type="dxa"/>
+        <w:left w:w="100" w:type="dxa"/>
+        <w:bottom w:w="100" w:type="dxa"/>
+        <w:right w:w="100" w:type="dxa"/>
+      </w:tblCellMar>
+    </w:tblPr>
+  </w:style>
+  <w:style w:type="table" w:customStyle="1" w:styleId="a9">
+    <w:basedOn w:val="TableNormal"/>
+    <w:tblPr>
+      <w:tblStyleRowBandSize w:val="1"/>
+      <w:tblStyleColBandSize w:val="1"/>
+      <w:tblCellMar>
+        <w:top w:w="100" w:type="dxa"/>
+        <w:left w:w="100" w:type="dxa"/>
+        <w:bottom w:w="100" w:type="dxa"/>
+        <w:right w:w="100" w:type="dxa"/>
+      </w:tblCellMar>
+    </w:tblPr>
+  </w:style>
+  <w:style w:type="table" w:customStyle="1" w:styleId="aa">
+    <w:basedOn w:val="TableNormal"/>
+    <w:tblPr>
+      <w:tblStyleRowBandSize w:val="1"/>
+      <w:tblStyleColBandSize w:val="1"/>
+      <w:tblCellMar>
+        <w:top w:w="100" w:type="dxa"/>
+        <w:left w:w="100" w:type="dxa"/>
+        <w:bottom w:w="100" w:type="dxa"/>
+        <w:right w:w="100" w:type="dxa"/>
+      </w:tblCellMar>
+    </w:tblPr>
+  </w:style>
+  <w:style w:type="table" w:customStyle="1" w:styleId="ab">
+    <w:basedOn w:val="TableNormal"/>
+    <w:tblPr>
+      <w:tblStyleRowBandSize w:val="1"/>
+      <w:tblStyleColBandSize w:val="1"/>
+      <w:tblCellMar>
+        <w:top w:w="100" w:type="dxa"/>
+        <w:left w:w="100" w:type="dxa"/>
+        <w:bottom w:w="100" w:type="dxa"/>
+        <w:right w:w="100" w:type="dxa"/>
+      </w:tblCellMar>
+    </w:tblPr>
+  </w:style>
+  <w:style w:type="table" w:customStyle="1" w:styleId="ac">
+    <w:basedOn w:val="TableNormal"/>
+    <w:tblPr>
+      <w:tblStyleRowBandSize w:val="1"/>
+      <w:tblStyleColBandSize w:val="1"/>
+      <w:tblCellMar>
+        <w:top w:w="100" w:type="dxa"/>
+        <w:left w:w="100" w:type="dxa"/>
+        <w:bottom w:w="100" w:type="dxa"/>
+        <w:right w:w="100" w:type="dxa"/>
+      </w:tblCellMar>
+    </w:tblPr>
+  </w:style>
+  <w:style w:type="table" w:customStyle="1" w:styleId="ad">
+    <w:basedOn w:val="TableNormal"/>
+    <w:tblPr>
+      <w:tblStyleRowBandSize w:val="1"/>
+      <w:tblStyleColBandSize w:val="1"/>
+      <w:tblCellMar>
+        <w:top w:w="100" w:type="dxa"/>
+        <w:left w:w="100" w:type="dxa"/>
+        <w:bottom w:w="100" w:type="dxa"/>
+        <w:right w:w="100" w:type="dxa"/>
+      </w:tblCellMar>
+    </w:tblPr>
+  </w:style>
+  <w:style w:type="table" w:customStyle="1" w:styleId="ae">
+    <w:basedOn w:val="TableNormal"/>
+    <w:tblPr>
+      <w:tblStyleRowBandSize w:val="1"/>
+      <w:tblStyleColBandSize w:val="1"/>
+      <w:tblCellMar>
+        <w:top w:w="100" w:type="dxa"/>
+        <w:left w:w="100" w:type="dxa"/>
+        <w:bottom w:w="100" w:type="dxa"/>
+        <w:right w:w="100" w:type="dxa"/>
+      </w:tblCellMar>
+    </w:tblPr>
+  </w:style>
+  <w:style w:type="table" w:customStyle="1" w:styleId="af">
+    <w:basedOn w:val="TableNormal"/>
+    <w:tblPr>
+      <w:tblStyleRowBandSize w:val="1"/>
+      <w:tblStyleColBandSize w:val="1"/>
+      <w:tblCellMar>
+        <w:top w:w="100" w:type="dxa"/>
+        <w:left w:w="100" w:type="dxa"/>
+        <w:bottom w:w="100" w:type="dxa"/>
+        <w:right w:w="100" w:type="dxa"/>
+      </w:tblCellMar>
+    </w:tblPr>
+  </w:style>
+  <w:style w:type="table" w:customStyle="1" w:styleId="af0">
+    <w:basedOn w:val="TableNormal"/>
+    <w:tblPr>
+      <w:tblStyleRowBandSize w:val="1"/>
+      <w:tblStyleColBandSize w:val="1"/>
+      <w:tblCellMar>
+        <w:top w:w="100" w:type="dxa"/>
+        <w:left w:w="100" w:type="dxa"/>
+        <w:bottom w:w="100" w:type="dxa"/>
+        <w:right w:w="100" w:type="dxa"/>
+      </w:tblCellMar>
+    </w:tblPr>
+  </w:style>
+  <w:style w:type="table" w:customStyle="1" w:styleId="af1">
+    <w:basedOn w:val="TableNormal"/>
+    <w:tblPr>
+      <w:tblStyleRowBandSize w:val="1"/>
+      <w:tblStyleColBandSize w:val="1"/>
+      <w:tblCellMar>
+        <w:top w:w="100" w:type="dxa"/>
+        <w:left w:w="100" w:type="dxa"/>
+        <w:bottom w:w="100" w:type="dxa"/>
+        <w:right w:w="100" w:type="dxa"/>
+      </w:tblCellMar>
+    </w:tblPr>
+  </w:style>
+  <w:style w:type="table" w:customStyle="1" w:styleId="af2">
+    <w:basedOn w:val="TableNormal"/>
+    <w:tblPr>
+      <w:tblStyleRowBandSize w:val="1"/>
+      <w:tblStyleColBandSize w:val="1"/>
+      <w:tblCellMar>
+        <w:top w:w="100" w:type="dxa"/>
+        <w:left w:w="100" w:type="dxa"/>
+        <w:bottom w:w="100" w:type="dxa"/>
+        <w:right w:w="100" w:type="dxa"/>
+      </w:tblCellMar>
+    </w:tblPr>
+  </w:style>
+  <w:style w:type="table" w:customStyle="1" w:styleId="af3">
+    <w:basedOn w:val="TableNormal"/>
+    <w:tblPr>
+      <w:tblStyleRowBandSize w:val="1"/>
+      <w:tblStyleColBandSize w:val="1"/>
+      <w:tblCellMar>
+        <w:top w:w="100" w:type="dxa"/>
+        <w:left w:w="100" w:type="dxa"/>
+        <w:bottom w:w="100" w:type="dxa"/>
+        <w:right w:w="100" w:type="dxa"/>
+      </w:tblCellMar>
+    </w:tblPr>
+  </w:style>
+  <w:style w:type="table" w:customStyle="1" w:styleId="af4">
+    <w:basedOn w:val="TableNormal"/>
+    <w:tblPr>
+      <w:tblStyleRowBandSize w:val="1"/>
+      <w:tblStyleColBandSize w:val="1"/>
+      <w:tblCellMar>
+        <w:top w:w="100" w:type="dxa"/>
+        <w:left w:w="100" w:type="dxa"/>
+        <w:bottom w:w="100" w:type="dxa"/>
+        <w:right w:w="100" w:type="dxa"/>
+      </w:tblCellMar>
+    </w:tblPr>
+  </w:style>
   <w:style w:type="table" w:customStyle="1" w:styleId="af5">
-    <w:basedOn w:val="a1"/>
+    <w:basedOn w:val="TableNormal"/>
     <w:tblPr>
       <w:tblStyleRowBandSize w:val="1"/>
       <w:tblStyleColBandSize w:val="1"/>
@@ -7108,264 +7705,7 @@
     </w:tblPr>
   </w:style>
   <w:style w:type="table" w:customStyle="1" w:styleId="af6">
-    <w:basedOn w:val="a1"/>
-    <w:tblPr>
-      <w:tblStyleRowBandSize w:val="1"/>
-      <w:tblStyleColBandSize w:val="1"/>
-      <w:tblCellMar>
-        <w:top w:w="100" w:type="dxa"/>
-        <w:left w:w="100" w:type="dxa"/>
-        <w:bottom w:w="100" w:type="dxa"/>
-        <w:right w:w="100" w:type="dxa"/>
-      </w:tblCellMar>
-    </w:tblPr>
-  </w:style>
-  <w:style w:type="table" w:customStyle="1" w:styleId="af7">
-    <w:basedOn w:val="a1"/>
-    <w:pPr>
-      <w:spacing w:after="0" w:line="240" w:lineRule="auto"/>
-    </w:pPr>
-    <w:tblPr>
-      <w:tblStyleRowBandSize w:val="1"/>
-      <w:tblStyleColBandSize w:val="1"/>
-    </w:tblPr>
-  </w:style>
-  <w:style w:type="table" w:customStyle="1" w:styleId="af8">
-    <w:basedOn w:val="a1"/>
-    <w:tblPr>
-      <w:tblStyleRowBandSize w:val="1"/>
-      <w:tblStyleColBandSize w:val="1"/>
-      <w:tblCellMar>
-        <w:top w:w="100" w:type="dxa"/>
-        <w:left w:w="100" w:type="dxa"/>
-        <w:bottom w:w="100" w:type="dxa"/>
-        <w:right w:w="100" w:type="dxa"/>
-      </w:tblCellMar>
-    </w:tblPr>
-  </w:style>
-  <w:style w:type="table" w:customStyle="1" w:styleId="af9">
-    <w:basedOn w:val="a1"/>
-    <w:tblPr>
-      <w:tblStyleRowBandSize w:val="1"/>
-      <w:tblStyleColBandSize w:val="1"/>
-      <w:tblCellMar>
-        <w:top w:w="100" w:type="dxa"/>
-        <w:left w:w="100" w:type="dxa"/>
-        <w:bottom w:w="100" w:type="dxa"/>
-        <w:right w:w="100" w:type="dxa"/>
-      </w:tblCellMar>
-    </w:tblPr>
-  </w:style>
-  <w:style w:type="table" w:customStyle="1" w:styleId="afa">
-    <w:basedOn w:val="a1"/>
-    <w:tblPr>
-      <w:tblStyleRowBandSize w:val="1"/>
-      <w:tblStyleColBandSize w:val="1"/>
-      <w:tblCellMar>
-        <w:top w:w="100" w:type="dxa"/>
-        <w:left w:w="100" w:type="dxa"/>
-        <w:bottom w:w="100" w:type="dxa"/>
-        <w:right w:w="100" w:type="dxa"/>
-      </w:tblCellMar>
-    </w:tblPr>
-  </w:style>
-  <w:style w:type="table" w:customStyle="1" w:styleId="afb">
-    <w:basedOn w:val="a1"/>
-    <w:tblPr>
-      <w:tblStyleRowBandSize w:val="1"/>
-      <w:tblStyleColBandSize w:val="1"/>
-      <w:tblCellMar>
-        <w:top w:w="100" w:type="dxa"/>
-        <w:left w:w="100" w:type="dxa"/>
-        <w:bottom w:w="100" w:type="dxa"/>
-        <w:right w:w="100" w:type="dxa"/>
-      </w:tblCellMar>
-    </w:tblPr>
-  </w:style>
-  <w:style w:type="table" w:customStyle="1" w:styleId="afc">
-    <w:basedOn w:val="a1"/>
-    <w:tblPr>
-      <w:tblStyleRowBandSize w:val="1"/>
-      <w:tblStyleColBandSize w:val="1"/>
-      <w:tblCellMar>
-        <w:top w:w="100" w:type="dxa"/>
-        <w:left w:w="100" w:type="dxa"/>
-        <w:bottom w:w="100" w:type="dxa"/>
-        <w:right w:w="100" w:type="dxa"/>
-      </w:tblCellMar>
-    </w:tblPr>
-  </w:style>
-  <w:style w:type="table" w:customStyle="1" w:styleId="afd">
-    <w:basedOn w:val="a1"/>
-    <w:tblPr>
-      <w:tblStyleRowBandSize w:val="1"/>
-      <w:tblStyleColBandSize w:val="1"/>
-      <w:tblCellMar>
-        <w:top w:w="100" w:type="dxa"/>
-        <w:left w:w="100" w:type="dxa"/>
-        <w:bottom w:w="100" w:type="dxa"/>
-        <w:right w:w="100" w:type="dxa"/>
-      </w:tblCellMar>
-    </w:tblPr>
-  </w:style>
-  <w:style w:type="table" w:customStyle="1" w:styleId="afe">
-    <w:basedOn w:val="a1"/>
-    <w:tblPr>
-      <w:tblStyleRowBandSize w:val="1"/>
-      <w:tblStyleColBandSize w:val="1"/>
-      <w:tblCellMar>
-        <w:top w:w="100" w:type="dxa"/>
-        <w:left w:w="100" w:type="dxa"/>
-        <w:bottom w:w="100" w:type="dxa"/>
-        <w:right w:w="100" w:type="dxa"/>
-      </w:tblCellMar>
-    </w:tblPr>
-  </w:style>
-  <w:style w:type="table" w:customStyle="1" w:styleId="aff">
-    <w:basedOn w:val="a1"/>
-    <w:tblPr>
-      <w:tblStyleRowBandSize w:val="1"/>
-      <w:tblStyleColBandSize w:val="1"/>
-      <w:tblCellMar>
-        <w:top w:w="100" w:type="dxa"/>
-        <w:left w:w="100" w:type="dxa"/>
-        <w:bottom w:w="100" w:type="dxa"/>
-        <w:right w:w="100" w:type="dxa"/>
-      </w:tblCellMar>
-    </w:tblPr>
-  </w:style>
-  <w:style w:type="table" w:customStyle="1" w:styleId="aff0">
-    <w:basedOn w:val="a1"/>
-    <w:tblPr>
-      <w:tblStyleRowBandSize w:val="1"/>
-      <w:tblStyleColBandSize w:val="1"/>
-      <w:tblCellMar>
-        <w:top w:w="100" w:type="dxa"/>
-        <w:left w:w="100" w:type="dxa"/>
-        <w:bottom w:w="100" w:type="dxa"/>
-        <w:right w:w="100" w:type="dxa"/>
-      </w:tblCellMar>
-    </w:tblPr>
-  </w:style>
-  <w:style w:type="table" w:customStyle="1" w:styleId="aff1">
-    <w:basedOn w:val="a1"/>
-    <w:tblPr>
-      <w:tblStyleRowBandSize w:val="1"/>
-      <w:tblStyleColBandSize w:val="1"/>
-      <w:tblCellMar>
-        <w:top w:w="100" w:type="dxa"/>
-        <w:left w:w="100" w:type="dxa"/>
-        <w:bottom w:w="100" w:type="dxa"/>
-        <w:right w:w="100" w:type="dxa"/>
-      </w:tblCellMar>
-    </w:tblPr>
-  </w:style>
-  <w:style w:type="table" w:customStyle="1" w:styleId="aff2">
-    <w:basedOn w:val="a1"/>
-    <w:tblPr>
-      <w:tblStyleRowBandSize w:val="1"/>
-      <w:tblStyleColBandSize w:val="1"/>
-      <w:tblCellMar>
-        <w:top w:w="100" w:type="dxa"/>
-        <w:left w:w="100" w:type="dxa"/>
-        <w:bottom w:w="100" w:type="dxa"/>
-        <w:right w:w="100" w:type="dxa"/>
-      </w:tblCellMar>
-    </w:tblPr>
-  </w:style>
-  <w:style w:type="table" w:customStyle="1" w:styleId="aff3">
-    <w:basedOn w:val="a1"/>
-    <w:tblPr>
-      <w:tblStyleRowBandSize w:val="1"/>
-      <w:tblStyleColBandSize w:val="1"/>
-      <w:tblCellMar>
-        <w:top w:w="100" w:type="dxa"/>
-        <w:left w:w="100" w:type="dxa"/>
-        <w:bottom w:w="100" w:type="dxa"/>
-        <w:right w:w="100" w:type="dxa"/>
-      </w:tblCellMar>
-    </w:tblPr>
-  </w:style>
-  <w:style w:type="table" w:customStyle="1" w:styleId="aff4">
-    <w:basedOn w:val="a1"/>
-    <w:tblPr>
-      <w:tblStyleRowBandSize w:val="1"/>
-      <w:tblStyleColBandSize w:val="1"/>
-      <w:tblCellMar>
-        <w:top w:w="100" w:type="dxa"/>
-        <w:left w:w="100" w:type="dxa"/>
-        <w:bottom w:w="100" w:type="dxa"/>
-        <w:right w:w="100" w:type="dxa"/>
-      </w:tblCellMar>
-    </w:tblPr>
-  </w:style>
-  <w:style w:type="table" w:customStyle="1" w:styleId="aff5">
-    <w:basedOn w:val="a1"/>
-    <w:tblPr>
-      <w:tblStyleRowBandSize w:val="1"/>
-      <w:tblStyleColBandSize w:val="1"/>
-      <w:tblCellMar>
-        <w:top w:w="100" w:type="dxa"/>
-        <w:left w:w="100" w:type="dxa"/>
-        <w:bottom w:w="100" w:type="dxa"/>
-        <w:right w:w="100" w:type="dxa"/>
-      </w:tblCellMar>
-    </w:tblPr>
-  </w:style>
-  <w:style w:type="table" w:customStyle="1" w:styleId="aff6">
-    <w:basedOn w:val="a1"/>
-    <w:tblPr>
-      <w:tblStyleRowBandSize w:val="1"/>
-      <w:tblStyleColBandSize w:val="1"/>
-      <w:tblCellMar>
-        <w:top w:w="100" w:type="dxa"/>
-        <w:left w:w="100" w:type="dxa"/>
-        <w:bottom w:w="100" w:type="dxa"/>
-        <w:right w:w="100" w:type="dxa"/>
-      </w:tblCellMar>
-    </w:tblPr>
-  </w:style>
-  <w:style w:type="table" w:customStyle="1" w:styleId="aff7">
-    <w:basedOn w:val="a1"/>
-    <w:tblPr>
-      <w:tblStyleRowBandSize w:val="1"/>
-      <w:tblStyleColBandSize w:val="1"/>
-      <w:tblCellMar>
-        <w:top w:w="100" w:type="dxa"/>
-        <w:left w:w="100" w:type="dxa"/>
-        <w:bottom w:w="100" w:type="dxa"/>
-        <w:right w:w="100" w:type="dxa"/>
-      </w:tblCellMar>
-    </w:tblPr>
-  </w:style>
-  <w:style w:type="table" w:customStyle="1" w:styleId="aff8">
-    <w:basedOn w:val="a1"/>
-    <w:tblPr>
-      <w:tblStyleRowBandSize w:val="1"/>
-      <w:tblStyleColBandSize w:val="1"/>
-      <w:tblCellMar>
-        <w:top w:w="100" w:type="dxa"/>
-        <w:left w:w="100" w:type="dxa"/>
-        <w:bottom w:w="100" w:type="dxa"/>
-        <w:right w:w="100" w:type="dxa"/>
-      </w:tblCellMar>
-    </w:tblPr>
-  </w:style>
-  <w:style w:type="table" w:customStyle="1" w:styleId="aff9">
-    <w:basedOn w:val="a1"/>
-    <w:tblPr>
-      <w:tblStyleRowBandSize w:val="1"/>
-      <w:tblStyleColBandSize w:val="1"/>
-      <w:tblCellMar>
-        <w:top w:w="100" w:type="dxa"/>
-        <w:left w:w="100" w:type="dxa"/>
-        <w:bottom w:w="100" w:type="dxa"/>
-        <w:right w:w="100" w:type="dxa"/>
-      </w:tblCellMar>
-    </w:tblPr>
-  </w:style>
-  <w:style w:type="table" w:customStyle="1" w:styleId="affa">
-    <w:basedOn w:val="a1"/>
+    <w:basedOn w:val="TableNormal"/>
     <w:pPr>
       <w:spacing w:after="0" w:line="240" w:lineRule="auto"/>
     </w:pPr>
@@ -7378,8 +7718,8 @@
       </w:tblCellMar>
     </w:tblPr>
   </w:style>
-  <w:style w:type="table" w:customStyle="1" w:styleId="affb">
-    <w:basedOn w:val="a1"/>
+  <w:style w:type="table" w:customStyle="1" w:styleId="af7">
+    <w:basedOn w:val="TableNormal"/>
     <w:pPr>
       <w:spacing w:after="0" w:line="240" w:lineRule="auto"/>
     </w:pPr>
@@ -7392,8 +7732,8 @@
       </w:tblCellMar>
     </w:tblPr>
   </w:style>
-  <w:style w:type="table" w:customStyle="1" w:styleId="affc">
-    <w:basedOn w:val="a1"/>
+  <w:style w:type="table" w:customStyle="1" w:styleId="af8">
+    <w:basedOn w:val="TableNormal"/>
     <w:pPr>
       <w:spacing w:after="0" w:line="240" w:lineRule="auto"/>
     </w:pPr>
@@ -7406,8 +7746,8 @@
       </w:tblCellMar>
     </w:tblPr>
   </w:style>
-  <w:style w:type="table" w:customStyle="1" w:styleId="affd">
-    <w:basedOn w:val="a1"/>
+  <w:style w:type="table" w:customStyle="1" w:styleId="af9">
+    <w:basedOn w:val="TableNormal"/>
     <w:pPr>
       <w:spacing w:after="0" w:line="240" w:lineRule="auto"/>
     </w:pPr>
@@ -7420,8 +7760,8 @@
       </w:tblCellMar>
     </w:tblPr>
   </w:style>
-  <w:style w:type="table" w:customStyle="1" w:styleId="affe">
-    <w:basedOn w:val="a1"/>
+  <w:style w:type="table" w:customStyle="1" w:styleId="afa">
+    <w:basedOn w:val="TableNormal"/>
     <w:pPr>
       <w:spacing w:after="0" w:line="240" w:lineRule="auto"/>
     </w:pPr>
@@ -7434,8 +7774,8 @@
       </w:tblCellMar>
     </w:tblPr>
   </w:style>
-  <w:style w:type="table" w:customStyle="1" w:styleId="afff">
-    <w:basedOn w:val="a1"/>
+  <w:style w:type="table" w:customStyle="1" w:styleId="afb">
+    <w:basedOn w:val="TableNormal"/>
     <w:pPr>
       <w:spacing w:after="0" w:line="240" w:lineRule="auto"/>
     </w:pPr>
@@ -7448,8 +7788,8 @@
       </w:tblCellMar>
     </w:tblPr>
   </w:style>
-  <w:style w:type="table" w:customStyle="1" w:styleId="afff0">
-    <w:basedOn w:val="a1"/>
+  <w:style w:type="table" w:customStyle="1" w:styleId="afc">
+    <w:basedOn w:val="TableNormal"/>
     <w:pPr>
       <w:spacing w:after="0" w:line="240" w:lineRule="auto"/>
     </w:pPr>
@@ -7462,8 +7802,8 @@
       </w:tblCellMar>
     </w:tblPr>
   </w:style>
-  <w:style w:type="table" w:customStyle="1" w:styleId="afff1">
-    <w:basedOn w:val="a1"/>
+  <w:style w:type="table" w:customStyle="1" w:styleId="afd">
+    <w:basedOn w:val="TableNormal"/>
     <w:pPr>
       <w:spacing w:after="0" w:line="240" w:lineRule="auto"/>
     </w:pPr>
@@ -7476,8 +7816,8 @@
       </w:tblCellMar>
     </w:tblPr>
   </w:style>
-  <w:style w:type="table" w:customStyle="1" w:styleId="afff2">
-    <w:basedOn w:val="a1"/>
+  <w:style w:type="table" w:customStyle="1" w:styleId="afe">
+    <w:basedOn w:val="TableNormal"/>
     <w:pPr>
       <w:spacing w:after="0" w:line="240" w:lineRule="auto"/>
     </w:pPr>
@@ -7490,8 +7830,8 @@
       </w:tblCellMar>
     </w:tblPr>
   </w:style>
-  <w:style w:type="table" w:customStyle="1" w:styleId="afff3">
-    <w:basedOn w:val="a1"/>
+  <w:style w:type="table" w:customStyle="1" w:styleId="aff">
+    <w:basedOn w:val="TableNormal"/>
     <w:pPr>
       <w:spacing w:after="0" w:line="240" w:lineRule="auto"/>
     </w:pPr>
@@ -7504,8 +7844,8 @@
       </w:tblCellMar>
     </w:tblPr>
   </w:style>
-  <w:style w:type="table" w:customStyle="1" w:styleId="afff4">
-    <w:basedOn w:val="a1"/>
+  <w:style w:type="table" w:customStyle="1" w:styleId="aff0">
+    <w:basedOn w:val="TableNormal"/>
     <w:pPr>
       <w:spacing w:after="0" w:line="240" w:lineRule="auto"/>
     </w:pPr>
@@ -7518,8 +7858,8 @@
       </w:tblCellMar>
     </w:tblPr>
   </w:style>
-  <w:style w:type="table" w:customStyle="1" w:styleId="afff5">
-    <w:basedOn w:val="a1"/>
+  <w:style w:type="table" w:customStyle="1" w:styleId="aff1">
+    <w:basedOn w:val="TableNormal"/>
     <w:pPr>
       <w:spacing w:after="0" w:line="240" w:lineRule="auto"/>
     </w:pPr>
@@ -7532,8 +7872,8 @@
       </w:tblCellMar>
     </w:tblPr>
   </w:style>
-  <w:style w:type="table" w:customStyle="1" w:styleId="afff6">
-    <w:basedOn w:val="a1"/>
+  <w:style w:type="table" w:customStyle="1" w:styleId="aff2">
+    <w:basedOn w:val="TableNormal"/>
     <w:pPr>
       <w:spacing w:after="0" w:line="240" w:lineRule="auto"/>
     </w:pPr>
@@ -7546,8 +7886,8 @@
       </w:tblCellMar>
     </w:tblPr>
   </w:style>
-  <w:style w:type="table" w:customStyle="1" w:styleId="afff7">
-    <w:basedOn w:val="a1"/>
+  <w:style w:type="table" w:customStyle="1" w:styleId="aff3">
+    <w:basedOn w:val="TableNormal"/>
     <w:pPr>
       <w:spacing w:after="0" w:line="240" w:lineRule="auto"/>
     </w:pPr>
@@ -7560,8 +7900,8 @@
       </w:tblCellMar>
     </w:tblPr>
   </w:style>
-  <w:style w:type="table" w:customStyle="1" w:styleId="afff8">
-    <w:basedOn w:val="a1"/>
+  <w:style w:type="table" w:customStyle="1" w:styleId="aff4">
+    <w:basedOn w:val="TableNormal"/>
     <w:pPr>
       <w:spacing w:after="0" w:line="240" w:lineRule="auto"/>
     </w:pPr>
@@ -7574,8 +7914,8 @@
       </w:tblCellMar>
     </w:tblPr>
   </w:style>
-  <w:style w:type="table" w:customStyle="1" w:styleId="afff9">
-    <w:basedOn w:val="a1"/>
+  <w:style w:type="table" w:customStyle="1" w:styleId="aff5">
+    <w:basedOn w:val="TableNormal"/>
     <w:pPr>
       <w:spacing w:after="0" w:line="240" w:lineRule="auto"/>
     </w:pPr>
@@ -7588,8 +7928,8 @@
       </w:tblCellMar>
     </w:tblPr>
   </w:style>
-  <w:style w:type="table" w:customStyle="1" w:styleId="afffa">
-    <w:basedOn w:val="a1"/>
+  <w:style w:type="table" w:customStyle="1" w:styleId="aff6">
+    <w:basedOn w:val="TableNormal"/>
     <w:pPr>
       <w:spacing w:after="0" w:line="240" w:lineRule="auto"/>
     </w:pPr>
@@ -7602,8 +7942,8 @@
       </w:tblCellMar>
     </w:tblPr>
   </w:style>
-  <w:style w:type="table" w:customStyle="1" w:styleId="afffb">
-    <w:basedOn w:val="a1"/>
+  <w:style w:type="table" w:customStyle="1" w:styleId="aff7">
+    <w:basedOn w:val="TableNormal"/>
     <w:tblPr>
       <w:tblStyleRowBandSize w:val="1"/>
       <w:tblStyleColBandSize w:val="1"/>
@@ -7613,9 +7953,9 @@
       </w:tblCellMar>
     </w:tblPr>
   </w:style>
-  <w:style w:type="paragraph" w:styleId="afffc">
+  <w:style w:type="paragraph" w:styleId="NormalWeb">
     <w:name w:val="Normal (Web)"/>
-    <w:basedOn w:val="a"/>
+    <w:basedOn w:val="Normal"/>
     <w:uiPriority w:val="99"/>
     <w:unhideWhenUsed/>
     <w:rsid w:val="00D944A7"/>
@@ -7625,8 +7965,8 @@
   </w:style>
   <w:style w:type="paragraph" w:styleId="TOC5">
     <w:name w:val="toc 5"/>
-    <w:basedOn w:val="a"/>
-    <w:next w:val="a"/>
+    <w:basedOn w:val="Normal"/>
+    <w:next w:val="Normal"/>
     <w:autoRedefine/>
     <w:uiPriority w:val="39"/>
     <w:unhideWhenUsed/>
@@ -7644,8 +7984,8 @@
   </w:style>
   <w:style w:type="paragraph" w:styleId="TOC4">
     <w:name w:val="toc 4"/>
-    <w:basedOn w:val="a"/>
-    <w:next w:val="a"/>
+    <w:basedOn w:val="Normal"/>
+    <w:next w:val="Normal"/>
     <w:autoRedefine/>
     <w:uiPriority w:val="39"/>
     <w:unhideWhenUsed/>
@@ -7663,8 +8003,8 @@
   </w:style>
   <w:style w:type="paragraph" w:styleId="TOC6">
     <w:name w:val="toc 6"/>
-    <w:basedOn w:val="a"/>
-    <w:next w:val="a"/>
+    <w:basedOn w:val="Normal"/>
+    <w:next w:val="Normal"/>
     <w:autoRedefine/>
     <w:uiPriority w:val="39"/>
     <w:unhideWhenUsed/>
@@ -7682,8 +8022,8 @@
   </w:style>
   <w:style w:type="paragraph" w:styleId="TOC7">
     <w:name w:val="toc 7"/>
-    <w:basedOn w:val="a"/>
-    <w:next w:val="a"/>
+    <w:basedOn w:val="Normal"/>
+    <w:next w:val="Normal"/>
     <w:autoRedefine/>
     <w:uiPriority w:val="39"/>
     <w:unhideWhenUsed/>
@@ -7701,8 +8041,8 @@
   </w:style>
   <w:style w:type="paragraph" w:styleId="TOC8">
     <w:name w:val="toc 8"/>
-    <w:basedOn w:val="a"/>
-    <w:next w:val="a"/>
+    <w:basedOn w:val="Normal"/>
+    <w:next w:val="Normal"/>
     <w:autoRedefine/>
     <w:uiPriority w:val="39"/>
     <w:unhideWhenUsed/>
@@ -7720,8 +8060,8 @@
   </w:style>
   <w:style w:type="paragraph" w:styleId="TOC9">
     <w:name w:val="toc 9"/>
-    <w:basedOn w:val="a"/>
-    <w:next w:val="a"/>
+    <w:basedOn w:val="Normal"/>
+    <w:next w:val="Normal"/>
     <w:autoRedefine/>
     <w:uiPriority w:val="39"/>
     <w:unhideWhenUsed/>
@@ -7737,9 +8077,9 @@
       <w:lang w:val="en-GB"/>
     </w:rPr>
   </w:style>
-  <w:style w:type="character" w:styleId="afffd">
+  <w:style w:type="character" w:styleId="Emphasis">
     <w:name w:val="Emphasis"/>
-    <w:basedOn w:val="a0"/>
+    <w:basedOn w:val="DefaultParagraphFont"/>
     <w:uiPriority w:val="20"/>
     <w:qFormat/>
     <w:rsid w:val="004C0B7F"/>
@@ -7748,9 +8088,9 @@
       <w:iCs/>
     </w:rPr>
   </w:style>
-  <w:style w:type="character" w:styleId="afffe">
+  <w:style w:type="character" w:styleId="FollowedHyperlink">
     <w:name w:val="FollowedHyperlink"/>
-    <w:basedOn w:val="a0"/>
+    <w:basedOn w:val="DefaultParagraphFont"/>
     <w:uiPriority w:val="99"/>
     <w:semiHidden/>
     <w:unhideWhenUsed/>
@@ -8049,28 +8389,28 @@
 </file>
 
 <file path=customXml/item1.xml><?xml version="1.0" encoding="utf-8"?>
-<b:Sources xmlns:b="http://schemas.openxmlformats.org/officeDocument/2006/bibliography" xmlns="http://schemas.openxmlformats.org/officeDocument/2006/bibliography" SelectedStyle="/APASixthEditionOfficeOnline.xsl" StyleName="APA" Version="6"/>
-</file>
-
-<file path=customXml/item2.xml><?xml version="1.0" encoding="utf-8"?>
 <go:gDocsCustomXmlDataStorage xmlns:go="http://customooxmlschemas.google.com/" xmlns:r="http://schemas.openxmlformats.org/officeDocument/2006/relationships">
   <go:docsCustomData xmlns:go="http://customooxmlschemas.google.com/" roundtripDataSignature="AMtx7mgNn7jRvz/9Fg1XkYRggATJAwnZXQ==">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</go:docsCustomData>
 </go:gDocsCustomXmlDataStorage>
 </file>
 
-<file path=customXml/itemProps1.xml><?xml version="1.0" encoding="utf-8"?>
-<ds:datastoreItem xmlns:ds="http://schemas.openxmlformats.org/officeDocument/2006/customXml" ds:itemID="{4B1E79DA-28EE-2548-92AE-B98A3DF7C1F7}">
-  <ds:schemaRefs>
-    <ds:schemaRef ds:uri="http://schemas.openxmlformats.org/officeDocument/2006/bibliography"/>
-  </ds:schemaRefs>
-</ds:datastoreItem>
+<file path=customXml/item2.xml><?xml version="1.0" encoding="utf-8"?>
+<b:Sources xmlns:b="http://schemas.openxmlformats.org/officeDocument/2006/bibliography" xmlns="http://schemas.openxmlformats.org/officeDocument/2006/bibliography" SelectedStyle="/APASixthEditionOfficeOnline.xsl" StyleName="APA" Version="6"/>
 </file>
 
-<file path=customXml/itemProps2.xml><?xml version="1.0" encoding="utf-8"?>
+<file path=customXml/itemProps1.xml><?xml version="1.0" encoding="utf-8"?>
 <ds:datastoreItem xmlns:ds="http://schemas.openxmlformats.org/officeDocument/2006/customXml" ds:itemID="{11111111-1234-1234-1234-123412341234}">
   <ds:schemaRefs>
     <ds:schemaRef ds:uri="http://customooxmlschemas.google.com/"/>
     <ds:schemaRef ds:uri="http://schemas.openxmlformats.org/officeDocument/2006/relationships"/>
   </ds:schemaRefs>
 </ds:datastoreItem>
+</file>
+
+<file path=customXml/itemProps2.xml><?xml version="1.0" encoding="utf-8"?>
+<ds:datastoreItem xmlns:ds="http://schemas.openxmlformats.org/officeDocument/2006/customXml" ds:itemID="{93C36F0A-2811-7446-A13A-0832F6868030}">
+  <ds:schemaRefs>
+    <ds:schemaRef ds:uri="http://schemas.openxmlformats.org/officeDocument/2006/bibliography"/>
+  </ds:schemaRefs>
+</ds:datastoreItem>
 </file>
</xml_diff>